<commit_message>
Started data section of report
</commit_message>
<xml_diff>
--- a/report.docx
+++ b/report.docx
@@ -165,6 +165,26 @@
           <w:iCs/>
         </w:rPr>
         <w:t>Here we will be looking at the COVID-19 statistics and comparing the spread of the virus in different areas and using the last census data to try to understand the various factors behind the spread of the virus.</w:t>
+      </w:r>
+    </w:p>
+    <w:p>
+      <w:pPr>
+        <w:pStyle w:val="Body"/>
+        <w:rPr>
+          <w:iCs/>
+        </w:rPr>
+      </w:pPr>
+      <w:r>
+        <w:rPr>
+          <w:iCs/>
+        </w:rPr>
+        <w:t>To solve this problem, we have the COVID 19 case, death and Vaccine rates by UK region [1]. The ONS estimated age breakdown by region (as of August 2021). COVID 19 cases by age and region. A portion of the 2011 Census data</w:t>
+      </w:r>
+      <w:r>
+        <w:rPr>
+          <w:iCs/>
+        </w:rPr>
+        <w:t xml:space="preserve"> showing the shared/unshared dwellings, number of cars, long term health and household deprivation. </w:t>
       </w:r>
     </w:p>
     <w:p>
@@ -1089,419 +1109,20 @@
     <w:p>
       <w:pPr>
         <w:pStyle w:val="Reference"/>
+      </w:pPr>
+      <w:bookmarkStart w:id="0" w:name="_Ref371689630"/>
+      <w:r>
+        <w:t>Office for National Statistics; National Records of Scotland; Northern Ireland Statistics and Research Agency (2017): 2011 Census aggregate data. UK Data Service (Edition: February 2017). DOI: http://dx.doi.org/10.5257/census/aggregate-2011-2</w:t>
+      </w:r>
+      <w:bookmarkEnd w:id="0"/>
+    </w:p>
+    <w:p>
+      <w:pPr>
+        <w:pStyle w:val="Reference"/>
         <w:rPr>
           <w:lang w:val="en-GB"/>
         </w:rPr>
       </w:pPr>
-      <w:bookmarkStart w:id="0" w:name="_Ref225238841"/>
-      <w:r>
-        <w:t xml:space="preserve">M.Ankerst, M.Breunig, H.-P.Kriegel, J.Sander. OPTICS: Ordering points to identify the clustering structure. In: </w:t>
-      </w:r>
-      <w:r>
-        <w:rPr>
-          <w:i/>
-          <w:iCs/>
-        </w:rPr>
-        <w:t xml:space="preserve">ACM SIGMOD </w:t>
-      </w:r>
-      <w:r>
-        <w:t>1999, pp. 49–60.</w:t>
-      </w:r>
-      <w:bookmarkEnd w:id="0"/>
-    </w:p>
-    <w:p>
-      <w:pPr>
-        <w:pStyle w:val="Reference"/>
-      </w:pPr>
-      <w:bookmarkStart w:id="1" w:name="_Ref371689630"/>
-      <w:r>
-        <w:t>M. Bögl, W. Aigner, P. Filzmoser, T. Lammarsch, S. Miksch, and A.</w:t>
-      </w:r>
-      <w:r>
-        <w:t xml:space="preserve"> Rind.</w:t>
-      </w:r>
-      <w:r>
-        <w:t xml:space="preserve"> Visual Analytics for Model Se</w:t>
-      </w:r>
-      <w:r>
-        <w:t>lection in Time Series Analysis</w:t>
-      </w:r>
-      <w:r>
-        <w:t xml:space="preserve">, </w:t>
-      </w:r>
-      <w:r>
-        <w:rPr>
-          <w:i/>
-        </w:rPr>
-        <w:t>IEEE Trans. Visualization and Computer Graphics</w:t>
-      </w:r>
-      <w:r>
-        <w:t>, 19</w:t>
-      </w:r>
-      <w:r>
-        <w:t>(</w:t>
-      </w:r>
-      <w:r>
-        <w:t>12</w:t>
-      </w:r>
-      <w:r>
-        <w:t>):</w:t>
-      </w:r>
-      <w:r>
-        <w:t xml:space="preserve"> 2237-2246, 2013.</w:t>
-      </w:r>
-      <w:bookmarkEnd w:id="1"/>
-    </w:p>
-    <w:p>
-      <w:pPr>
-        <w:pStyle w:val="Reference"/>
-        <w:rPr>
-          <w:lang w:val="en-GB"/>
-        </w:rPr>
-      </w:pPr>
-      <w:bookmarkStart w:id="2" w:name="_Ref320872381"/>
-      <w:r>
-        <w:t>T.F.</w:t>
-      </w:r>
-      <w:r>
-        <w:t xml:space="preserve"> </w:t>
-      </w:r>
-      <w:r>
-        <w:t>Cox, M.A.A.</w:t>
-      </w:r>
-      <w:r>
-        <w:t xml:space="preserve"> </w:t>
-      </w:r>
-      <w:r>
-        <w:t xml:space="preserve">Cox. </w:t>
-      </w:r>
-      <w:r>
-        <w:rPr>
-          <w:i/>
-        </w:rPr>
-        <w:t>Multidimensional Scaling</w:t>
-      </w:r>
-      <w:r>
-        <w:t>. Chapman and Hall</w:t>
-      </w:r>
-      <w:r>
-        <w:t xml:space="preserve">, </w:t>
-      </w:r>
-      <w:r>
-        <w:t>2001</w:t>
-      </w:r>
-      <w:bookmarkEnd w:id="2"/>
-      <w:r>
-        <w:t>.</w:t>
-      </w:r>
-    </w:p>
-    <w:p>
-      <w:pPr>
-        <w:pStyle w:val="Reference"/>
-      </w:pPr>
-      <w:bookmarkStart w:id="3" w:name="_Ref371689208"/>
-      <w:r>
-        <w:t>S. van den Elzen and J.J. van Wijk</w:t>
-      </w:r>
-      <w:r>
-        <w:t>.</w:t>
-      </w:r>
-      <w:r>
-        <w:t xml:space="preserve"> BaobabView: Interactive construction</w:t>
-      </w:r>
-      <w:r>
-        <w:t xml:space="preserve"> and analysis of decision trees</w:t>
-      </w:r>
-      <w:r>
-        <w:t xml:space="preserve">, </w:t>
-      </w:r>
-      <w:r>
-        <w:rPr>
-          <w:i/>
-        </w:rPr>
-        <w:t>Proc. IEEE Conf. Visual Analytics Science and Technology (VAST’11)</w:t>
-      </w:r>
-      <w:r>
-        <w:t>, pp. 151-160, 2011.</w:t>
-      </w:r>
-      <w:bookmarkEnd w:id="3"/>
-    </w:p>
-    <w:p>
-      <w:pPr>
-        <w:pStyle w:val="Reference"/>
-        <w:rPr>
-          <w:lang w:val="en-GB"/>
-        </w:rPr>
-      </w:pPr>
-      <w:bookmarkStart w:id="4" w:name="_Ref6979519"/>
-      <w:bookmarkStart w:id="5" w:name="_Ref329701343"/>
-      <w:r>
-        <w:t xml:space="preserve">M.Harrower, C.A.Brewer: Colorbrewer.org: An online tool for selecting color schemes for maps. </w:t>
-      </w:r>
-      <w:r>
-        <w:rPr>
-          <w:i/>
-        </w:rPr>
-        <w:t>The Cartographic Journal</w:t>
-      </w:r>
-      <w:r>
-        <w:t xml:space="preserve"> 40(1): 27–37, 2003.</w:t>
-      </w:r>
-      <w:bookmarkEnd w:id="4"/>
-      <w:bookmarkEnd w:id="5"/>
-    </w:p>
-    <w:p>
-      <w:pPr>
-        <w:pStyle w:val="Reference"/>
-        <w:rPr>
-          <w:lang w:val="en-GB"/>
-        </w:rPr>
-      </w:pPr>
-      <w:r>
-        <w:rPr>
-          <w:lang w:val="en-GB"/>
-        </w:rPr>
-        <w:t>T. Mühlbacher and H. Piringer.</w:t>
-      </w:r>
-      <w:r>
-        <w:rPr>
-          <w:lang w:val="en-GB"/>
-        </w:rPr>
-        <w:t xml:space="preserve"> </w:t>
-      </w:r>
-      <w:r>
-        <w:rPr>
-          <w:lang w:val="en-GB"/>
-        </w:rPr>
-        <w:t>A Partition-Based Frame</w:t>
-      </w:r>
-      <w:r>
-        <w:rPr>
-          <w:lang w:val="en-GB"/>
-        </w:rPr>
-        <w:t>work for Building a</w:t>
-      </w:r>
-      <w:r>
-        <w:rPr>
-          <w:lang w:val="en-GB"/>
-        </w:rPr>
-        <w:t>nd Validating Regression Models</w:t>
-      </w:r>
-      <w:r>
-        <w:rPr>
-          <w:lang w:val="en-GB"/>
-        </w:rPr>
-        <w:t xml:space="preserve">, </w:t>
-      </w:r>
-      <w:r>
-        <w:rPr>
-          <w:i/>
-          <w:lang w:val="en-GB"/>
-        </w:rPr>
-        <w:t>IEEE Trans. Visualization and Computer Graphics</w:t>
-      </w:r>
-      <w:r>
-        <w:rPr>
-          <w:lang w:val="en-GB"/>
-        </w:rPr>
-        <w:t xml:space="preserve">, </w:t>
-      </w:r>
-      <w:r>
-        <w:rPr>
-          <w:lang w:val="en-GB"/>
-        </w:rPr>
-        <w:t>19(12):</w:t>
-      </w:r>
-      <w:r>
-        <w:rPr>
-          <w:lang w:val="en-GB"/>
-        </w:rPr>
-        <w:t xml:space="preserve"> 1962-1971, 2013.</w:t>
-      </w:r>
-    </w:p>
-    <w:p>
-      <w:pPr>
-        <w:pStyle w:val="Reference"/>
-        <w:rPr>
-          <w:lang w:val="en-GB"/>
-        </w:rPr>
-      </w:pPr>
-      <w:bookmarkStart w:id="6" w:name="_Ref318897409"/>
-      <w:r>
-        <w:t>D.</w:t>
-      </w:r>
-      <w:r>
-        <w:t xml:space="preserve"> Phan</w:t>
-      </w:r>
-      <w:r>
-        <w:t>, L.</w:t>
-      </w:r>
-      <w:r>
-        <w:t xml:space="preserve"> Xiao,</w:t>
-      </w:r>
-      <w:r>
-        <w:t xml:space="preserve"> R.</w:t>
-      </w:r>
-      <w:r>
-        <w:t xml:space="preserve"> Yeh,</w:t>
-      </w:r>
-      <w:r>
-        <w:t xml:space="preserve"> P.</w:t>
-      </w:r>
-      <w:r>
-        <w:t xml:space="preserve"> Hanrahan,</w:t>
-      </w:r>
-      <w:r>
-        <w:t xml:space="preserve"> T.</w:t>
-      </w:r>
-      <w:r>
-        <w:t xml:space="preserve"> </w:t>
-      </w:r>
-      <w:r>
-        <w:t xml:space="preserve">Winograd. Flow </w:t>
-      </w:r>
-      <w:r>
-        <w:t>m</w:t>
-      </w:r>
-      <w:r>
-        <w:t xml:space="preserve">ap </w:t>
-      </w:r>
-      <w:r>
-        <w:t>l</w:t>
-      </w:r>
-      <w:r>
-        <w:t xml:space="preserve">ayout. In </w:t>
-      </w:r>
-      <w:r>
-        <w:rPr>
-          <w:i/>
-        </w:rPr>
-        <w:t>Proceedings of the IEEE Symposium on Information Visualization (InfoVis 2005)</w:t>
-      </w:r>
-      <w:r>
-        <w:t xml:space="preserve">, pp.219-224, </w:t>
-      </w:r>
-      <w:r>
-        <w:t xml:space="preserve">Oct. </w:t>
-      </w:r>
-      <w:r>
-        <w:t>2005</w:t>
-      </w:r>
-      <w:bookmarkEnd w:id="6"/>
-      <w:r>
-        <w:t>.</w:t>
-      </w:r>
-    </w:p>
-    <w:p>
-      <w:pPr>
-        <w:pStyle w:val="Reference"/>
-        <w:rPr>
-          <w:lang w:val="en-GB"/>
-        </w:rPr>
-      </w:pPr>
-      <w:bookmarkStart w:id="7" w:name="_Ref318726560"/>
-      <w:r>
-        <w:t>J.</w:t>
-      </w:r>
-      <w:r>
-        <w:t>W. Sammon. A nonlinear mapping for data structure analysis. IEE</w:t>
-      </w:r>
-      <w:r>
-        <w:t>E Transactions on Computers, 18(5):</w:t>
-      </w:r>
-      <w:r>
-        <w:t xml:space="preserve"> 401–409, </w:t>
-      </w:r>
-      <w:r>
-        <w:t xml:space="preserve">May </w:t>
-      </w:r>
-      <w:r>
-        <w:t>1969</w:t>
-      </w:r>
-      <w:bookmarkEnd w:id="7"/>
-      <w:r>
-        <w:t>.</w:t>
-      </w:r>
-    </w:p>
-    <w:p>
-      <w:pPr>
-        <w:pStyle w:val="Reference"/>
-        <w:rPr>
-          <w:lang w:val="en-GB"/>
-        </w:rPr>
-      </w:pPr>
-      <w:bookmarkStart w:id="8" w:name="_Ref371684455"/>
-      <w:r>
-        <w:t xml:space="preserve">J. </w:t>
-      </w:r>
-      <w:r>
-        <w:t>Sewall, D. Wilkie, and M.C. Lin.</w:t>
-      </w:r>
-      <w:r>
-        <w:t xml:space="preserve"> Interactive Hybrid Simulation of Large-Scale Traffic, </w:t>
-      </w:r>
-      <w:r>
-        <w:rPr>
-          <w:i/>
-        </w:rPr>
-        <w:t>ACM Transactions on Graphics</w:t>
-      </w:r>
-      <w:r>
-        <w:t xml:space="preserve">, </w:t>
-      </w:r>
-      <w:r>
-        <w:t>30(6)</w:t>
-      </w:r>
-      <w:r>
-        <w:t>, Article 135.</w:t>
-      </w:r>
-      <w:bookmarkEnd w:id="8"/>
-    </w:p>
-    <w:p>
-      <w:pPr>
-        <w:pStyle w:val="Reference"/>
-        <w:rPr>
-          <w:lang w:val="en-GB"/>
-        </w:rPr>
-      </w:pPr>
-      <w:bookmarkStart w:id="9" w:name="_Ref327953788"/>
-      <w:r>
-        <w:t>N. Willems</w:t>
-      </w:r>
-      <w:r>
-        <w:t xml:space="preserve">, </w:t>
-      </w:r>
-      <w:r>
-        <w:t>H. van de Wetering</w:t>
-      </w:r>
-      <w:r>
-        <w:t xml:space="preserve">, </w:t>
-      </w:r>
-      <w:r>
-        <w:t>J.J. van Wijk</w:t>
-      </w:r>
-      <w:r>
-        <w:t xml:space="preserve">. Visualization of vessel movements. </w:t>
-      </w:r>
-      <w:r>
-        <w:rPr>
-          <w:i/>
-        </w:rPr>
-        <w:t>Computer Graphics Forum</w:t>
-      </w:r>
-      <w:r>
-        <w:t xml:space="preserve">, 28(3): </w:t>
-      </w:r>
-      <w:r>
-        <w:t>959-966</w:t>
-      </w:r>
-      <w:r>
-        <w:t>, Jun. 2009</w:t>
-      </w:r>
-      <w:r>
-        <w:t>.</w:t>
-      </w:r>
-      <w:bookmarkEnd w:id="9"/>
     </w:p>
     <w:sectPr>
       <w:type w:val="continuous"/>

</xml_diff>

<commit_message>
started properties of the data
</commit_message>
<xml_diff>
--- a/report.docx
+++ b/report.docx
@@ -178,13 +178,67 @@
         <w:rPr>
           <w:iCs/>
         </w:rPr>
-        <w:t>To solve this problem, we have the COVID 19 case, death and Vaccine rates by UK region [1]. The ONS estimated age breakdown by region (as of August 2021). COVID 19 cases by age and region. A portion of the 2011 Census data</w:t>
+        <w:t>To solve this problem, we have the COVID 19 case, death and Vaccine rates by UK region [</w:t>
       </w:r>
       <w:r>
         <w:rPr>
           <w:iCs/>
         </w:rPr>
-        <w:t xml:space="preserve"> showing the shared/unshared dwellings, number of cars, long term health and household deprivation. </w:t>
+        <w:t>2</w:t>
+      </w:r>
+      <w:r>
+        <w:rPr>
+          <w:iCs/>
+        </w:rPr>
+        <w:t>]. The ONS estimated age breakdown by region (as of August 2021). COVID 19 cases by age and region. A portion of the 2011 Census data</w:t>
+      </w:r>
+      <w:r>
+        <w:rPr>
+          <w:iCs/>
+        </w:rPr>
+        <w:t xml:space="preserve"> showing the shared/unshared dwellings, number of cars, long term health and household </w:t>
+      </w:r>
+      <w:r>
+        <w:rPr>
+          <w:iCs/>
+        </w:rPr>
+        <w:t>deprivation [1]</w:t>
+      </w:r>
+      <w:r>
+        <w:rPr>
+          <w:iCs/>
+        </w:rPr>
+        <w:t>. Ideally, we would be using the 2021 census data, but it will not be released until 2023</w:t>
+      </w:r>
+      <w:r>
+        <w:rPr>
+          <w:iCs/>
+        </w:rPr>
+        <w:t xml:space="preserve">. </w:t>
+      </w:r>
+      <w:r>
+        <w:rPr>
+          <w:iCs/>
+        </w:rPr>
+        <w:t xml:space="preserve">We also have the </w:t>
+      </w:r>
+      <w:r>
+        <w:rPr>
+          <w:iCs/>
+        </w:rPr>
+        <w:t>geographic boundaries of the UK Local governments [3]</w:t>
+      </w:r>
+      <w:r>
+        <w:rPr>
+          <w:iCs/>
+        </w:rPr>
+        <w:t>, so that we can plot this data onto a map</w:t>
+      </w:r>
+      <w:r>
+        <w:rPr>
+          <w:iCs/>
+        </w:rPr>
+        <w:t>.</w:t>
       </w:r>
     </w:p>
     <w:p>
@@ -265,64 +319,34 @@
     </w:p>
     <w:p>
       <w:pPr>
-        <w:pStyle w:val="BodyNoIndent"/>
-      </w:pPr>
-      <w:r>
-        <w:t>First paragraph..</w:t>
-      </w:r>
-      <w:r>
-        <w:t>.</w:t>
-      </w:r>
-    </w:p>
-    <w:p>
-      <w:pPr>
         <w:pStyle w:val="Body"/>
-      </w:pPr>
-      <w:r>
-        <w:t>Following paragraphs..</w:t>
-      </w:r>
-      <w:r>
-        <w:t>.</w:t>
-      </w:r>
-    </w:p>
-    <w:p>
-      <w:pPr>
-        <w:pStyle w:val="Body"/>
-        <w:rPr>
-          <w:i/>
-        </w:rPr>
-      </w:pPr>
-      <w:r>
-        <w:rPr>
-          <w:i/>
+        <w:rPr>
           <w:iCs/>
-          <w:lang w:eastAsia="en-GB"/>
-        </w:rPr>
-        <w:t>&lt;</w:t>
-      </w:r>
-      <w:r>
-        <w:rPr>
-          <w:i/>
+        </w:rPr>
+      </w:pPr>
+      <w:r>
+        <w:rPr>
           <w:iCs/>
-          <w:lang w:eastAsia="en-GB"/>
-        </w:rPr>
-        <w:t>5</w:t>
-      </w:r>
-      <w:r>
-        <w:rPr>
-          <w:i/>
+        </w:rPr>
+        <w:t xml:space="preserve">Our COVID 19 case data is at the local authority level (LTLA). The data we have from the census is at the same level, but some of the councils have been merged or split apart. Using Excel [4] we investigated the differences in councils, for the new merged councils we summed </w:t>
+      </w:r>
+      <w:r>
+        <w:rPr>
           <w:iCs/>
-          <w:lang w:eastAsia="en-GB"/>
-        </w:rPr>
-        <w:t>00 words</w:t>
-      </w:r>
-      <w:r>
-        <w:rPr>
-          <w:i/>
+        </w:rPr>
+        <w:t>together their census data and for those splitting apart (Suffolk) we divided the data equally between them.</w:t>
+      </w:r>
+      <w:r>
+        <w:rPr>
           <w:iCs/>
-          <w:lang w:eastAsia="en-GB"/>
-        </w:rPr>
-        <w:t>, &lt;=2 images</w:t>
+        </w:rPr>
+        <w:t xml:space="preserve"> We used Python’s Pandas library [5] to join up all of the census </w:t>
+      </w:r>
+      <w:r>
+        <w:rPr>
+          <w:iCs/>
+        </w:rPr>
+        <w:t>tables into one sheet.</w:t>
       </w:r>
     </w:p>
     <w:p>
@@ -658,6 +682,7 @@
         <w:pStyle w:val="Body"/>
       </w:pPr>
       <w:r>
+        <w:lastRenderedPageBreak/>
         <w:t>Following paragraphs..</w:t>
       </w:r>
       <w:r>
@@ -1123,6 +1148,184 @@
           <w:lang w:val="en-GB"/>
         </w:rPr>
       </w:pPr>
+      <w:r>
+        <w:rPr>
+          <w:lang w:val="en-GB"/>
+        </w:rPr>
+        <w:t>Gov.UK Coronavirus. ‘Cases in the UK | Coronavirus in the UK’. HTML,</w:t>
+      </w:r>
+      <w:r>
+        <w:rPr>
+          <w:lang w:val="en-GB"/>
+        </w:rPr>
+        <w:t xml:space="preserve"> </w:t>
+      </w:r>
+      <w:r>
+        <w:rPr>
+          <w:lang w:val="en-GB"/>
+        </w:rPr>
+        <w:t xml:space="preserve">2021. </w:t>
+      </w:r>
+      <w:hyperlink r:id="rId10" w:history="1">
+        <w:r>
+          <w:rPr>
+            <w:rStyle w:val="Hyperlink"/>
+            <w:lang w:val="en-GB"/>
+          </w:rPr>
+          <w:t>https://coronavirus.data.gov.uk/details/cases?areaType=overview&amp;areaName=United%20Kingdom</w:t>
+        </w:r>
+      </w:hyperlink>
+      <w:r>
+        <w:rPr>
+          <w:lang w:val="en-GB"/>
+        </w:rPr>
+        <w:t>.</w:t>
+      </w:r>
+    </w:p>
+    <w:p>
+      <w:pPr>
+        <w:pStyle w:val="Reference"/>
+        <w:rPr>
+          <w:lang w:val="en-GB"/>
+        </w:rPr>
+      </w:pPr>
+      <w:r>
+        <w:rPr>
+          <w:lang w:val="en-GB"/>
+        </w:rPr>
+        <w:t>Office for National Statistics (2011). 2011 Census: boundary data (England and Wales) [data collection].</w:t>
+      </w:r>
+      <w:r>
+        <w:rPr>
+          <w:lang w:val="en-GB"/>
+        </w:rPr>
+        <w:t xml:space="preserve"> </w:t>
+      </w:r>
+      <w:r>
+        <w:rPr>
+          <w:lang w:val="en-GB"/>
+        </w:rPr>
+        <w:t>UK Data Service. SN:5819 UKBORDERS: Digitised Boundary Data, 1840- and Postcode Directories, 1980-.</w:t>
+      </w:r>
+      <w:r>
+        <w:rPr>
+          <w:lang w:val="en-GB"/>
+        </w:rPr>
+        <w:t xml:space="preserve"> </w:t>
+      </w:r>
+      <w:hyperlink r:id="rId11" w:history="1">
+        <w:r>
+          <w:rPr>
+            <w:rStyle w:val="Hyperlink"/>
+            <w:lang w:val="en-GB"/>
+          </w:rPr>
+          <w:t>http://discover.ukdataservice.ac.uk/catalogue/?sn=5819&amp;type=Data%20catalogue</w:t>
+        </w:r>
+      </w:hyperlink>
+      <w:r>
+        <w:rPr>
+          <w:lang w:val="en-GB"/>
+        </w:rPr>
+        <w:t>,</w:t>
+      </w:r>
+      <w:r>
+        <w:rPr>
+          <w:lang w:val="en-GB"/>
+        </w:rPr>
+        <w:t xml:space="preserve"> </w:t>
+      </w:r>
+      <w:r>
+        <w:rPr>
+          <w:lang w:val="en-GB"/>
+        </w:rPr>
+        <w:t xml:space="preserve">Retrieved from </w:t>
+      </w:r>
+      <w:hyperlink r:id="rId12" w:history="1">
+        <w:r>
+          <w:rPr>
+            <w:rStyle w:val="Hyperlink"/>
+            <w:lang w:val="en-GB"/>
+          </w:rPr>
+          <w:t>http://census.ukdataservice.ac.uk/get-data/boundary-data.aspx</w:t>
+        </w:r>
+      </w:hyperlink>
+      <w:r>
+        <w:rPr>
+          <w:lang w:val="en-GB"/>
+        </w:rPr>
+        <w:t>.</w:t>
+      </w:r>
+      <w:r>
+        <w:rPr>
+          <w:lang w:val="en-GB"/>
+        </w:rPr>
+        <w:t xml:space="preserve"> </w:t>
+      </w:r>
+      <w:r>
+        <w:rPr>
+          <w:lang w:val="en-GB"/>
+        </w:rPr>
+        <w:t>Contains public sector information licensed under the Open Government Licence v3.</w:t>
+      </w:r>
+    </w:p>
+    <w:p>
+      <w:pPr>
+        <w:pStyle w:val="Reference"/>
+        <w:rPr>
+          <w:lang w:val="en-GB"/>
+        </w:rPr>
+      </w:pPr>
+      <w:r>
+        <w:rPr>
+          <w:lang w:val="en-GB"/>
+        </w:rPr>
+        <w:t xml:space="preserve">‘Microsoft Excel Spreadsheet Software | Microsoft 365’. Accessed 30 December 2021. </w:t>
+      </w:r>
+      <w:hyperlink r:id="rId13" w:history="1">
+        <w:r>
+          <w:rPr>
+            <w:rStyle w:val="Hyperlink"/>
+            <w:lang w:val="en-GB"/>
+          </w:rPr>
+          <w:t>https://www.microsoft.com/en-us/microsoft-365/excel</w:t>
+        </w:r>
+      </w:hyperlink>
+      <w:r>
+        <w:rPr>
+          <w:lang w:val="en-GB"/>
+        </w:rPr>
+        <w:t>.</w:t>
+      </w:r>
+    </w:p>
+    <w:p>
+      <w:pPr>
+        <w:pStyle w:val="Reference"/>
+        <w:rPr>
+          <w:szCs w:val="24"/>
+        </w:rPr>
+      </w:pPr>
+      <w:r>
+        <w:t xml:space="preserve">‘Pandas - Python Data Analysis Library’. Accessed 30 December 2021. </w:t>
+      </w:r>
+      <w:hyperlink r:id="rId14" w:history="1">
+        <w:r>
+          <w:rPr>
+            <w:rStyle w:val="Hyperlink"/>
+          </w:rPr>
+          <w:t>https://pandas.pydata.org/</w:t>
+        </w:r>
+      </w:hyperlink>
+      <w:r>
+        <w:t>.</w:t>
+      </w:r>
+    </w:p>
+    <w:p>
+      <w:pPr>
+        <w:pStyle w:val="Reference"/>
+        <w:rPr>
+          <w:lang w:val="en-GB"/>
+        </w:rPr>
+      </w:pPr>
     </w:p>
     <w:sectPr>
       <w:type w:val="continuous"/>
@@ -2466,6 +2669,13 @@
     <w:lsdException w:name="Placeholder Text" w:semiHidden="1"/>
     <w:lsdException w:name="Light Shading"/>
     <w:lsdException w:name="Light List"/>
+    <w:lsdException w:name="Light Grid"/>
+    <w:lsdException w:name="Medium Shading 1"/>
+    <w:lsdException w:name="Medium Shading 2"/>
+    <w:lsdException w:name="Medium List 1"/>
+    <w:lsdException w:name="Medium List 2"/>
+    <w:lsdException w:name="Medium Grid 1"/>
+    <w:lsdException w:name="Medium Grid 2"/>
     <w:lsdException w:name="Medium Grid 3"/>
     <w:lsdException w:name="Dark List"/>
     <w:lsdException w:name="Colorful Shading"/>
@@ -3392,6 +3602,18 @@
     <w:rsid w:val="00CF2F15"/>
     <w:rPr>
       <w:szCs w:val="24"/>
+    </w:rPr>
+  </w:style>
+  <w:style w:type="character" w:styleId="UnresolvedMention">
+    <w:name w:val="Unresolved Mention"/>
+    <w:basedOn w:val="DefaultParagraphFont"/>
+    <w:uiPriority w:val="99"/>
+    <w:semiHidden/>
+    <w:unhideWhenUsed/>
+    <w:rsid w:val="00A22293"/>
+    <w:rPr>
+      <w:color w:val="605E5C"/>
+      <w:shd w:val="clear" w:color="auto" w:fill="E1DFDD"/>
     </w:rPr>
   </w:style>
 </w:styles>

</xml_diff>

<commit_message>
got a bit further in the state of the art
</commit_message>
<xml_diff>
--- a/report.docx
+++ b/report.docx
@@ -131,19 +131,6 @@
         <w:rPr>
           <w:lang w:val="en-GB"/>
         </w:rPr>
-      </w:pPr>
-      <w:r>
-        <w:rPr>
-          <w:lang w:val="en-GB"/>
-        </w:rPr>
-        <w:t xml:space="preserve">Problem Statement </w:t>
-      </w:r>
-    </w:p>
-    <w:p>
-      <w:pPr>
-        <w:rPr>
-          <w:lang w:val="en-GB"/>
-        </w:rPr>
         <w:sectPr>
           <w:type w:val="continuous"/>
           <w:pgSz w:w="12240" w:h="15840" w:code="1"/>
@@ -152,6 +139,18 @@
           <w:docGrid w:linePitch="360"/>
         </w:sectPr>
       </w:pPr>
+      <w:r>
+        <w:rPr>
+          <w:lang w:val="en-GB"/>
+        </w:rPr>
+        <w:t xml:space="preserve">Problem Statement </w:t>
+      </w:r>
+      <w:r>
+        <w:rPr>
+          <w:lang w:val="en-GB"/>
+        </w:rPr>
+        <w:t>(250)</w:t>
+      </w:r>
     </w:p>
     <w:p>
       <w:pPr>
@@ -243,6 +242,26 @@
     </w:p>
     <w:p>
       <w:pPr>
+        <w:pStyle w:val="Body"/>
+        <w:rPr>
+          <w:iCs/>
+        </w:rPr>
+      </w:pPr>
+      <w:r>
+        <w:rPr>
+          <w:iCs/>
+        </w:rPr>
+        <w:t xml:space="preserve">We will look at the overall trends of the virus spread. Then look at </w:t>
+      </w:r>
+      <w:r>
+        <w:rPr>
+          <w:iCs/>
+        </w:rPr>
+        <w:t>various local risk factors and how they may interact with the spread, mortality and vaccination rates. Then look at whether we can make a predictive model for the virus spread at the Local authority level.</w:t>
+      </w:r>
+    </w:p>
+    <w:p>
+      <w:pPr>
         <w:pStyle w:val="Heading1"/>
         <w:rPr>
           <w:lang w:val="en-GB"/>
@@ -254,35 +273,52 @@
         </w:rPr>
         <w:t>State of the Art</w:t>
       </w:r>
+      <w:r>
+        <w:rPr>
+          <w:lang w:val="en-GB"/>
+        </w:rPr>
+        <w:t xml:space="preserve"> </w:t>
+      </w:r>
+      <w:r>
+        <w:rPr>
+          <w:lang w:val="en-GB"/>
+        </w:rPr>
+        <w:t>(500)</w:t>
+      </w:r>
     </w:p>
     <w:p>
       <w:pPr>
         <w:pStyle w:val="Body"/>
         <w:rPr>
           <w:iCs/>
-        </w:rPr>
-      </w:pPr>
-      <w:r>
-        <w:rPr>
-          <w:iCs/>
+          <w:highlight w:val="yellow"/>
+        </w:rPr>
+      </w:pPr>
+      <w:r>
+        <w:rPr>
+          <w:iCs/>
+          <w:highlight w:val="yellow"/>
         </w:rPr>
         <w:t>From one of SAGE’s reference papers [6], we can see that the government was interested in age group breakdowns different susceptibility to COVID 19.</w:t>
       </w:r>
       <w:r>
         <w:rPr>
           <w:iCs/>
+          <w:highlight w:val="yellow"/>
         </w:rPr>
         <w:t xml:space="preserve"> This was in response to the early data from China suggesting that older people were more susceptible to COVID but that younger age groups may be spreading the virus through their social contacts. From this paper we can see that different </w:t>
       </w:r>
       <w:r>
         <w:rPr>
           <w:iCs/>
+          <w:highlight w:val="yellow"/>
         </w:rPr>
         <w:t xml:space="preserve">age groups spread the virus at different rates. This paper uses data from the first 4021 confirmed cases. They </w:t>
       </w:r>
       <w:r>
         <w:rPr>
           <w:iCs/>
+          <w:highlight w:val="yellow"/>
         </w:rPr>
         <w:t>estimate a scaling factor for the transmissibility of COVID for each country.</w:t>
       </w:r>
@@ -297,15 +333,92 @@
       <w:r>
         <w:rPr>
           <w:iCs/>
+          <w:highlight w:val="yellow"/>
         </w:rPr>
         <w:t xml:space="preserve">In the BBC Pandemic project [7], the BBC collected contact tracing data from 40177 volunteers (who were tracked and filled in details of everyone they came in contact with. This study was conducted </w:t>
       </w:r>
       <w:r>
         <w:rPr>
           <w:iCs/>
+          <w:highlight w:val="yellow"/>
         </w:rPr>
         <w:t>with the intention of being able to provide details of the average number of people that different age groups would come into contact with, so that this could be used in modelling future pandemics</w:t>
       </w:r>
+      <w:r>
+        <w:rPr>
+          <w:iCs/>
+          <w:highlight w:val="yellow"/>
+        </w:rPr>
+        <w:t>.</w:t>
+      </w:r>
+    </w:p>
+    <w:p>
+      <w:pPr>
+        <w:pStyle w:val="Body"/>
+        <w:rPr>
+          <w:iCs/>
+        </w:rPr>
+      </w:pPr>
+      <w:r>
+        <w:rPr>
+          <w:iCs/>
+        </w:rPr>
+        <w:t>In the Office of National Statistics paper [8] the authors look at the breakdowns of the COVID 19 deaths by different ethnic groups and gender</w:t>
+      </w:r>
+      <w:r>
+        <w:rPr>
+          <w:iCs/>
+        </w:rPr>
+        <w:t xml:space="preserve">. The article links individuals’ census and NHS records (patient register and pandemic planning dataset) </w:t>
+      </w:r>
+      <w:r>
+        <w:rPr>
+          <w:iCs/>
+        </w:rPr>
+        <w:t xml:space="preserve">and looks at other health conditions the individuals might have. The authors were looking to get a risk factor for different ethnic groups for how likely they are to die of COVID 19. As we will not </w:t>
+      </w:r>
+      <w:r>
+        <w:rPr>
+          <w:iCs/>
+        </w:rPr>
+        <w:t xml:space="preserve">have access to census or medical records at the individual </w:t>
+      </w:r>
+      <w:r>
+        <w:rPr>
+          <w:iCs/>
+        </w:rPr>
+        <w:t>level,</w:t>
+      </w:r>
+      <w:r>
+        <w:rPr>
+          <w:iCs/>
+        </w:rPr>
+        <w:t xml:space="preserve"> </w:t>
+      </w:r>
+      <w:r>
+        <w:rPr>
+          <w:iCs/>
+        </w:rPr>
+        <w:t>we can use their raw results or just use the ethic group data at the local authority level.</w:t>
+      </w:r>
+      <w:r>
+        <w:rPr>
+          <w:iCs/>
+        </w:rPr>
+        <w:t xml:space="preserve"> They also break the model down by local authority </w:t>
+      </w:r>
+      <w:r>
+        <w:rPr>
+          <w:iCs/>
+        </w:rPr>
+        <w:t>district to account for any geographic variation.</w:t>
+      </w:r>
+      <w:r>
+        <w:rPr>
+          <w:iCs/>
+        </w:rPr>
+        <w:t xml:space="preserve"> From this paper we have learnt that there are links between ethnic groups and COVID 19 mortality and we have a risk factor for these groups.</w:t>
+      </w:r>
     </w:p>
     <w:p>
       <w:pPr>
@@ -320,6 +433,18 @@
         </w:rPr>
         <w:t>Properties of the Data</w:t>
       </w:r>
+      <w:r>
+        <w:rPr>
+          <w:lang w:val="en-GB"/>
+        </w:rPr>
+        <w:t xml:space="preserve"> </w:t>
+      </w:r>
+      <w:r>
+        <w:rPr>
+          <w:lang w:val="en-GB"/>
+        </w:rPr>
+        <w:t>(500)</w:t>
+      </w:r>
     </w:p>
     <w:p>
       <w:pPr>
@@ -379,6 +504,18 @@
           <w:lang w:val="en-GB"/>
         </w:rPr>
         <w:t>Approach</w:t>
+      </w:r>
+      <w:r>
+        <w:rPr>
+          <w:lang w:val="en-GB"/>
+        </w:rPr>
+        <w:t xml:space="preserve"> </w:t>
+      </w:r>
+      <w:r>
+        <w:rPr>
+          <w:lang w:val="en-GB"/>
+        </w:rPr>
+        <w:t>(500)</w:t>
       </w:r>
     </w:p>
     <w:p>
@@ -516,6 +653,18 @@
         </w:rPr>
         <w:t>Process</w:t>
       </w:r>
+      <w:r>
+        <w:rPr>
+          <w:lang w:val="en-GB"/>
+        </w:rPr>
+        <w:t xml:space="preserve"> </w:t>
+      </w:r>
+      <w:r>
+        <w:rPr>
+          <w:lang w:val="en-GB"/>
+        </w:rPr>
+        <w:t>(1500)</w:t>
+      </w:r>
     </w:p>
     <w:p>
       <w:pPr>
@@ -596,6 +745,7 @@
         <w:rPr>
           <w:noProof/>
         </w:rPr>
+        <w:lastRenderedPageBreak/>
         <w:drawing>
           <wp:inline distT="0" distB="0" distL="0" distR="0" wp14:anchorId="51630E59" wp14:editId="49CA152B">
             <wp:extent cx="3177540" cy="3566795"/>
@@ -667,9 +817,20 @@
         <w:rPr>
           <w:lang w:val="en-GB"/>
         </w:rPr>
-        <w:lastRenderedPageBreak/>
         <w:t>Results</w:t>
       </w:r>
+      <w:r>
+        <w:rPr>
+          <w:lang w:val="en-GB"/>
+        </w:rPr>
+        <w:t xml:space="preserve"> </w:t>
+      </w:r>
+      <w:r>
+        <w:rPr>
+          <w:lang w:val="en-GB"/>
+        </w:rPr>
+        <w:t>(200)</w:t>
+      </w:r>
     </w:p>
     <w:p>
       <w:pPr>
@@ -746,6 +907,18 @@
           <w:lang w:eastAsia="en-GB"/>
         </w:rPr>
         <w:t>Critical reflection</w:t>
+      </w:r>
+      <w:r>
+        <w:rPr>
+          <w:lang w:eastAsia="en-GB"/>
+        </w:rPr>
+        <w:t xml:space="preserve"> </w:t>
+      </w:r>
+      <w:r>
+        <w:rPr>
+          <w:lang w:eastAsia="en-GB"/>
+        </w:rPr>
+        <w:t>(500)</w:t>
       </w:r>
     </w:p>
     <w:p>
@@ -1197,25 +1370,13 @@
         <w:rPr>
           <w:lang w:val="en-GB"/>
         </w:rPr>
-        <w:t>Office for National Statistics (2011). 2011 Census: boundary data (England and Wales) [data collection].</w:t>
-      </w:r>
-      <w:r>
-        <w:rPr>
-          <w:lang w:val="en-GB"/>
-        </w:rPr>
-        <w:t xml:space="preserve"> </w:t>
-      </w:r>
-      <w:r>
-        <w:rPr>
-          <w:lang w:val="en-GB"/>
-        </w:rPr>
-        <w:t>UK Data Service. SN:5819 UKBORDERS: Digitised Boundary Data, 1840- and Postcode Directories, 1980-.</w:t>
-      </w:r>
-      <w:r>
-        <w:rPr>
-          <w:lang w:val="en-GB"/>
-        </w:rPr>
-        <w:t xml:space="preserve"> </w:t>
+        <w:t xml:space="preserve">Office for National Statistics (2011). 2011 Census: boundary data (England and Wales) [data collection]. UK Data Service. SN:5819 UKBORDERS: Digitised Boundary Data, 1840- and </w:t>
+      </w:r>
+      <w:r>
+        <w:rPr>
+          <w:lang w:val="en-GB"/>
+        </w:rPr>
+        <w:t xml:space="preserve">Postcode Directories, 1980-. </w:t>
       </w:r>
       <w:hyperlink r:id="rId11" w:history="1">
         <w:r>
@@ -1359,11 +1520,47 @@
           <w:lang w:val="en-GB"/>
         </w:rPr>
       </w:pPr>
-      <w:r>
-        <w:rPr>
-          <w:lang w:val="en-GB"/>
-        </w:rPr>
-        <w:t xml:space="preserve">Klepac, Petra, Adam J. Kucharski, Andrew JK Conlan, Stephen Kissler, Maria L. Tang, Hannah Fry, and Julia R. Gog. ‘Contacts in Context: Large-Scale Setting-Specific Social Mixing Matrices from the BBC Pandemic Project’, 5 March 2020. </w:t>
+      <w:proofErr w:type="spellStart"/>
+      <w:r>
+        <w:rPr>
+          <w:lang w:val="en-GB"/>
+        </w:rPr>
+        <w:t>Klepac</w:t>
+      </w:r>
+      <w:proofErr w:type="spellEnd"/>
+      <w:r>
+        <w:rPr>
+          <w:lang w:val="en-GB"/>
+        </w:rPr>
+        <w:t xml:space="preserve">, Petra, Adam J. Kucharski, Andrew JK </w:t>
+      </w:r>
+      <w:proofErr w:type="spellStart"/>
+      <w:r>
+        <w:rPr>
+          <w:lang w:val="en-GB"/>
+        </w:rPr>
+        <w:t>Conlan</w:t>
+      </w:r>
+      <w:proofErr w:type="spellEnd"/>
+      <w:r>
+        <w:rPr>
+          <w:lang w:val="en-GB"/>
+        </w:rPr>
+        <w:t xml:space="preserve">, Stephen </w:t>
+      </w:r>
+      <w:proofErr w:type="spellStart"/>
+      <w:r>
+        <w:rPr>
+          <w:lang w:val="en-GB"/>
+        </w:rPr>
+        <w:t>Kissler</w:t>
+      </w:r>
+      <w:proofErr w:type="spellEnd"/>
+      <w:r>
+        <w:rPr>
+          <w:lang w:val="en-GB"/>
+        </w:rPr>
+        <w:t xml:space="preserve">, Maria L. Tang, Hannah Fry, and Julia R. Gog. ‘Contacts in Context: Large-Scale Setting-Specific Social Mixing Matrices from the BBC Pandemic Project’, 5 March 2020. </w:t>
       </w:r>
       <w:hyperlink r:id="rId16" w:history="1">
         <w:r>
@@ -1372,6 +1569,63 @@
             <w:lang w:val="en-GB"/>
           </w:rPr>
           <w:t>https://doi.org/10.1101/2020.02.16.20023754</w:t>
+        </w:r>
+      </w:hyperlink>
+      <w:r>
+        <w:rPr>
+          <w:lang w:val="en-GB"/>
+        </w:rPr>
+        <w:t>.</w:t>
+      </w:r>
+    </w:p>
+    <w:p>
+      <w:pPr>
+        <w:pStyle w:val="Reference"/>
+        <w:rPr>
+          <w:lang w:val="en-GB"/>
+        </w:rPr>
+      </w:pPr>
+      <w:r>
+        <w:rPr>
+          <w:lang w:val="en-GB"/>
+        </w:rPr>
+        <w:t xml:space="preserve">Larsen, Tim, Matt Bosworth, and </w:t>
+      </w:r>
+      <w:proofErr w:type="spellStart"/>
+      <w:r>
+        <w:rPr>
+          <w:lang w:val="en-GB"/>
+        </w:rPr>
+        <w:t>Vahé</w:t>
+      </w:r>
+      <w:proofErr w:type="spellEnd"/>
+      <w:r>
+        <w:rPr>
+          <w:lang w:val="en-GB"/>
+        </w:rPr>
+        <w:t xml:space="preserve"> </w:t>
+      </w:r>
+      <w:proofErr w:type="spellStart"/>
+      <w:r>
+        <w:rPr>
+          <w:lang w:val="en-GB"/>
+        </w:rPr>
+        <w:t>Nafilyan</w:t>
+      </w:r>
+      <w:proofErr w:type="spellEnd"/>
+      <w:r>
+        <w:rPr>
+          <w:lang w:val="en-GB"/>
+        </w:rPr>
+        <w:t xml:space="preserve">. ‘Updating Ethnic Contrasts in Deaths Involving the Coronavirus (COVID-19), England: 24 January 2020 to 31 March 2021’. Updating ethnic contrasts in deaths involving the coronavirus (COVID-19), England - Office of National Statistics, 2021. </w:t>
+      </w:r>
+      <w:hyperlink r:id="rId17" w:history="1">
+        <w:r>
+          <w:rPr>
+            <w:rStyle w:val="Hyperlink"/>
+            <w:lang w:val="en-GB"/>
+          </w:rPr>
+          <w:t>https://www.ons.gov.uk/peoplepopulationandcommunity/birthsdeathsandmarriages/deaths/articles/updatingethniccontrastsindeathsinvolvingthecoronaviruscovid19englandandwales/24january2020to31march2021</w:t>
         </w:r>
       </w:hyperlink>
       <w:r>

</xml_diff>

<commit_message>
state of the art 2
</commit_message>
<xml_diff>
--- a/report.docx
+++ b/report.docx
@@ -333,23 +333,56 @@
       <w:r>
         <w:rPr>
           <w:iCs/>
-          <w:highlight w:val="yellow"/>
-        </w:rPr>
-        <w:t xml:space="preserve">In the BBC Pandemic project [7], the BBC collected contact tracing data from 40177 volunteers (who were tracked and filled in details of everyone they came in contact with. This study was conducted </w:t>
-      </w:r>
-      <w:r>
-        <w:rPr>
-          <w:iCs/>
-          <w:highlight w:val="yellow"/>
-        </w:rPr>
-        <w:t>with the intention of being able to provide details of the average number of people that different age groups would come into contact with, so that this could be used in modelling future pandemics</w:t>
-      </w:r>
-      <w:r>
-        <w:rPr>
-          <w:iCs/>
-          <w:highlight w:val="yellow"/>
-        </w:rPr>
-        <w:t>.</w:t>
+        </w:rPr>
+        <w:t>In the Office of National Statistics paper [8] the authors look at the breakdowns of the COVID 19 deaths by different ethnic groups and gender</w:t>
+      </w:r>
+      <w:r>
+        <w:rPr>
+          <w:iCs/>
+        </w:rPr>
+        <w:t xml:space="preserve">. The article links individuals’ census and NHS records (patient register and pandemic planning dataset) </w:t>
+      </w:r>
+      <w:r>
+        <w:rPr>
+          <w:iCs/>
+        </w:rPr>
+        <w:t xml:space="preserve">and looks at other health conditions the individuals might have. The authors were looking to get a risk factor for different ethnic groups for how likely they are to die of COVID 19. As we will not </w:t>
+      </w:r>
+      <w:r>
+        <w:rPr>
+          <w:iCs/>
+        </w:rPr>
+        <w:t xml:space="preserve">have access to census or medical records at the individual </w:t>
+      </w:r>
+      <w:r>
+        <w:rPr>
+          <w:iCs/>
+        </w:rPr>
+        <w:t>level,</w:t>
+      </w:r>
+      <w:r>
+        <w:rPr>
+          <w:iCs/>
+        </w:rPr>
+        <w:t xml:space="preserve"> </w:t>
+      </w:r>
+      <w:r>
+        <w:rPr>
+          <w:iCs/>
+        </w:rPr>
+        <w:t>we can use their raw results or just use the ethic group data at the local authority level.</w:t>
+      </w:r>
+      <w:r>
+        <w:rPr>
+          <w:iCs/>
+        </w:rPr>
+        <w:t xml:space="preserve"> They also break the model down by local authority district to account for any geographic variation.</w:t>
+      </w:r>
+      <w:r>
+        <w:rPr>
+          <w:iCs/>
+        </w:rPr>
+        <w:t xml:space="preserve"> From this paper we have learnt that there are links between ethnic groups and COVID 19 mortality and we have a risk factor for these groups.</w:t>
       </w:r>
     </w:p>
     <w:p>
@@ -363,61 +396,55 @@
         <w:rPr>
           <w:iCs/>
         </w:rPr>
-        <w:t>In the Office of National Statistics paper [8] the authors look at the breakdowns of the COVID 19 deaths by different ethnic groups and gender</w:t>
-      </w:r>
-      <w:r>
-        <w:rPr>
-          <w:iCs/>
-        </w:rPr>
-        <w:t xml:space="preserve">. The article links individuals’ census and NHS records (patient register and pandemic planning dataset) </w:t>
-      </w:r>
-      <w:r>
-        <w:rPr>
-          <w:iCs/>
-        </w:rPr>
-        <w:t xml:space="preserve">and looks at other health conditions the individuals might have. The authors were looking to get a risk factor for different ethnic groups for how likely they are to die of COVID 19. As we will not </w:t>
-      </w:r>
-      <w:r>
-        <w:rPr>
-          <w:iCs/>
-        </w:rPr>
-        <w:t xml:space="preserve">have access to census or medical records at the individual </w:t>
-      </w:r>
-      <w:r>
-        <w:rPr>
-          <w:iCs/>
-        </w:rPr>
-        <w:t>level,</w:t>
-      </w:r>
-      <w:r>
-        <w:rPr>
-          <w:iCs/>
-        </w:rPr>
-        <w:t xml:space="preserve"> </w:t>
-      </w:r>
-      <w:r>
-        <w:rPr>
-          <w:iCs/>
-        </w:rPr>
-        <w:t>we can use their raw results or just use the ethic group data at the local authority level.</w:t>
-      </w:r>
-      <w:r>
-        <w:rPr>
-          <w:iCs/>
-        </w:rPr>
-        <w:t xml:space="preserve"> They also break the model down by local authority </w:t>
-      </w:r>
-      <w:r>
-        <w:rPr>
-          <w:iCs/>
-        </w:rPr>
-        <w:t>district to account for any geographic variation.</w:t>
-      </w:r>
-      <w:r>
-        <w:rPr>
-          <w:iCs/>
-        </w:rPr>
-        <w:t xml:space="preserve"> From this paper we have learnt that there are links between ethnic groups and COVID 19 mortality and we have a risk factor for these groups.</w:t>
+        <w:t>Within this paper [9] from IEEE, the authors look at clustering US counties by variou</w:t>
+      </w:r>
+      <w:r>
+        <w:rPr>
+          <w:iCs/>
+        </w:rPr>
+        <w:t xml:space="preserve">s socio-economic factors and building time series forecasting models. They use various </w:t>
+      </w:r>
+      <w:r>
+        <w:rPr>
+          <w:iCs/>
+        </w:rPr>
+        <w:t>visualisations in their approach to decide upon how many clusters to use</w:t>
+      </w:r>
+      <w:r>
+        <w:rPr>
+          <w:iCs/>
+        </w:rPr>
+        <w:t xml:space="preserve">. They used GDP data and population breakdowns for US counties along with infection data. To cluster the </w:t>
+      </w:r>
+      <w:r>
+        <w:rPr>
+          <w:iCs/>
+        </w:rPr>
+        <w:t>counties,</w:t>
+      </w:r>
+      <w:r>
+        <w:rPr>
+          <w:iCs/>
+        </w:rPr>
+        <w:t xml:space="preserve"> they used the k-means algorithm. </w:t>
+      </w:r>
+      <w:r>
+        <w:rPr>
+          <w:iCs/>
+        </w:rPr>
+        <w:t xml:space="preserve">They then compared ARIMA (auto-regressive integrated moving average) against Seasonal Trend Random Walk models to see which performed better, concluding that ARIMA was better. Their data is not usable due to being the wrong country, but their methods of normalising age and other data is very useable. One of their assumptions was that </w:t>
+      </w:r>
+      <w:r>
+        <w:rPr>
+          <w:iCs/>
+        </w:rPr>
+        <w:t xml:space="preserve">the </w:t>
+      </w:r>
+      <w:r>
+        <w:rPr>
+          <w:iCs/>
+        </w:rPr>
+        <w:t>2019 socio-economic data could be used.</w:t>
       </w:r>
     </w:p>
     <w:p>
@@ -1520,47 +1547,11 @@
           <w:lang w:val="en-GB"/>
         </w:rPr>
       </w:pPr>
-      <w:proofErr w:type="spellStart"/>
-      <w:r>
-        <w:rPr>
-          <w:lang w:val="en-GB"/>
-        </w:rPr>
-        <w:t>Klepac</w:t>
-      </w:r>
-      <w:proofErr w:type="spellEnd"/>
-      <w:r>
-        <w:rPr>
-          <w:lang w:val="en-GB"/>
-        </w:rPr>
-        <w:t xml:space="preserve">, Petra, Adam J. Kucharski, Andrew JK </w:t>
-      </w:r>
-      <w:proofErr w:type="spellStart"/>
-      <w:r>
-        <w:rPr>
-          <w:lang w:val="en-GB"/>
-        </w:rPr>
-        <w:t>Conlan</w:t>
-      </w:r>
-      <w:proofErr w:type="spellEnd"/>
-      <w:r>
-        <w:rPr>
-          <w:lang w:val="en-GB"/>
-        </w:rPr>
-        <w:t xml:space="preserve">, Stephen </w:t>
-      </w:r>
-      <w:proofErr w:type="spellStart"/>
-      <w:r>
-        <w:rPr>
-          <w:lang w:val="en-GB"/>
-        </w:rPr>
-        <w:t>Kissler</w:t>
-      </w:r>
-      <w:proofErr w:type="spellEnd"/>
-      <w:r>
-        <w:rPr>
-          <w:lang w:val="en-GB"/>
-        </w:rPr>
-        <w:t xml:space="preserve">, Maria L. Tang, Hannah Fry, and Julia R. Gog. ‘Contacts in Context: Large-Scale Setting-Specific Social Mixing Matrices from the BBC Pandemic Project’, 5 March 2020. </w:t>
+      <w:r>
+        <w:rPr>
+          <w:lang w:val="en-GB"/>
+        </w:rPr>
+        <w:t xml:space="preserve">Klepac, Petra, Adam J. Kucharski, Andrew JK Conlan, Stephen Kissler, Maria L. Tang, Hannah Fry, and Julia R. Gog. ‘Contacts in Context: Large-Scale Setting-Specific Social Mixing Matrices from the BBC Pandemic Project’, 5 March 2020. </w:t>
       </w:r>
       <w:hyperlink r:id="rId16" w:history="1">
         <w:r>
@@ -1589,35 +1580,7 @@
         <w:rPr>
           <w:lang w:val="en-GB"/>
         </w:rPr>
-        <w:t xml:space="preserve">Larsen, Tim, Matt Bosworth, and </w:t>
-      </w:r>
-      <w:proofErr w:type="spellStart"/>
-      <w:r>
-        <w:rPr>
-          <w:lang w:val="en-GB"/>
-        </w:rPr>
-        <w:t>Vahé</w:t>
-      </w:r>
-      <w:proofErr w:type="spellEnd"/>
-      <w:r>
-        <w:rPr>
-          <w:lang w:val="en-GB"/>
-        </w:rPr>
-        <w:t xml:space="preserve"> </w:t>
-      </w:r>
-      <w:proofErr w:type="spellStart"/>
-      <w:r>
-        <w:rPr>
-          <w:lang w:val="en-GB"/>
-        </w:rPr>
-        <w:t>Nafilyan</w:t>
-      </w:r>
-      <w:proofErr w:type="spellEnd"/>
-      <w:r>
-        <w:rPr>
-          <w:lang w:val="en-GB"/>
-        </w:rPr>
-        <w:t xml:space="preserve">. ‘Updating Ethnic Contrasts in Deaths Involving the Coronavirus (COVID-19), England: 24 January 2020 to 31 March 2021’. Updating ethnic contrasts in deaths involving the coronavirus (COVID-19), England - Office of National Statistics, 2021. </w:t>
+        <w:t xml:space="preserve">Larsen, Tim, Matt Bosworth, and Vahé Nafilyan. ‘Updating Ethnic Contrasts in Deaths Involving the Coronavirus (COVID-19), England: 24 January 2020 to 31 March 2021’. Updating ethnic contrasts in deaths involving the coronavirus (COVID-19), England - Office of National Statistics, 2021. </w:t>
       </w:r>
       <w:hyperlink r:id="rId17" w:history="1">
         <w:r>
@@ -1626,6 +1589,35 @@
             <w:lang w:val="en-GB"/>
           </w:rPr>
           <w:t>https://www.ons.gov.uk/peoplepopulationandcommunity/birthsdeathsandmarriages/deaths/articles/updatingethniccontrastsindeathsinvolvingthecoronaviruscovid19englandandwales/24january2020to31march2021</w:t>
+        </w:r>
+      </w:hyperlink>
+      <w:r>
+        <w:rPr>
+          <w:lang w:val="en-GB"/>
+        </w:rPr>
+        <w:t>.</w:t>
+      </w:r>
+    </w:p>
+    <w:p>
+      <w:pPr>
+        <w:pStyle w:val="Reference"/>
+        <w:rPr>
+          <w:lang w:val="en-GB"/>
+        </w:rPr>
+      </w:pPr>
+      <w:r>
+        <w:rPr>
+          <w:lang w:val="en-GB"/>
+        </w:rPr>
+        <w:t xml:space="preserve">Lucic, Michael C., Hakim Ghazzai, Carlo Lipizzi, and Yehia Massoud. ‘Integrating County-Level Socioeconomic Data for COVID-19 Forecasting in the United States’. IEEE Open Journal of Engineering in Medicine and Biology 2 (2021): 235–48. </w:t>
+      </w:r>
+      <w:hyperlink r:id="rId18" w:history="1">
+        <w:r>
+          <w:rPr>
+            <w:rStyle w:val="Hyperlink"/>
+            <w:lang w:val="en-GB"/>
+          </w:rPr>
+          <w:t>https://doi.org/10.1109/OJEMB.2021.3096135</w:t>
         </w:r>
       </w:hyperlink>
       <w:r>

</xml_diff>

<commit_message>
finished state of the art
</commit_message>
<xml_diff>
--- a/report.docx
+++ b/report.docx
@@ -291,36 +291,85 @@
         <w:pStyle w:val="Body"/>
         <w:rPr>
           <w:iCs/>
-          <w:highlight w:val="yellow"/>
-        </w:rPr>
-      </w:pPr>
-      <w:r>
-        <w:rPr>
-          <w:iCs/>
-          <w:highlight w:val="yellow"/>
-        </w:rPr>
-        <w:t>From one of SAGE’s reference papers [6], we can see that the government was interested in age group breakdowns different susceptibility to COVID 19.</w:t>
-      </w:r>
-      <w:r>
-        <w:rPr>
-          <w:iCs/>
-          <w:highlight w:val="yellow"/>
-        </w:rPr>
-        <w:t xml:space="preserve"> This was in response to the early data from China suggesting that older people were more susceptible to COVID but that younger age groups may be spreading the virus through their social contacts. From this paper we can see that different </w:t>
-      </w:r>
-      <w:r>
-        <w:rPr>
-          <w:iCs/>
-          <w:highlight w:val="yellow"/>
-        </w:rPr>
-        <w:t xml:space="preserve">age groups spread the virus at different rates. This paper uses data from the first 4021 confirmed cases. They </w:t>
-      </w:r>
-      <w:r>
-        <w:rPr>
-          <w:iCs/>
-          <w:highlight w:val="yellow"/>
-        </w:rPr>
-        <w:t>estimate a scaling factor for the transmissibility of COVID for each country.</w:t>
+        </w:rPr>
+      </w:pPr>
+      <w:r>
+        <w:rPr>
+          <w:iCs/>
+        </w:rPr>
+        <w:t>In the Office of National Statistics paper [8] the authors look at the breakdowns of the COVID 19 deaths by different ethnic groups and gender</w:t>
+      </w:r>
+      <w:r>
+        <w:rPr>
+          <w:iCs/>
+        </w:rPr>
+        <w:t xml:space="preserve">. The article links individuals’ census and NHS records (patient register and pandemic planning dataset) </w:t>
+      </w:r>
+      <w:r>
+        <w:rPr>
+          <w:iCs/>
+        </w:rPr>
+        <w:t xml:space="preserve">and looks at other health conditions the individuals might have. The authors were looking to get a risk factor for different ethnic groups for how likely they are to die of COVID 19. As we will not </w:t>
+      </w:r>
+      <w:r>
+        <w:rPr>
+          <w:iCs/>
+        </w:rPr>
+        <w:t xml:space="preserve">have access to census or medical records at the individual </w:t>
+      </w:r>
+      <w:r>
+        <w:rPr>
+          <w:iCs/>
+        </w:rPr>
+        <w:t>level,</w:t>
+      </w:r>
+      <w:r>
+        <w:rPr>
+          <w:iCs/>
+        </w:rPr>
+        <w:t xml:space="preserve"> </w:t>
+      </w:r>
+      <w:r>
+        <w:rPr>
+          <w:iCs/>
+        </w:rPr>
+        <w:t>we can use their raw results or just use the ethic group data at the local authority level.</w:t>
+      </w:r>
+      <w:r>
+        <w:rPr>
+          <w:iCs/>
+        </w:rPr>
+        <w:t xml:space="preserve"> They also break the model down by local authority district to account for any geographic variation.</w:t>
+      </w:r>
+      <w:r>
+        <w:rPr>
+          <w:iCs/>
+        </w:rPr>
+        <w:t xml:space="preserve"> From this paper we have learnt that there are links between ethnic groups and COVID 19 mortality and we have a risk factor for these groups.</w:t>
+      </w:r>
+      <w:r>
+        <w:rPr>
+          <w:iCs/>
+        </w:rPr>
+        <w:t xml:space="preserve"> They use various visualisations to show the differing rates of death between different ethnic groups. The paper makes some assumptions in linking NHS records to census data where </w:t>
+      </w:r>
+      <w:r>
+        <w:rPr>
+          <w:iCs/>
+        </w:rPr>
+        <w:t xml:space="preserve">there was not a direct link. For the district level </w:t>
+      </w:r>
+      <w:r>
+        <w:rPr>
+          <w:iCs/>
+        </w:rPr>
+        <w:t>data,</w:t>
+      </w:r>
+      <w:r>
+        <w:rPr>
+          <w:iCs/>
+        </w:rPr>
+        <w:t xml:space="preserve"> they assume that the 2011 census records are still relevant.</w:t>
       </w:r>
     </w:p>
     <w:p>
@@ -334,31 +383,93 @@
         <w:rPr>
           <w:iCs/>
         </w:rPr>
-        <w:t>In the Office of National Statistics paper [8] the authors look at the breakdowns of the COVID 19 deaths by different ethnic groups and gender</w:t>
-      </w:r>
-      <w:r>
-        <w:rPr>
-          <w:iCs/>
-        </w:rPr>
-        <w:t xml:space="preserve">. The article links individuals’ census and NHS records (patient register and pandemic planning dataset) </w:t>
-      </w:r>
-      <w:r>
-        <w:rPr>
-          <w:iCs/>
-        </w:rPr>
-        <w:t xml:space="preserve">and looks at other health conditions the individuals might have. The authors were looking to get a risk factor for different ethnic groups for how likely they are to die of COVID 19. As we will not </w:t>
-      </w:r>
-      <w:r>
-        <w:rPr>
-          <w:iCs/>
-        </w:rPr>
-        <w:t xml:space="preserve">have access to census or medical records at the individual </w:t>
-      </w:r>
-      <w:r>
-        <w:rPr>
-          <w:iCs/>
-        </w:rPr>
-        <w:t>level,</w:t>
+        <w:t>Within this paper [9] from IEEE, the authors look at clustering US counties by variou</w:t>
+      </w:r>
+      <w:r>
+        <w:rPr>
+          <w:iCs/>
+        </w:rPr>
+        <w:t>s socio-economic factors and building time series forecasting models. They use various visualisations in their approach to decide upon how many clusters to use</w:t>
+      </w:r>
+      <w:r>
+        <w:rPr>
+          <w:iCs/>
+        </w:rPr>
+        <w:t xml:space="preserve">. They used GDP data and population breakdowns for US counties along with infection data. To cluster the </w:t>
+      </w:r>
+      <w:r>
+        <w:rPr>
+          <w:iCs/>
+        </w:rPr>
+        <w:t>counties,</w:t>
+      </w:r>
+      <w:r>
+        <w:rPr>
+          <w:iCs/>
+        </w:rPr>
+        <w:t xml:space="preserve"> they used the k-means algorithm. </w:t>
+      </w:r>
+      <w:r>
+        <w:rPr>
+          <w:iCs/>
+        </w:rPr>
+        <w:t xml:space="preserve">They then compared ARIMA (auto-regressive integrated moving </w:t>
+      </w:r>
+      <w:r>
+        <w:rPr>
+          <w:iCs/>
+        </w:rPr>
+        <w:t xml:space="preserve">average) against Seasonal Trend Random Walk models to see which performed better, concluding that ARIMA was better. Their data is not usable due to being the wrong country, but their methods of normalising age and other data is very useable. One of their assumptions was that </w:t>
+      </w:r>
+      <w:r>
+        <w:rPr>
+          <w:iCs/>
+        </w:rPr>
+        <w:t xml:space="preserve">the </w:t>
+      </w:r>
+      <w:r>
+        <w:rPr>
+          <w:iCs/>
+        </w:rPr>
+        <w:t>2019 socio-economic data could be used.</w:t>
+      </w:r>
+    </w:p>
+    <w:p>
+      <w:pPr>
+        <w:pStyle w:val="Body"/>
+        <w:rPr>
+          <w:iCs/>
+        </w:rPr>
+      </w:pPr>
+      <w:r>
+        <w:rPr>
+          <w:iCs/>
+        </w:rPr>
+        <w:t>From one of SAGE’s reference papers [10] from February 2020</w:t>
+      </w:r>
+      <w:r>
+        <w:rPr>
+          <w:iCs/>
+        </w:rPr>
+        <w:t xml:space="preserve"> the authors were attempting to make a mathematical model to predict potential spreads of COVID 19 at the electoral ward level</w:t>
+      </w:r>
+      <w:r>
+        <w:rPr>
+          <w:iCs/>
+        </w:rPr>
+        <w:t>, based upon an earlier theoretical model</w:t>
+      </w:r>
+      <w:r>
+        <w:rPr>
+          <w:iCs/>
+        </w:rPr>
+        <w:t>. The author</w:t>
+      </w:r>
+      <w:r>
+        <w:rPr>
+          <w:iCs/>
+        </w:rPr>
+        <w:t>s</w:t>
       </w:r>
       <w:r>
         <w:rPr>
@@ -370,19 +481,81 @@
         <w:rPr>
           <w:iCs/>
         </w:rPr>
-        <w:t>we can use their raw results or just use the ethic group data at the local authority level.</w:t>
-      </w:r>
-      <w:r>
-        <w:rPr>
-          <w:iCs/>
-        </w:rPr>
-        <w:t xml:space="preserve"> They also break the model down by local authority district to account for any geographic variation.</w:t>
-      </w:r>
-      <w:r>
-        <w:rPr>
-          <w:iCs/>
-        </w:rPr>
-        <w:t xml:space="preserve"> From this paper we have learnt that there are links between ethnic groups and COVID 19 mortality and we have a risk factor for these groups.</w:t>
+        <w:t>use</w:t>
+      </w:r>
+      <w:r>
+        <w:rPr>
+          <w:iCs/>
+        </w:rPr>
+        <w:t xml:space="preserve"> the 2011 census data and early </w:t>
+      </w:r>
+      <w:r>
+        <w:rPr>
+          <w:iCs/>
+        </w:rPr>
+        <w:t xml:space="preserve">infection </w:t>
+      </w:r>
+      <w:r>
+        <w:rPr>
+          <w:iCs/>
+        </w:rPr>
+        <w:t xml:space="preserve">data from the UK and China to predict </w:t>
+      </w:r>
+      <w:r>
+        <w:rPr>
+          <w:iCs/>
+        </w:rPr>
+        <w:t xml:space="preserve">potential infection rates in different parts of England and Wales. As almost two years’ worth of actual data is now available, we can use that rather than theoretical spread data. The authors </w:t>
+      </w:r>
+      <w:r>
+        <w:rPr>
+          <w:iCs/>
+        </w:rPr>
+        <w:t xml:space="preserve">have generated various visualisations of </w:t>
+      </w:r>
+      <w:r>
+        <w:rPr>
+          <w:iCs/>
+        </w:rPr>
+        <w:t xml:space="preserve">the virus transmission data. </w:t>
+      </w:r>
+      <w:r>
+        <w:rPr>
+          <w:iCs/>
+        </w:rPr>
+        <w:t>The authors separated the data out into the main regions of England and Wales, so we can see that our idea of looking at the lower-level data is valid.</w:t>
+      </w:r>
+      <w:r>
+        <w:rPr>
+          <w:iCs/>
+        </w:rPr>
+        <w:t xml:space="preserve"> This paper assumed that COVID 19 would behave much the same as the theoretical virus merged with the early infection data.</w:t>
+      </w:r>
+    </w:p>
+    <w:p>
+      <w:pPr>
+        <w:pStyle w:val="Heading1"/>
+        <w:rPr>
+          <w:lang w:val="en-GB"/>
+        </w:rPr>
+      </w:pPr>
+      <w:r>
+        <w:rPr>
+          <w:lang w:val="en-GB"/>
+        </w:rPr>
+        <w:t>Properties of the Data</w:t>
+      </w:r>
+      <w:r>
+        <w:rPr>
+          <w:lang w:val="en-GB"/>
+        </w:rPr>
+        <w:t xml:space="preserve"> </w:t>
+      </w:r>
+      <w:r>
+        <w:rPr>
+          <w:lang w:val="en-GB"/>
+        </w:rPr>
+        <w:t>(500)</w:t>
       </w:r>
     </w:p>
     <w:p>
@@ -396,55 +569,25 @@
         <w:rPr>
           <w:iCs/>
         </w:rPr>
-        <w:t>Within this paper [9] from IEEE, the authors look at clustering US counties by variou</w:t>
-      </w:r>
-      <w:r>
-        <w:rPr>
-          <w:iCs/>
-        </w:rPr>
-        <w:t xml:space="preserve">s socio-economic factors and building time series forecasting models. They use various </w:t>
-      </w:r>
-      <w:r>
-        <w:rPr>
-          <w:iCs/>
-        </w:rPr>
-        <w:t>visualisations in their approach to decide upon how many clusters to use</w:t>
-      </w:r>
-      <w:r>
-        <w:rPr>
-          <w:iCs/>
-        </w:rPr>
-        <w:t xml:space="preserve">. They used GDP data and population breakdowns for US counties along with infection data. To cluster the </w:t>
-      </w:r>
-      <w:r>
-        <w:rPr>
-          <w:iCs/>
-        </w:rPr>
-        <w:t>counties,</w:t>
-      </w:r>
-      <w:r>
-        <w:rPr>
-          <w:iCs/>
-        </w:rPr>
-        <w:t xml:space="preserve"> they used the k-means algorithm. </w:t>
-      </w:r>
-      <w:r>
-        <w:rPr>
-          <w:iCs/>
-        </w:rPr>
-        <w:t xml:space="preserve">They then compared ARIMA (auto-regressive integrated moving average) against Seasonal Trend Random Walk models to see which performed better, concluding that ARIMA was better. Their data is not usable due to being the wrong country, but their methods of normalising age and other data is very useable. One of their assumptions was that </w:t>
-      </w:r>
-      <w:r>
-        <w:rPr>
-          <w:iCs/>
-        </w:rPr>
-        <w:t xml:space="preserve">the </w:t>
-      </w:r>
-      <w:r>
-        <w:rPr>
-          <w:iCs/>
-        </w:rPr>
-        <w:t>2019 socio-economic data could be used.</w:t>
+        <w:t xml:space="preserve">Our COVID 19 case data is at the local authority level (LTLA). The data we have from the census is at the same level, but some of the councils have been merged or split apart. Using Excel [4] we investigated the differences in councils, for the new merged councils we summed </w:t>
+      </w:r>
+      <w:r>
+        <w:rPr>
+          <w:iCs/>
+        </w:rPr>
+        <w:t>together their census data and for those splitting apart (Suffolk) we divided the data equally between them.</w:t>
+      </w:r>
+      <w:r>
+        <w:rPr>
+          <w:iCs/>
+        </w:rPr>
+        <w:t xml:space="preserve"> We used Python’s Pandas library [5] to join up all of the census </w:t>
+      </w:r>
+      <w:r>
+        <w:rPr>
+          <w:iCs/>
+        </w:rPr>
+        <w:t>tables into one sheet.</w:t>
       </w:r>
     </w:p>
     <w:p>
@@ -458,7 +601,21 @@
         <w:rPr>
           <w:lang w:val="en-GB"/>
         </w:rPr>
-        <w:t>Properties of the Data</w:t>
+        <w:t>Analysis</w:t>
+      </w:r>
+    </w:p>
+    <w:p>
+      <w:pPr>
+        <w:pStyle w:val="Heading2"/>
+        <w:rPr>
+          <w:lang w:val="en-GB"/>
+        </w:rPr>
+      </w:pPr>
+      <w:r>
+        <w:rPr>
+          <w:lang w:val="en-GB"/>
+        </w:rPr>
+        <w:t>Approach</w:t>
       </w:r>
       <w:r>
         <w:rPr>
@@ -475,82 +632,21 @@
     </w:p>
     <w:p>
       <w:pPr>
+        <w:pStyle w:val="BodyNoIndent"/>
+      </w:pPr>
+      <w:r>
+        <w:t>First paragraph..</w:t>
+      </w:r>
+      <w:r>
+        <w:t>.</w:t>
+      </w:r>
+    </w:p>
+    <w:p>
+      <w:pPr>
         <w:pStyle w:val="Body"/>
-        <w:rPr>
-          <w:iCs/>
-        </w:rPr>
-      </w:pPr>
-      <w:r>
-        <w:rPr>
-          <w:iCs/>
-        </w:rPr>
-        <w:t xml:space="preserve">Our COVID 19 case data is at the local authority level (LTLA). The data we have from the census is at the same level, but some of the councils have been merged or split apart. Using Excel [4] we investigated the differences in councils, for the new merged councils we summed </w:t>
-      </w:r>
-      <w:r>
-        <w:rPr>
-          <w:iCs/>
-        </w:rPr>
-        <w:t>together their census data and for those splitting apart (Suffolk) we divided the data equally between them.</w:t>
-      </w:r>
-      <w:r>
-        <w:rPr>
-          <w:iCs/>
-        </w:rPr>
-        <w:t xml:space="preserve"> We used Python’s Pandas library [5] to join up all of the census </w:t>
-      </w:r>
-      <w:r>
-        <w:rPr>
-          <w:iCs/>
-        </w:rPr>
-        <w:t>tables into one sheet.</w:t>
-      </w:r>
-    </w:p>
-    <w:p>
-      <w:pPr>
-        <w:pStyle w:val="Heading1"/>
-        <w:rPr>
-          <w:lang w:val="en-GB"/>
-        </w:rPr>
-      </w:pPr>
-      <w:r>
-        <w:rPr>
-          <w:lang w:val="en-GB"/>
-        </w:rPr>
-        <w:t>Analysis</w:t>
-      </w:r>
-    </w:p>
-    <w:p>
-      <w:pPr>
-        <w:pStyle w:val="Heading2"/>
-        <w:rPr>
-          <w:lang w:val="en-GB"/>
-        </w:rPr>
-      </w:pPr>
-      <w:r>
-        <w:rPr>
-          <w:lang w:val="en-GB"/>
-        </w:rPr>
-        <w:t>Approach</w:t>
-      </w:r>
-      <w:r>
-        <w:rPr>
-          <w:lang w:val="en-GB"/>
-        </w:rPr>
-        <w:t xml:space="preserve"> </w:t>
-      </w:r>
-      <w:r>
-        <w:rPr>
-          <w:lang w:val="en-GB"/>
-        </w:rPr>
-        <w:t>(500)</w:t>
-      </w:r>
-    </w:p>
-    <w:p>
-      <w:pPr>
-        <w:pStyle w:val="BodyNoIndent"/>
-      </w:pPr>
-      <w:r>
-        <w:t>First paragraph..</w:t>
+      </w:pPr>
+      <w:r>
+        <w:t>Following paragraphs..</w:t>
       </w:r>
       <w:r>
         <w:t>.</w:t>
@@ -559,17 +655,6 @@
     <w:p>
       <w:pPr>
         <w:pStyle w:val="Body"/>
-      </w:pPr>
-      <w:r>
-        <w:t>Following paragraphs..</w:t>
-      </w:r>
-      <w:r>
-        <w:t>.</w:t>
-      </w:r>
-    </w:p>
-    <w:p>
-      <w:pPr>
-        <w:pStyle w:val="Body"/>
         <w:rPr>
           <w:iCs/>
           <w:lang w:eastAsia="en-GB"/>
@@ -616,6 +701,7 @@
         <w:rPr>
           <w:noProof/>
         </w:rPr>
+        <w:lastRenderedPageBreak/>
         <w:drawing>
           <wp:inline distT="0" distB="0" distL="0" distR="0" wp14:anchorId="5D31127D" wp14:editId="3E9F2BEA">
             <wp:extent cx="3177540" cy="1779270"/>
@@ -772,7 +858,6 @@
         <w:rPr>
           <w:noProof/>
         </w:rPr>
-        <w:lastRenderedPageBreak/>
         <w:drawing>
           <wp:inline distT="0" distB="0" distL="0" distR="0" wp14:anchorId="51630E59" wp14:editId="49CA152B">
             <wp:extent cx="3177540" cy="3566795"/>
@@ -1397,13 +1482,7 @@
         <w:rPr>
           <w:lang w:val="en-GB"/>
         </w:rPr>
-        <w:t xml:space="preserve">Office for National Statistics (2011). 2011 Census: boundary data (England and Wales) [data collection]. UK Data Service. SN:5819 UKBORDERS: Digitised Boundary Data, 1840- and </w:t>
-      </w:r>
-      <w:r>
-        <w:rPr>
-          <w:lang w:val="en-GB"/>
-        </w:rPr>
-        <w:t xml:space="preserve">Postcode Directories, 1980-. </w:t>
+        <w:t xml:space="preserve">Office for National Statistics (2011). 2011 Census: boundary data (England and Wales) [data collection]. UK Data Service. SN:5819 UKBORDERS: Digitised Boundary Data, 1840- and Postcode Directories, 1980-. </w:t>
       </w:r>
       <w:hyperlink r:id="rId11" w:history="1">
         <w:r>
@@ -1618,6 +1697,35 @@
             <w:lang w:val="en-GB"/>
           </w:rPr>
           <w:t>https://doi.org/10.1109/OJEMB.2021.3096135</w:t>
+        </w:r>
+      </w:hyperlink>
+      <w:r>
+        <w:rPr>
+          <w:lang w:val="en-GB"/>
+        </w:rPr>
+        <w:t>.</w:t>
+      </w:r>
+    </w:p>
+    <w:p>
+      <w:pPr>
+        <w:pStyle w:val="Reference"/>
+        <w:rPr>
+          <w:lang w:val="en-GB"/>
+        </w:rPr>
+      </w:pPr>
+      <w:r>
+        <w:rPr>
+          <w:lang w:val="en-GB"/>
+        </w:rPr>
+        <w:t xml:space="preserve">Danon, Leon, Ellen Brooks-Pollock, Mick Bailey, and Matt Keeling. ‘A Spatial Model of CoVID-19 Transmission in England and Wales: Early Spread and Peak Timing’, 14 February 2020. </w:t>
+      </w:r>
+      <w:hyperlink r:id="rId19" w:history="1">
+        <w:r>
+          <w:rPr>
+            <w:rStyle w:val="Hyperlink"/>
+            <w:lang w:val="en-GB"/>
+          </w:rPr>
+          <w:t>https://doi.org/10.1101/2020.02.12.20022566</w:t>
         </w:r>
       </w:hyperlink>
       <w:r>

</xml_diff>

<commit_message>
properties of the data
</commit_message>
<xml_diff>
--- a/report.docx
+++ b/report.docx
@@ -786,7 +786,207 @@
         <w:rPr>
           <w:iCs/>
         </w:rPr>
-        <w:t xml:space="preserve"> By plotting the cases we could see any obvious anomalies in the case data.</w:t>
+        <w:t xml:space="preserve"> By plotting the cases</w:t>
+      </w:r>
+      <w:r>
+        <w:rPr>
+          <w:iCs/>
+        </w:rPr>
+        <w:t xml:space="preserve"> over time</w:t>
+      </w:r>
+      <w:r>
+        <w:rPr>
+          <w:iCs/>
+        </w:rPr>
+        <w:t xml:space="preserve"> using Tableau [12]</w:t>
+      </w:r>
+      <w:r>
+        <w:rPr>
+          <w:iCs/>
+        </w:rPr>
+        <w:t>,</w:t>
+      </w:r>
+      <w:r>
+        <w:rPr>
+          <w:iCs/>
+        </w:rPr>
+        <w:t xml:space="preserve"> we could see any obvious anomalies in the case data</w:t>
+      </w:r>
+      <w:r>
+        <w:rPr>
+          <w:iCs/>
+        </w:rPr>
+        <w:t>, such as the giant peak on 1/7/20 which isn’t replicated in the UK wide data (plotted underneath the data</w:t>
+      </w:r>
+      <w:r>
+        <w:rPr>
+          <w:iCs/>
+        </w:rPr>
+        <w:t>, in figure 1</w:t>
+      </w:r>
+      <w:r>
+        <w:rPr>
+          <w:iCs/>
+        </w:rPr>
+        <w:t>)</w:t>
+      </w:r>
+      <w:r>
+        <w:rPr>
+          <w:iCs/>
+        </w:rPr>
+        <w:t>.</w:t>
+      </w:r>
+    </w:p>
+    <w:p>
+      <w:pPr>
+        <w:pStyle w:val="Body"/>
+        <w:keepNext/>
+      </w:pPr>
+      <w:r>
+        <w:rPr>
+          <w:iCs/>
+          <w:noProof/>
+        </w:rPr>
+        <w:drawing>
+          <wp:inline distT="0" distB="0" distL="0" distR="0" wp14:anchorId="1C5CF6D1" wp14:editId="7A3BD4DC">
+            <wp:extent cx="3015615" cy="1625323"/>
+            <wp:effectExtent l="0" t="0" r="0" b="0"/>
+            <wp:docPr id="2" name="Picture 2"/>
+            <wp:cNvGraphicFramePr>
+              <a:graphicFrameLocks xmlns:a="http://schemas.openxmlformats.org/drawingml/2006/main" noChangeAspect="1"/>
+            </wp:cNvGraphicFramePr>
+            <a:graphic xmlns:a="http://schemas.openxmlformats.org/drawingml/2006/main">
+              <a:graphicData uri="http://schemas.openxmlformats.org/drawingml/2006/picture">
+                <pic:pic xmlns:pic="http://schemas.openxmlformats.org/drawingml/2006/picture">
+                  <pic:nvPicPr>
+                    <pic:cNvPr id="2" name="Picture 2"/>
+                    <pic:cNvPicPr/>
+                  </pic:nvPicPr>
+                  <pic:blipFill>
+                    <a:blip r:embed="rId8"/>
+                    <a:stretch>
+                      <a:fillRect/>
+                    </a:stretch>
+                  </pic:blipFill>
+                  <pic:spPr>
+                    <a:xfrm>
+                      <a:off x="0" y="0"/>
+                      <a:ext cx="3044003" cy="1640623"/>
+                    </a:xfrm>
+                    <a:prstGeom prst="rect">
+                      <a:avLst/>
+                    </a:prstGeom>
+                  </pic:spPr>
+                </pic:pic>
+              </a:graphicData>
+            </a:graphic>
+          </wp:inline>
+        </w:drawing>
+      </w:r>
+    </w:p>
+    <w:p>
+      <w:pPr>
+        <w:pStyle w:val="Caption"/>
+        <w:jc w:val="both"/>
+      </w:pPr>
+      <w:r>
+        <w:t xml:space="preserve">Fig. </w:t>
+      </w:r>
+      <w:fldSimple w:instr=" SEQ Figure \* ARABIC ">
+        <w:r>
+          <w:rPr>
+            <w:noProof/>
+          </w:rPr>
+          <w:t>1</w:t>
+        </w:r>
+      </w:fldSimple>
+      <w:r>
+        <w:t>-District versus UK wide cases</w:t>
+      </w:r>
+    </w:p>
+    <w:p>
+      <w:r>
+        <w:t>On a similar plot</w:t>
+      </w:r>
+      <w:r>
+        <w:t xml:space="preserve"> (fig 2)</w:t>
+      </w:r>
+      <w:r>
+        <w:t xml:space="preserve"> we can see that some individual districts have anomalous spikes in cases (either due to not releasing figures over the weekend or reporting delays).</w:t>
+      </w:r>
+    </w:p>
+    <w:p>
+      <w:pPr>
+        <w:keepNext/>
+      </w:pPr>
+      <w:r>
+        <w:rPr>
+          <w:noProof/>
+        </w:rPr>
+        <w:drawing>
+          <wp:inline distT="0" distB="0" distL="0" distR="0" wp14:anchorId="74CCB547" wp14:editId="7B469BE3">
+            <wp:extent cx="3177540" cy="1917065"/>
+            <wp:effectExtent l="0" t="0" r="0" b="0"/>
+            <wp:docPr id="4" name="Picture 4"/>
+            <wp:cNvGraphicFramePr>
+              <a:graphicFrameLocks xmlns:a="http://schemas.openxmlformats.org/drawingml/2006/main" noChangeAspect="1"/>
+            </wp:cNvGraphicFramePr>
+            <a:graphic xmlns:a="http://schemas.openxmlformats.org/drawingml/2006/main">
+              <a:graphicData uri="http://schemas.openxmlformats.org/drawingml/2006/picture">
+                <pic:pic xmlns:pic="http://schemas.openxmlformats.org/drawingml/2006/picture">
+                  <pic:nvPicPr>
+                    <pic:cNvPr id="4" name="Picture 4"/>
+                    <pic:cNvPicPr/>
+                  </pic:nvPicPr>
+                  <pic:blipFill>
+                    <a:blip r:embed="rId9"/>
+                    <a:stretch>
+                      <a:fillRect/>
+                    </a:stretch>
+                  </pic:blipFill>
+                  <pic:spPr>
+                    <a:xfrm>
+                      <a:off x="0" y="0"/>
+                      <a:ext cx="3177540" cy="1917065"/>
+                    </a:xfrm>
+                    <a:prstGeom prst="rect">
+                      <a:avLst/>
+                    </a:prstGeom>
+                  </pic:spPr>
+                </pic:pic>
+              </a:graphicData>
+            </a:graphic>
+          </wp:inline>
+        </w:drawing>
+      </w:r>
+    </w:p>
+    <w:p>
+      <w:pPr>
+        <w:pStyle w:val="Caption"/>
+      </w:pPr>
+      <w:r>
+        <w:t xml:space="preserve">Fig. </w:t>
+      </w:r>
+      <w:fldSimple w:instr=" SEQ Figure \* ARABIC ">
+        <w:r>
+          <w:rPr>
+            <w:noProof/>
+          </w:rPr>
+          <w:t>2</w:t>
+        </w:r>
+      </w:fldSimple>
+      <w:r>
+        <w:t>- District cases</w:t>
+      </w:r>
+    </w:p>
+    <w:p>
+      <w:r>
+        <w:t>By looking at the data in Excel we can see many days with zero cases for regions (27k in total) and other cells with null values.</w:t>
+      </w:r>
+    </w:p>
+    <w:p>
+      <w:r>
+        <w:t>To account for the noise in the case data we could move from a daily resolution to a weekly resolution.</w:t>
       </w:r>
     </w:p>
     <w:p>
@@ -916,7 +1116,7 @@
                     <pic:cNvPicPr/>
                   </pic:nvPicPr>
                   <pic:blipFill>
-                    <a:blip r:embed="rId8">
+                    <a:blip r:embed="rId10">
                       <a:extLst>
                         <a:ext uri="{28A0092B-C50C-407E-A947-70E740481C1C}">
                           <a14:useLocalDpi xmlns:a14="http://schemas.microsoft.com/office/drawing/2010/main" val="0"/>
@@ -1072,7 +1272,7 @@
                     <pic:cNvPicPr/>
                   </pic:nvPicPr>
                   <pic:blipFill>
-                    <a:blip r:embed="rId9">
+                    <a:blip r:embed="rId11">
                       <a:extLst>
                         <a:ext uri="{28A0092B-C50C-407E-A947-70E740481C1C}">
                           <a14:useLocalDpi xmlns:a14="http://schemas.microsoft.com/office/drawing/2010/main" val="0"/>
@@ -1404,6 +1604,7 @@
               <w:rPr>
                 <w:lang w:eastAsia="en-GB"/>
               </w:rPr>
+              <w:lastRenderedPageBreak/>
               <w:t>Properties of the data</w:t>
             </w:r>
           </w:p>
@@ -1653,7 +1854,7 @@
         </w:rPr>
         <w:t xml:space="preserve">2021. </w:t>
       </w:r>
-      <w:hyperlink r:id="rId10" w:history="1">
+      <w:hyperlink r:id="rId12" w:history="1">
         <w:r>
           <w:rPr>
             <w:rStyle w:val="Hyperlink"/>
@@ -1696,7 +1897,7 @@
         </w:rPr>
         <w:t xml:space="preserve">Office for National Statistics (2011). 2011 Census: boundary data (England and Wales) [data collection]. UK Data Service. SN:5819 UKBORDERS: Digitised Boundary Data, 1840- and Postcode Directories, 1980-. </w:t>
       </w:r>
-      <w:hyperlink r:id="rId11" w:history="1">
+      <w:hyperlink r:id="rId13" w:history="1">
         <w:r>
           <w:rPr>
             <w:rStyle w:val="Hyperlink"/>
@@ -1737,7 +1938,7 @@
         </w:rPr>
         <w:t xml:space="preserve">Retrieved from </w:t>
       </w:r>
-      <w:hyperlink r:id="rId12" w:history="1">
+      <w:hyperlink r:id="rId14" w:history="1">
         <w:r>
           <w:rPr>
             <w:rStyle w:val="Hyperlink"/>
@@ -1778,7 +1979,7 @@
         </w:rPr>
         <w:t xml:space="preserve">‘Microsoft Excel Spreadsheet Software | Microsoft 365’. Accessed 30 December 2021. </w:t>
       </w:r>
-      <w:hyperlink r:id="rId13" w:history="1">
+      <w:hyperlink r:id="rId15" w:history="1">
         <w:r>
           <w:rPr>
             <w:rStyle w:val="Hyperlink"/>
@@ -1804,7 +2005,7 @@
       <w:r>
         <w:t xml:space="preserve">‘Pandas - Python Data Analysis Library’. Accessed 30 December 2021. </w:t>
       </w:r>
-      <w:hyperlink r:id="rId14" w:history="1">
+      <w:hyperlink r:id="rId16" w:history="1">
         <w:r>
           <w:rPr>
             <w:rStyle w:val="Hyperlink"/>
@@ -1829,7 +2030,7 @@
         </w:rPr>
         <w:t xml:space="preserve">Hilton, Joe, and Matt J. Keeling. ‘Estimation of Country-Level Basic Reproductive Ratios for Novel Coronavirus (COVID-19) Using Synthetic Contact Matrices’, 27 February 2020. </w:t>
       </w:r>
-      <w:hyperlink r:id="rId15" w:history="1">
+      <w:hyperlink r:id="rId17" w:history="1">
         <w:r>
           <w:rPr>
             <w:rStyle w:val="Hyperlink"/>
@@ -1858,7 +2059,7 @@
         </w:rPr>
         <w:t xml:space="preserve">Klepac, Petra, Adam J. Kucharski, Andrew JK Conlan, Stephen Kissler, Maria L. Tang, Hannah Fry, and Julia R. Gog. ‘Contacts in Context: Large-Scale Setting-Specific Social Mixing Matrices from the BBC Pandemic Project’, 5 March 2020. </w:t>
       </w:r>
-      <w:hyperlink r:id="rId16" w:history="1">
+      <w:hyperlink r:id="rId18" w:history="1">
         <w:r>
           <w:rPr>
             <w:rStyle w:val="Hyperlink"/>
@@ -1887,7 +2088,7 @@
         </w:rPr>
         <w:t xml:space="preserve">Larsen, Tim, Matt Bosworth, and Vahé Nafilyan. ‘Updating Ethnic Contrasts in Deaths Involving the Coronavirus (COVID-19), England: 24 January 2020 to 31 March 2021’. Updating ethnic contrasts in deaths involving the coronavirus (COVID-19), England - Office of National Statistics, 2021. </w:t>
       </w:r>
-      <w:hyperlink r:id="rId17" w:history="1">
+      <w:hyperlink r:id="rId19" w:history="1">
         <w:r>
           <w:rPr>
             <w:rStyle w:val="Hyperlink"/>
@@ -1914,16 +2115,9 @@
         <w:rPr>
           <w:lang w:val="en-GB"/>
         </w:rPr>
-        <w:t xml:space="preserve">Lucic, Michael C., Hakim Ghazzai, Carlo Lipizzi, and Yehia Massoud. ‘Integrating County-Level Socioeconomic Data for COVID-19 Forecasting in the United States’. IEEE Open </w:t>
-      </w:r>
-      <w:r>
-        <w:rPr>
-          <w:lang w:val="en-GB"/>
-        </w:rPr>
-        <w:lastRenderedPageBreak/>
-        <w:t xml:space="preserve">Journal of Engineering in Medicine and Biology 2 (2021): 235–48. </w:t>
-      </w:r>
-      <w:hyperlink r:id="rId18" w:history="1">
+        <w:t xml:space="preserve">Lucic, Michael C., Hakim Ghazzai, Carlo Lipizzi, and Yehia Massoud. ‘Integrating County-Level Socioeconomic Data for COVID-19 Forecasting in the United States’. IEEE Open Journal of Engineering in Medicine and Biology 2 (2021): 235–48. </w:t>
+      </w:r>
+      <w:hyperlink r:id="rId20" w:history="1">
         <w:r>
           <w:rPr>
             <w:rStyle w:val="Hyperlink"/>
@@ -1952,7 +2146,7 @@
         </w:rPr>
         <w:t xml:space="preserve">Danon, Leon, Ellen Brooks-Pollock, Mick Bailey, and Matt Keeling. ‘A Spatial Model of CoVID-19 Transmission in England and Wales: Early Spread and Peak Timing’, 14 February 2020. </w:t>
       </w:r>
-      <w:hyperlink r:id="rId19" w:history="1">
+      <w:hyperlink r:id="rId21" w:history="1">
         <w:r>
           <w:rPr>
             <w:rStyle w:val="Hyperlink"/>
@@ -1981,13 +2175,42 @@
         </w:rPr>
         <w:t xml:space="preserve">ONS. ‘Local Authority Districts (May 2021) UK BFE’. Accessed 1 January 2022. </w:t>
       </w:r>
-      <w:hyperlink r:id="rId20" w:history="1">
+      <w:hyperlink r:id="rId22" w:history="1">
         <w:r>
           <w:rPr>
             <w:rStyle w:val="Hyperlink"/>
             <w:lang w:val="en-GB"/>
           </w:rPr>
           <w:t>https://geoportal.statistics.gov.uk/datasets/ons::local-authority-districts-may-2021-uk-bfe/about</w:t>
+        </w:r>
+      </w:hyperlink>
+      <w:r>
+        <w:rPr>
+          <w:lang w:val="en-GB"/>
+        </w:rPr>
+        <w:t>.</w:t>
+      </w:r>
+    </w:p>
+    <w:p>
+      <w:pPr>
+        <w:pStyle w:val="Reference"/>
+        <w:rPr>
+          <w:lang w:val="en-GB"/>
+        </w:rPr>
+      </w:pPr>
+      <w:r>
+        <w:rPr>
+          <w:lang w:val="en-GB"/>
+        </w:rPr>
+        <w:t xml:space="preserve">Tableau Software. ‘Tableau: Business Intelligence and Analytics Software’. Tableau. Accessed 1 January 2022. </w:t>
+      </w:r>
+      <w:hyperlink r:id="rId23" w:history="1">
+        <w:r>
+          <w:rPr>
+            <w:rStyle w:val="Hyperlink"/>
+            <w:lang w:val="en-GB"/>
+          </w:rPr>
+          <w:t>https://www.tableau.com/node/62770</w:t>
         </w:r>
       </w:hyperlink>
       <w:r>

</xml_diff>

<commit_message>
started graphing in geopandas
</commit_message>
<xml_diff>
--- a/report.docx
+++ b/report.docx
@@ -1909,7 +1909,7 @@
               <w:rPr>
                 <w:lang w:eastAsia="en-GB"/>
               </w:rPr>
-              <w:t>500</w:t>
+              <w:t>387</w:t>
             </w:r>
           </w:p>
         </w:tc>
@@ -1948,7 +1948,7 @@
               <w:rPr>
                 <w:lang w:eastAsia="en-GB"/>
               </w:rPr>
-              <w:t>500</w:t>
+              <w:t>428</w:t>
             </w:r>
           </w:p>
         </w:tc>

</xml_diff>

<commit_message>
started finding interesting columns
</commit_message>
<xml_diff>
--- a/report.docx
+++ b/report.docx
@@ -892,27 +892,14 @@
       <w:r>
         <w:t xml:space="preserve">Fig. </w:t>
       </w:r>
-      <w:r>
-        <w:fldChar w:fldCharType="begin"/>
-      </w:r>
-      <w:r>
-        <w:instrText xml:space="preserve"> SEQ Figure \* ARABIC </w:instrText>
-      </w:r>
-      <w:r>
-        <w:fldChar w:fldCharType="separate"/>
-      </w:r>
-      <w:r>
-        <w:rPr>
-          <w:noProof/>
-        </w:rPr>
-        <w:t>1</w:t>
-      </w:r>
-      <w:r>
-        <w:rPr>
-          <w:noProof/>
-        </w:rPr>
-        <w:fldChar w:fldCharType="end"/>
-      </w:r>
+      <w:fldSimple w:instr=" SEQ Figure \* ARABIC ">
+        <w:r>
+          <w:rPr>
+            <w:noProof/>
+          </w:rPr>
+          <w:t>1</w:t>
+        </w:r>
+      </w:fldSimple>
       <w:r>
         <w:t>-District versus UK wide cases</w:t>
       </w:r>
@@ -980,27 +967,14 @@
       <w:r>
         <w:t xml:space="preserve">Fig. </w:t>
       </w:r>
-      <w:r>
-        <w:fldChar w:fldCharType="begin"/>
-      </w:r>
-      <w:r>
-        <w:instrText xml:space="preserve"> SEQ Figure \* ARABIC </w:instrText>
-      </w:r>
-      <w:r>
-        <w:fldChar w:fldCharType="separate"/>
-      </w:r>
-      <w:r>
-        <w:rPr>
-          <w:noProof/>
-        </w:rPr>
-        <w:t>2</w:t>
-      </w:r>
-      <w:r>
-        <w:rPr>
-          <w:noProof/>
-        </w:rPr>
-        <w:fldChar w:fldCharType="end"/>
-      </w:r>
+      <w:fldSimple w:instr=" SEQ Figure \* ARABIC ">
+        <w:r>
+          <w:rPr>
+            <w:noProof/>
+          </w:rPr>
+          <w:t>2</w:t>
+        </w:r>
+      </w:fldSimple>
       <w:r>
         <w:t>- District cases</w:t>
       </w:r>
@@ -1121,23 +1095,7 @@
           <w:iCs/>
           <w:lang w:eastAsia="en-GB"/>
         </w:rPr>
-        <w:t xml:space="preserve"> between the datasets. The human needs to be presented with both lists of countries and where the computer cannot make a one-to-one join between the two datasets (using Excel’s </w:t>
-      </w:r>
-      <w:proofErr w:type="spellStart"/>
-      <w:r>
-        <w:rPr>
-          <w:iCs/>
-          <w:lang w:eastAsia="en-GB"/>
-        </w:rPr>
-        <w:t>vlookup</w:t>
-      </w:r>
-      <w:proofErr w:type="spellEnd"/>
-      <w:r>
-        <w:rPr>
-          <w:iCs/>
-          <w:lang w:eastAsia="en-GB"/>
-        </w:rPr>
-        <w:t xml:space="preserve"> function), the human needs to reason about what to do to make a join.</w:t>
+        <w:t xml:space="preserve"> between the datasets. The human needs to be presented with both lists of countries and where the computer cannot make a one-to-one join between the two datasets (using Excel’s vlookup function), the human needs to reason about what to do to make a join.</w:t>
       </w:r>
     </w:p>
     <w:p>
@@ -1232,23 +1190,7 @@
           <w:iCs/>
           <w:lang w:eastAsia="en-GB"/>
         </w:rPr>
-        <w:t xml:space="preserve">by using the </w:t>
-      </w:r>
-      <w:proofErr w:type="spellStart"/>
-      <w:r>
-        <w:rPr>
-          <w:iCs/>
-          <w:lang w:eastAsia="en-GB"/>
-        </w:rPr>
-        <w:t>Yellowbrick</w:t>
-      </w:r>
-      <w:proofErr w:type="spellEnd"/>
-      <w:r>
-        <w:rPr>
-          <w:iCs/>
-          <w:lang w:eastAsia="en-GB"/>
-        </w:rPr>
-        <w:t xml:space="preserve"> [14] silhouette plot, the seaborn plot of the clustered data</w:t>
+        <w:t>by using the Yellowbrick [14] silhouette plot, the seaborn plot of the clustered data</w:t>
       </w:r>
       <w:r>
         <w:rPr>
@@ -1285,23 +1227,7 @@
           <w:iCs/>
           <w:lang w:eastAsia="en-GB"/>
         </w:rPr>
-        <w:t xml:space="preserve"> [15] </w:t>
-      </w:r>
-      <w:proofErr w:type="spellStart"/>
-      <w:r>
-        <w:rPr>
-          <w:iCs/>
-          <w:lang w:eastAsia="en-GB"/>
-        </w:rPr>
-        <w:t>AdFuller</w:t>
-      </w:r>
-      <w:proofErr w:type="spellEnd"/>
-      <w:r>
-        <w:rPr>
-          <w:iCs/>
-          <w:lang w:eastAsia="en-GB"/>
-        </w:rPr>
-        <w:t xml:space="preserve"> method</w:t>
+        <w:t xml:space="preserve"> [15] AdFuller method</w:t>
       </w:r>
       <w:r>
         <w:rPr>
@@ -1424,14 +1350,27 @@
       <w:r>
         <w:t xml:space="preserve">Fig. </w:t>
       </w:r>
-      <w:fldSimple w:instr=" SEQ Figure \* ARABIC ">
-        <w:r>
-          <w:rPr>
-            <w:noProof/>
-          </w:rPr>
-          <w:t>3</w:t>
-        </w:r>
-      </w:fldSimple>
+      <w:r>
+        <w:fldChar w:fldCharType="begin"/>
+      </w:r>
+      <w:r>
+        <w:instrText xml:space="preserve"> SEQ Figure \* ARABIC </w:instrText>
+      </w:r>
+      <w:r>
+        <w:fldChar w:fldCharType="separate"/>
+      </w:r>
+      <w:r>
+        <w:rPr>
+          <w:noProof/>
+        </w:rPr>
+        <w:t>3</w:t>
+      </w:r>
+      <w:r>
+        <w:rPr>
+          <w:noProof/>
+        </w:rPr>
+        <w:fldChar w:fldCharType="end"/>
+      </w:r>
       <w:r>
         <w:t>-Approach flowchart</w:t>
       </w:r>
@@ -1464,73 +1403,61 @@
     </w:p>
     <w:p>
       <w:pPr>
-        <w:pStyle w:val="BodyNoIndent"/>
-      </w:pPr>
-      <w:r>
-        <w:t>First paragraph..</w:t>
-      </w:r>
-      <w:r>
-        <w:t>.</w:t>
-      </w:r>
-    </w:p>
-    <w:p>
-      <w:pPr>
         <w:pStyle w:val="Body"/>
-      </w:pPr>
-      <w:r>
-        <w:t>Following paragraphs..</w:t>
-      </w:r>
-      <w:r>
-        <w:t>.</w:t>
-      </w:r>
-    </w:p>
-    <w:p>
-      <w:pPr>
-        <w:pStyle w:val="Body"/>
-        <w:rPr>
-          <w:iCs/>
-          <w:lang w:eastAsia="en-GB"/>
-        </w:rPr>
-      </w:pPr>
-      <w:r>
-        <w:rPr>
-          <w:i/>
-          <w:iCs/>
-          <w:lang w:eastAsia="en-GB"/>
-        </w:rPr>
-        <w:t>&lt;</w:t>
-      </w:r>
-      <w:r>
-        <w:rPr>
-          <w:i/>
-          <w:iCs/>
-          <w:lang w:eastAsia="en-GB"/>
-        </w:rPr>
-        <w:t>15</w:t>
-      </w:r>
-      <w:r>
-        <w:rPr>
-          <w:i/>
-          <w:iCs/>
-          <w:lang w:eastAsia="en-GB"/>
-        </w:rPr>
-        <w:t>00 words</w:t>
-      </w:r>
-      <w:r>
-        <w:rPr>
-          <w:i/>
-          <w:iCs/>
-          <w:lang w:eastAsia="en-GB"/>
-        </w:rPr>
-        <w:t xml:space="preserve">, &lt;=7 </w:t>
-      </w:r>
-      <w:r>
-        <w:rPr>
-          <w:i/>
-          <w:iCs/>
-          <w:lang w:eastAsia="en-GB"/>
-        </w:rPr>
-        <w:t>images</w:t>
+        <w:rPr>
+          <w:iCs/>
+          <w:lang w:eastAsia="en-GB"/>
+        </w:rPr>
+      </w:pPr>
+      <w:r>
+        <w:rPr>
+          <w:iCs/>
+          <w:lang w:eastAsia="en-GB"/>
+        </w:rPr>
+        <w:t xml:space="preserve">For the process of looking at the various columns and how they interact with the relative number of cases, it was very quickly noticed that there was a problem. Almost every number no matter what it was, when it increased it meant that there was a higher relative number of cases. As unfortunately the total population was a confounder, as there were more people to catch and spread COVID-19. Dividing each column by the total population and then running it through seaborn’s regression plot function we could see the actual effect of that </w:t>
+      </w:r>
+      <w:r>
+        <w:rPr>
+          <w:iCs/>
+          <w:lang w:eastAsia="en-GB"/>
+        </w:rPr>
+        <w:lastRenderedPageBreak/>
+        <w:t xml:space="preserve">variable. </w:t>
+      </w:r>
+      <w:r>
+        <w:rPr>
+          <w:iCs/>
+          <w:lang w:eastAsia="en-GB"/>
+        </w:rPr>
+        <w:t xml:space="preserve">Having the computer make the decision on </w:t>
+      </w:r>
+      <w:r>
+        <w:rPr>
+          <w:iCs/>
+          <w:lang w:eastAsia="en-GB"/>
+        </w:rPr>
+        <w:t>the correlation between one of the variables and the relative number of cases would be a quick way of doing things, but the correlation figure can be easily misled by a few extreme points of data. Seeing the data for ourselves allows for more control.</w:t>
+      </w:r>
+      <w:r>
+        <w:rPr>
+          <w:iCs/>
+          <w:lang w:eastAsia="en-GB"/>
+        </w:rPr>
+        <w:t xml:space="preserve"> Interesting preliminary results from this analysis showed that the relative number of people in each ethnic group appeared to have no effect on the relative number of cases. Un</w:t>
+      </w:r>
+      <w:r>
+        <w:rPr>
+          <w:iCs/>
+          <w:lang w:eastAsia="en-GB"/>
+        </w:rPr>
+        <w:t xml:space="preserve">surprisingly the more people with lower health rankings the higher the number of cases. Those areas with more people with no qualifications had higher COVID-19 rates, but only the level 4 qualifications had an effect of lowering the rates of COVID-19. For the age groups there was the surprising effect that the younger the relative population the higher the rate of COVID-19, but this effect gradually settled down and </w:t>
+      </w:r>
+      <w:r>
+        <w:rPr>
+          <w:iCs/>
+          <w:lang w:eastAsia="en-GB"/>
+        </w:rPr>
+        <w:t>then started reversing at 45-49 (or 55-59 if you account for the fact that the census is 10 years old).</w:t>
       </w:r>
     </w:p>
     <w:p>
@@ -1541,7 +1468,6 @@
         <w:rPr>
           <w:noProof/>
         </w:rPr>
-        <w:lastRenderedPageBreak/>
         <w:drawing>
           <wp:inline distT="0" distB="0" distL="0" distR="0" wp14:anchorId="51630E59" wp14:editId="49CA152B">
             <wp:extent cx="3177540" cy="3566795"/>
@@ -2166,13 +2092,7 @@
         <w:rPr>
           <w:lang w:val="en-GB"/>
         </w:rPr>
-        <w:t xml:space="preserve">Office for National Statistics (2011). 2011 Census: boundary data (England and Wales) [data collection]. UK Data Service. SN:5819 UKBORDERS: Digitised Boundary Data, 1840- and </w:t>
-      </w:r>
-      <w:r>
-        <w:rPr>
-          <w:lang w:val="en-GB"/>
-        </w:rPr>
-        <w:t xml:space="preserve">Postcode Directories, 1980-. </w:t>
+        <w:t xml:space="preserve">Office for National Statistics (2011). 2011 Census: boundary data (England and Wales) [data collection]. UK Data Service. SN:5819 UKBORDERS: Digitised Boundary Data, 1840- and Postcode Directories, 1980-. </w:t>
       </w:r>
       <w:hyperlink r:id="rId13" w:history="1">
         <w:r>
@@ -2316,47 +2236,11 @@
           <w:lang w:val="en-GB"/>
         </w:rPr>
       </w:pPr>
-      <w:proofErr w:type="spellStart"/>
-      <w:r>
-        <w:rPr>
-          <w:lang w:val="en-GB"/>
-        </w:rPr>
-        <w:t>Klepac</w:t>
-      </w:r>
-      <w:proofErr w:type="spellEnd"/>
-      <w:r>
-        <w:rPr>
-          <w:lang w:val="en-GB"/>
-        </w:rPr>
-        <w:t xml:space="preserve">, Petra, Adam J. Kucharski, Andrew JK </w:t>
-      </w:r>
-      <w:proofErr w:type="spellStart"/>
-      <w:r>
-        <w:rPr>
-          <w:lang w:val="en-GB"/>
-        </w:rPr>
-        <w:t>Conlan</w:t>
-      </w:r>
-      <w:proofErr w:type="spellEnd"/>
-      <w:r>
-        <w:rPr>
-          <w:lang w:val="en-GB"/>
-        </w:rPr>
-        <w:t xml:space="preserve">, Stephen </w:t>
-      </w:r>
-      <w:proofErr w:type="spellStart"/>
-      <w:r>
-        <w:rPr>
-          <w:lang w:val="en-GB"/>
-        </w:rPr>
-        <w:t>Kissler</w:t>
-      </w:r>
-      <w:proofErr w:type="spellEnd"/>
-      <w:r>
-        <w:rPr>
-          <w:lang w:val="en-GB"/>
-        </w:rPr>
-        <w:t xml:space="preserve">, Maria L. Tang, Hannah Fry, and Julia R. Gog. ‘Contacts in Context: Large-Scale Setting-Specific Social Mixing Matrices from the BBC Pandemic Project’, 5 March 2020. </w:t>
+      <w:r>
+        <w:rPr>
+          <w:lang w:val="en-GB"/>
+        </w:rPr>
+        <w:t xml:space="preserve">Klepac, Petra, Adam J. Kucharski, Andrew JK Conlan, Stephen Kissler, Maria L. Tang, Hannah Fry, and Julia R. Gog. ‘Contacts in Context: Large-Scale Setting-Specific Social Mixing Matrices from the BBC Pandemic Project’, 5 March 2020. </w:t>
       </w:r>
       <w:hyperlink r:id="rId18" w:history="1">
         <w:r>
@@ -2385,35 +2269,7 @@
         <w:rPr>
           <w:lang w:val="en-GB"/>
         </w:rPr>
-        <w:t xml:space="preserve">Larsen, Tim, Matt Bosworth, and </w:t>
-      </w:r>
-      <w:proofErr w:type="spellStart"/>
-      <w:r>
-        <w:rPr>
-          <w:lang w:val="en-GB"/>
-        </w:rPr>
-        <w:t>Vahé</w:t>
-      </w:r>
-      <w:proofErr w:type="spellEnd"/>
-      <w:r>
-        <w:rPr>
-          <w:lang w:val="en-GB"/>
-        </w:rPr>
-        <w:t xml:space="preserve"> </w:t>
-      </w:r>
-      <w:proofErr w:type="spellStart"/>
-      <w:r>
-        <w:rPr>
-          <w:lang w:val="en-GB"/>
-        </w:rPr>
-        <w:t>Nafilyan</w:t>
-      </w:r>
-      <w:proofErr w:type="spellEnd"/>
-      <w:r>
-        <w:rPr>
-          <w:lang w:val="en-GB"/>
-        </w:rPr>
-        <w:t xml:space="preserve">. ‘Updating Ethnic Contrasts in Deaths Involving the Coronavirus (COVID-19), England: 24 January 2020 to 31 March 2021’. Updating ethnic contrasts in deaths involving the coronavirus (COVID-19), England - Office of National Statistics, 2021. </w:t>
+        <w:t xml:space="preserve">Larsen, Tim, Matt Bosworth, and Vahé Nafilyan. ‘Updating Ethnic Contrasts in Deaths Involving the Coronavirus (COVID-19), England: 24 January 2020 to 31 March 2021’. Updating ethnic contrasts in deaths involving the coronavirus (COVID-19), England - Office of National Statistics, 2021. </w:t>
       </w:r>
       <w:hyperlink r:id="rId19" w:history="1">
         <w:r>
@@ -2438,61 +2294,11 @@
           <w:lang w:val="en-GB"/>
         </w:rPr>
       </w:pPr>
-      <w:proofErr w:type="spellStart"/>
-      <w:r>
-        <w:rPr>
-          <w:lang w:val="en-GB"/>
-        </w:rPr>
-        <w:t>Lucic</w:t>
-      </w:r>
-      <w:proofErr w:type="spellEnd"/>
-      <w:r>
-        <w:rPr>
-          <w:lang w:val="en-GB"/>
-        </w:rPr>
-        <w:t xml:space="preserve">, Michael C., Hakim </w:t>
-      </w:r>
-      <w:proofErr w:type="spellStart"/>
-      <w:r>
-        <w:rPr>
-          <w:lang w:val="en-GB"/>
-        </w:rPr>
-        <w:t>Ghazzai</w:t>
-      </w:r>
-      <w:proofErr w:type="spellEnd"/>
-      <w:r>
-        <w:rPr>
-          <w:lang w:val="en-GB"/>
-        </w:rPr>
-        <w:t xml:space="preserve">, Carlo </w:t>
-      </w:r>
-      <w:proofErr w:type="spellStart"/>
-      <w:r>
-        <w:rPr>
-          <w:lang w:val="en-GB"/>
-        </w:rPr>
-        <w:t>Lipizzi</w:t>
-      </w:r>
-      <w:proofErr w:type="spellEnd"/>
-      <w:r>
-        <w:rPr>
-          <w:lang w:val="en-GB"/>
-        </w:rPr>
-        <w:t xml:space="preserve">, and Yehia </w:t>
-      </w:r>
-      <w:proofErr w:type="spellStart"/>
-      <w:r>
-        <w:rPr>
-          <w:lang w:val="en-GB"/>
-        </w:rPr>
-        <w:t>Massoud</w:t>
-      </w:r>
-      <w:proofErr w:type="spellEnd"/>
-      <w:r>
-        <w:rPr>
-          <w:lang w:val="en-GB"/>
-        </w:rPr>
-        <w:t xml:space="preserve">. ‘Integrating County-Level Socioeconomic Data for COVID-19 Forecasting in the United States’. IEEE Open Journal of Engineering in Medicine and Biology 2 (2021): 235–48. </w:t>
+      <w:r>
+        <w:rPr>
+          <w:lang w:val="en-GB"/>
+        </w:rPr>
+        <w:t xml:space="preserve">Lucic, Michael C., Hakim Ghazzai, Carlo Lipizzi, and Yehia Massoud. ‘Integrating County-Level Socioeconomic Data for COVID-19 Forecasting in the United States’. IEEE Open Journal of Engineering in Medicine and Biology 2 (2021): 235–48. </w:t>
       </w:r>
       <w:hyperlink r:id="rId20" w:history="1">
         <w:r>
@@ -2517,19 +2323,11 @@
           <w:lang w:val="en-GB"/>
         </w:rPr>
       </w:pPr>
-      <w:proofErr w:type="spellStart"/>
-      <w:r>
-        <w:rPr>
-          <w:lang w:val="en-GB"/>
-        </w:rPr>
-        <w:t>Danon</w:t>
-      </w:r>
-      <w:proofErr w:type="spellEnd"/>
-      <w:r>
-        <w:rPr>
-          <w:lang w:val="en-GB"/>
-        </w:rPr>
-        <w:t xml:space="preserve">, Leon, Ellen Brooks-Pollock, Mick Bailey, and Matt Keeling. ‘A Spatial Model of CoVID-19 Transmission in England and Wales: Early Spread and Peak Timing’, 14 February 2020. </w:t>
+      <w:r>
+        <w:rPr>
+          <w:lang w:val="en-GB"/>
+        </w:rPr>
+        <w:t xml:space="preserve">Danon, Leon, Ellen Brooks-Pollock, Mick Bailey, and Matt Keeling. ‘A Spatial Model of CoVID-19 Transmission in England and Wales: Early Spread and Peak Timing’, 14 February 2020. </w:t>
       </w:r>
       <w:hyperlink r:id="rId21" w:history="1">
         <w:r>
@@ -2616,21 +2414,8 @@
         <w:rPr>
           <w:lang w:val="en-GB"/>
         </w:rPr>
-        <w:t xml:space="preserve">Waskom, Michael. ‘Seaborn: Statistical Data Visualization’. Journal of </w:t>
-      </w:r>
-      <w:proofErr w:type="gramStart"/>
-      <w:r>
-        <w:rPr>
-          <w:lang w:val="en-GB"/>
-        </w:rPr>
-        <w:t>Open Source</w:t>
-      </w:r>
-      <w:proofErr w:type="gramEnd"/>
-      <w:r>
-        <w:rPr>
-          <w:lang w:val="en-GB"/>
-        </w:rPr>
-        <w:t xml:space="preserve"> Software 6, no. 60 (6 April 2021): 3021. </w:t>
+        <w:lastRenderedPageBreak/>
+        <w:t xml:space="preserve">Waskom, Michael. ‘Seaborn: Statistical Data Visualization’. Journal of Open Source Software 6, no. 60 (6 April 2021): 3021. </w:t>
       </w:r>
       <w:hyperlink r:id="rId24" w:history="1">
         <w:r>
@@ -2659,63 +2444,7 @@
         <w:rPr>
           <w:lang w:val="en-GB"/>
         </w:rPr>
-        <w:t>scikit-</w:t>
-      </w:r>
-      <w:proofErr w:type="spellStart"/>
-      <w:r>
-        <w:rPr>
-          <w:lang w:val="en-GB"/>
-        </w:rPr>
-        <w:t>yb</w:t>
-      </w:r>
-      <w:proofErr w:type="spellEnd"/>
-      <w:r>
-        <w:rPr>
-          <w:lang w:val="en-GB"/>
-        </w:rPr>
-        <w:t xml:space="preserve"> developers. ‘</w:t>
-      </w:r>
-      <w:proofErr w:type="spellStart"/>
-      <w:r>
-        <w:rPr>
-          <w:lang w:val="en-GB"/>
-        </w:rPr>
-        <w:t>Yellowbrick</w:t>
-      </w:r>
-      <w:proofErr w:type="spellEnd"/>
-      <w:r>
-        <w:rPr>
-          <w:lang w:val="en-GB"/>
-        </w:rPr>
-        <w:t xml:space="preserve">: Machine Learning Visualization — </w:t>
-      </w:r>
-      <w:proofErr w:type="spellStart"/>
-      <w:r>
-        <w:rPr>
-          <w:lang w:val="en-GB"/>
-        </w:rPr>
-        <w:t>Yellowbrick</w:t>
-      </w:r>
-      <w:proofErr w:type="spellEnd"/>
-      <w:r>
-        <w:rPr>
-          <w:lang w:val="en-GB"/>
-        </w:rPr>
-        <w:t xml:space="preserve"> v1.</w:t>
-      </w:r>
-      <w:proofErr w:type="gramStart"/>
-      <w:r>
-        <w:rPr>
-          <w:lang w:val="en-GB"/>
-        </w:rPr>
-        <w:t>3.Post</w:t>
-      </w:r>
-      <w:proofErr w:type="gramEnd"/>
-      <w:r>
-        <w:rPr>
-          <w:lang w:val="en-GB"/>
-        </w:rPr>
-        <w:t xml:space="preserve">1 Documentation’, 2019. </w:t>
+        <w:t xml:space="preserve">scikit-yb developers. ‘Yellowbrick: Machine Learning Visualization — Yellowbrick v1.3.Post1 Documentation’, 2019. </w:t>
       </w:r>
       <w:hyperlink r:id="rId25" w:history="1">
         <w:r>
@@ -2740,47 +2469,11 @@
           <w:lang w:val="en-GB"/>
         </w:rPr>
       </w:pPr>
-      <w:proofErr w:type="spellStart"/>
-      <w:r>
-        <w:rPr>
-          <w:lang w:val="en-GB"/>
-        </w:rPr>
-        <w:t>Perktold</w:t>
-      </w:r>
-      <w:proofErr w:type="spellEnd"/>
-      <w:r>
-        <w:rPr>
-          <w:lang w:val="en-GB"/>
-        </w:rPr>
-        <w:t xml:space="preserve">, Josef, Skipper </w:t>
-      </w:r>
-      <w:proofErr w:type="spellStart"/>
-      <w:r>
-        <w:rPr>
-          <w:lang w:val="en-GB"/>
-        </w:rPr>
-        <w:t>Seabold</w:t>
-      </w:r>
-      <w:proofErr w:type="spellEnd"/>
-      <w:r>
-        <w:rPr>
-          <w:lang w:val="en-GB"/>
-        </w:rPr>
-        <w:t xml:space="preserve">, and Jonathon Taylor. ‘Introduction — </w:t>
-      </w:r>
-      <w:proofErr w:type="spellStart"/>
-      <w:r>
-        <w:rPr>
-          <w:lang w:val="en-GB"/>
-        </w:rPr>
-        <w:t>Statsmodels</w:t>
-      </w:r>
-      <w:proofErr w:type="spellEnd"/>
-      <w:r>
-        <w:rPr>
-          <w:lang w:val="en-GB"/>
-        </w:rPr>
-        <w:t xml:space="preserve">’, 2019. </w:t>
+      <w:r>
+        <w:rPr>
+          <w:lang w:val="en-GB"/>
+        </w:rPr>
+        <w:t xml:space="preserve">Perktold, Josef, Skipper Seabold, and Jonathon Taylor. ‘Introduction — Statsmodels’, 2019. </w:t>
       </w:r>
       <w:hyperlink r:id="rId26" w:history="1">
         <w:r>

</xml_diff>

<commit_message>
worked out which arima model to use
</commit_message>
<xml_diff>
--- a/report.docx
+++ b/report.docx
@@ -1855,7 +1855,7 @@
           <w:lang w:val="en-GB" w:eastAsia="en-GB"/>
         </w:rPr>
         <w:drawing>
-          <wp:anchor distT="0" distB="0" distL="114300" distR="114300" simplePos="0" relativeHeight="251659264" behindDoc="1" locked="0" layoutInCell="1" allowOverlap="1" wp14:anchorId="7BF2D87B" wp14:editId="1A06E0F0">
+          <wp:anchor distT="0" distB="0" distL="114300" distR="114300" simplePos="0" relativeHeight="251658240" behindDoc="1" locked="0" layoutInCell="1" allowOverlap="1" wp14:anchorId="7BF2D87B" wp14:editId="1A06E0F0">
             <wp:simplePos x="0" y="0"/>
             <wp:positionH relativeFrom="column">
               <wp:posOffset>635</wp:posOffset>
@@ -2048,10 +2048,7 @@
           <w:lang w:val="en-GB" w:eastAsia="en-GB"/>
         </w:rPr>
       </w:pPr>
-    </w:p>
-    <w:p>
-      <w:pPr>
-        <w:pStyle w:val="FigureCaption"/>
+      <w:r>
         <w:rPr>
           <w:rFonts w:ascii="Times" w:hAnsi="Times"/>
           <w:iCs/>
@@ -2059,11 +2056,10 @@
           <w:szCs w:val="20"/>
           <w:lang w:val="en-GB" w:eastAsia="en-GB"/>
         </w:rPr>
-      </w:pPr>
-    </w:p>
-    <w:p>
-      <w:pPr>
-        <w:pStyle w:val="FigureCaption"/>
+        <w:t xml:space="preserve">For the process of running the Partial Autocorrelation Function and Autocorrelation function graphs using the relevant </w:t>
+      </w:r>
+      <w:proofErr w:type="spellStart"/>
+      <w:r>
         <w:rPr>
           <w:rFonts w:ascii="Times" w:hAnsi="Times"/>
           <w:iCs/>
@@ -2071,11 +2067,10 @@
           <w:szCs w:val="20"/>
           <w:lang w:val="en-GB" w:eastAsia="en-GB"/>
         </w:rPr>
-      </w:pPr>
-    </w:p>
-    <w:p>
-      <w:pPr>
-        <w:pStyle w:val="FigureCaption"/>
+        <w:t>statsmodels</w:t>
+      </w:r>
+      <w:proofErr w:type="spellEnd"/>
+      <w:r>
         <w:rPr>
           <w:rFonts w:ascii="Times" w:hAnsi="Times"/>
           <w:iCs/>
@@ -2083,11 +2078,9 @@
           <w:szCs w:val="20"/>
           <w:lang w:val="en-GB" w:eastAsia="en-GB"/>
         </w:rPr>
-      </w:pPr>
-    </w:p>
-    <w:p>
-      <w:pPr>
-        <w:pStyle w:val="FigureCaption"/>
+        <w:t xml:space="preserve"> functions. We get a series of graphs for the clusters. The ACF graphs tail off eventually </w:t>
+      </w:r>
+      <w:r>
         <w:rPr>
           <w:rFonts w:ascii="Times" w:hAnsi="Times"/>
           <w:iCs/>
@@ -2095,7 +2088,8 @@
           <w:szCs w:val="20"/>
           <w:lang w:val="en-GB" w:eastAsia="en-GB"/>
         </w:rPr>
-      </w:pPr>
+        <w:t>(at roughly the fortieth lag) while the PACF graph cuts off at lag 2/3 depending upon the cluster. To simplify things, we will use the same order of model and use an autoregressive function of order 3.</w:t>
+      </w:r>
     </w:p>
     <w:p>
       <w:pPr>

</xml_diff>

<commit_message>
Finished deciding upon the ARIMA model
</commit_message>
<xml_diff>
--- a/report.docx
+++ b/report.docx
@@ -892,27 +892,14 @@
       <w:r>
         <w:t xml:space="preserve">Fig. </w:t>
       </w:r>
-      <w:r>
-        <w:fldChar w:fldCharType="begin"/>
-      </w:r>
-      <w:r>
-        <w:instrText xml:space="preserve"> SEQ Figure \* ARABIC </w:instrText>
-      </w:r>
-      <w:r>
-        <w:fldChar w:fldCharType="separate"/>
-      </w:r>
-      <w:r>
-        <w:rPr>
-          <w:noProof/>
-        </w:rPr>
-        <w:t>1</w:t>
-      </w:r>
-      <w:r>
-        <w:rPr>
-          <w:noProof/>
-        </w:rPr>
-        <w:fldChar w:fldCharType="end"/>
-      </w:r>
+      <w:fldSimple w:instr=" SEQ Figure \* ARABIC ">
+        <w:r>
+          <w:rPr>
+            <w:noProof/>
+          </w:rPr>
+          <w:t>1</w:t>
+        </w:r>
+      </w:fldSimple>
       <w:r>
         <w:t>-District versus UK wide cases</w:t>
       </w:r>
@@ -980,27 +967,14 @@
       <w:r>
         <w:t xml:space="preserve">Fig. </w:t>
       </w:r>
-      <w:r>
-        <w:fldChar w:fldCharType="begin"/>
-      </w:r>
-      <w:r>
-        <w:instrText xml:space="preserve"> SEQ Figure \* ARABIC </w:instrText>
-      </w:r>
-      <w:r>
-        <w:fldChar w:fldCharType="separate"/>
-      </w:r>
-      <w:r>
-        <w:rPr>
-          <w:noProof/>
-        </w:rPr>
-        <w:t>2</w:t>
-      </w:r>
-      <w:r>
-        <w:rPr>
-          <w:noProof/>
-        </w:rPr>
-        <w:fldChar w:fldCharType="end"/>
-      </w:r>
+      <w:fldSimple w:instr=" SEQ Figure \* ARABIC ">
+        <w:r>
+          <w:rPr>
+            <w:noProof/>
+          </w:rPr>
+          <w:t>2</w:t>
+        </w:r>
+      </w:fldSimple>
       <w:r>
         <w:t>- District cases</w:t>
       </w:r>
@@ -1424,14 +1398,27 @@
       <w:r>
         <w:t xml:space="preserve">Fig. </w:t>
       </w:r>
-      <w:fldSimple w:instr=" SEQ Figure \* ARABIC ">
-        <w:r>
-          <w:rPr>
-            <w:noProof/>
-          </w:rPr>
-          <w:t>3</w:t>
-        </w:r>
-      </w:fldSimple>
+      <w:r>
+        <w:fldChar w:fldCharType="begin"/>
+      </w:r>
+      <w:r>
+        <w:instrText xml:space="preserve"> SEQ Figure \* ARABIC </w:instrText>
+      </w:r>
+      <w:r>
+        <w:fldChar w:fldCharType="separate"/>
+      </w:r>
+      <w:r>
+        <w:rPr>
+          <w:noProof/>
+        </w:rPr>
+        <w:t>3</w:t>
+      </w:r>
+      <w:r>
+        <w:rPr>
+          <w:noProof/>
+        </w:rPr>
+        <w:fldChar w:fldCharType="end"/>
+      </w:r>
       <w:r>
         <w:t>-Approach flowchart</w:t>
       </w:r>
@@ -2056,7 +2043,7 @@
           <w:szCs w:val="20"/>
           <w:lang w:val="en-GB" w:eastAsia="en-GB"/>
         </w:rPr>
-        <w:t xml:space="preserve">For the process of running the Partial Autocorrelation Function and Autocorrelation function graphs using the relevant </w:t>
+        <w:t xml:space="preserve">For the process of running the Partial Autocorrelation Function and Autocorrelation Function graphs using the relevant </w:t>
       </w:r>
       <w:proofErr w:type="spellStart"/>
       <w:r>
@@ -2067,7 +2054,7 @@
           <w:szCs w:val="20"/>
           <w:lang w:val="en-GB" w:eastAsia="en-GB"/>
         </w:rPr>
-        <w:t>statsmodels</w:t>
+        <w:t>statsmodel</w:t>
       </w:r>
       <w:proofErr w:type="spellEnd"/>
       <w:r>
@@ -2078,7 +2065,7 @@
           <w:szCs w:val="20"/>
           <w:lang w:val="en-GB" w:eastAsia="en-GB"/>
         </w:rPr>
-        <w:t xml:space="preserve"> functions. We get a series of graphs for the clusters. The ACF graphs tail off eventually </w:t>
+        <w:t xml:space="preserve"> functions. We get a series of graphs for the clusters, taking the first difference we can see that the ACF graph cuts off after the first lag and the PACF tails off</w:t>
       </w:r>
       <w:r>
         <w:rPr>
@@ -2088,7 +2075,39 @@
           <w:szCs w:val="20"/>
           <w:lang w:val="en-GB" w:eastAsia="en-GB"/>
         </w:rPr>
-        <w:t>(at roughly the fortieth lag) while the PACF graph cuts off at lag 2/3 depending upon the cluster. To simplify things, we will use the same order of model and use an autoregressive function of order 3.</w:t>
+        <w:t xml:space="preserve">. Using the </w:t>
+      </w:r>
+      <w:proofErr w:type="spellStart"/>
+      <w:r>
+        <w:rPr>
+          <w:rFonts w:ascii="Times" w:hAnsi="Times"/>
+          <w:iCs/>
+          <w:sz w:val="20"/>
+          <w:szCs w:val="20"/>
+          <w:lang w:val="en-GB" w:eastAsia="en-GB"/>
+        </w:rPr>
+        <w:t>pmdarima</w:t>
+      </w:r>
+      <w:proofErr w:type="spellEnd"/>
+      <w:r>
+        <w:rPr>
+          <w:rFonts w:ascii="Times" w:hAnsi="Times"/>
+          <w:iCs/>
+          <w:sz w:val="20"/>
+          <w:szCs w:val="20"/>
+          <w:lang w:val="en-GB" w:eastAsia="en-GB"/>
+        </w:rPr>
+        <w:t xml:space="preserve"> [19] package we can run through all of the time series to confirm our analysis, the computer </w:t>
+      </w:r>
+      <w:r>
+        <w:rPr>
+          <w:rFonts w:ascii="Times" w:hAnsi="Times"/>
+          <w:iCs/>
+          <w:sz w:val="20"/>
+          <w:szCs w:val="20"/>
+          <w:lang w:val="en-GB" w:eastAsia="en-GB"/>
+        </w:rPr>
+        <w:t>disagrees for clusters 2 and 3, but their numbers are not that different to the others. So, we will be disregarding the computer’s answer.</w:t>
       </w:r>
     </w:p>
     <w:p>
@@ -3647,6 +3666,85 @@
           <w:lang w:val="en-GB"/>
         </w:rPr>
       </w:pPr>
+      <w:r>
+        <w:rPr>
+          <w:lang w:val="en-GB"/>
+        </w:rPr>
+        <w:t xml:space="preserve">Smith, Taylor. </w:t>
+      </w:r>
+      <w:proofErr w:type="spellStart"/>
+      <w:r>
+        <w:rPr>
+          <w:lang w:val="en-GB"/>
+        </w:rPr>
+        <w:t>Pmdarima</w:t>
+      </w:r>
+      <w:proofErr w:type="spellEnd"/>
+      <w:r>
+        <w:rPr>
+          <w:lang w:val="en-GB"/>
+        </w:rPr>
+        <w:t xml:space="preserve">: Python’s </w:t>
+      </w:r>
+      <w:proofErr w:type="gramStart"/>
+      <w:r>
+        <w:rPr>
+          <w:lang w:val="en-GB"/>
+        </w:rPr>
+        <w:t>Forecast::</w:t>
+      </w:r>
+      <w:proofErr w:type="spellStart"/>
+      <w:proofErr w:type="gramEnd"/>
+      <w:r>
+        <w:rPr>
+          <w:lang w:val="en-GB"/>
+        </w:rPr>
+        <w:t>Auto.Arima</w:t>
+      </w:r>
+      <w:proofErr w:type="spellEnd"/>
+      <w:r>
+        <w:rPr>
+          <w:lang w:val="en-GB"/>
+        </w:rPr>
+        <w:t xml:space="preserve"> Equivalent (version 1.8.4). MacOS, </w:t>
+      </w:r>
+      <w:proofErr w:type="gramStart"/>
+      <w:r>
+        <w:rPr>
+          <w:lang w:val="en-GB"/>
+        </w:rPr>
+        <w:t>Microsoft :</w:t>
+      </w:r>
+      <w:proofErr w:type="gramEnd"/>
+      <w:r>
+        <w:rPr>
+          <w:lang w:val="en-GB"/>
+        </w:rPr>
+        <w:t xml:space="preserve">: Windows, POSIX, Unix, C, Python, 2017. </w:t>
+      </w:r>
+      <w:hyperlink r:id="rId32" w:history="1">
+        <w:r>
+          <w:rPr>
+            <w:rStyle w:val="Hyperlink"/>
+            <w:lang w:val="en-GB"/>
+          </w:rPr>
+          <w:t>http://alkaline-ml.com/pmdarima</w:t>
+        </w:r>
+      </w:hyperlink>
+      <w:r>
+        <w:rPr>
+          <w:lang w:val="en-GB"/>
+        </w:rPr>
+        <w:t>.</w:t>
+      </w:r>
+    </w:p>
+    <w:p>
+      <w:pPr>
+        <w:pStyle w:val="Reference"/>
+        <w:rPr>
+          <w:lang w:val="en-GB"/>
+        </w:rPr>
+      </w:pPr>
     </w:p>
     <w:p>
       <w:pPr>
@@ -3819,6 +3917,7 @@
         <w:rPr>
           <w:lang w:val="en-GB"/>
         </w:rPr>
+        <w:lastRenderedPageBreak/>
         <w:t>qualification_no_qualifications</w:t>
       </w:r>
       <w:proofErr w:type="spellEnd"/>
@@ -3874,7 +3973,6 @@
         <w:rPr>
           <w:lang w:val="en-GB"/>
         </w:rPr>
-        <w:lastRenderedPageBreak/>
         <w:t>60+</w:t>
       </w:r>
     </w:p>

</xml_diff>

<commit_message>
started getting r number
</commit_message>
<xml_diff>
--- a/report.docx
+++ b/report.docx
@@ -2121,10 +2121,7 @@
           <w:lang w:val="en-GB" w:eastAsia="en-GB"/>
         </w:rPr>
       </w:pPr>
-    </w:p>
-    <w:p>
-      <w:pPr>
-        <w:pStyle w:val="FigureCaption"/>
+      <w:r>
         <w:rPr>
           <w:rFonts w:ascii="Times" w:hAnsi="Times"/>
           <w:iCs/>
@@ -2132,11 +2129,9 @@
           <w:szCs w:val="20"/>
           <w:lang w:val="en-GB" w:eastAsia="en-GB"/>
         </w:rPr>
-      </w:pPr>
-    </w:p>
-    <w:p>
-      <w:pPr>
-        <w:pStyle w:val="FigureCaption"/>
+        <w:t xml:space="preserve">In making the ARIMA models </w:t>
+      </w:r>
+      <w:r>
         <w:rPr>
           <w:rFonts w:ascii="Times" w:hAnsi="Times"/>
           <w:iCs/>
@@ -2144,12 +2139,67 @@
           <w:szCs w:val="20"/>
           <w:lang w:val="en-GB" w:eastAsia="en-GB"/>
         </w:rPr>
+        <w:t xml:space="preserve">it does not appear that they are able to generalise to be able the test data (4/10/21 – 28/12/21). </w:t>
+      </w:r>
+      <w:r>
+        <w:rPr>
+          <w:rFonts w:ascii="Times" w:hAnsi="Times"/>
+          <w:iCs/>
+          <w:sz w:val="20"/>
+          <w:szCs w:val="20"/>
+          <w:lang w:val="en-GB" w:eastAsia="en-GB"/>
+        </w:rPr>
+        <w:lastRenderedPageBreak/>
+        <w:t>Effectively deleting the erroneous records for 1/7/20 improves upon the fit</w:t>
+      </w:r>
+      <w:r>
+        <w:rPr>
+          <w:rFonts w:ascii="Times" w:hAnsi="Times"/>
+          <w:iCs/>
+          <w:sz w:val="20"/>
+          <w:szCs w:val="20"/>
+          <w:lang w:val="en-GB" w:eastAsia="en-GB"/>
+        </w:rPr>
+        <w:t xml:space="preserve">, </w:t>
+      </w:r>
+      <w:r>
+        <w:rPr>
+          <w:rFonts w:ascii="Times" w:hAnsi="Times"/>
+          <w:iCs/>
+          <w:sz w:val="20"/>
+          <w:szCs w:val="20"/>
+          <w:lang w:val="en-GB" w:eastAsia="en-GB"/>
+        </w:rPr>
+        <w:t xml:space="preserve">but the model </w:t>
+      </w:r>
+    </w:p>
+    <w:p>
+      <w:pPr>
+        <w:pStyle w:val="FigureCaption"/>
+        <w:rPr>
+          <w:rFonts w:ascii="Times" w:hAnsi="Times"/>
+          <w:iCs/>
+          <w:sz w:val="20"/>
+          <w:szCs w:val="20"/>
+          <w:lang w:val="en-GB" w:eastAsia="en-GB"/>
+        </w:rPr>
+      </w:pPr>
+    </w:p>
+    <w:p>
+      <w:pPr>
+        <w:pStyle w:val="FigureCaption"/>
+        <w:rPr>
+          <w:rFonts w:ascii="Times" w:hAnsi="Times"/>
+          <w:iCs/>
+          <w:sz w:val="20"/>
+          <w:szCs w:val="20"/>
+          <w:lang w:val="en-GB" w:eastAsia="en-GB"/>
+        </w:rPr>
       </w:pPr>
       <w:r>
         <w:rPr>
           <w:noProof/>
         </w:rPr>
-        <w:lastRenderedPageBreak/>
         <w:pict w14:anchorId="1EFAC886">
           <v:shape id="_x0000_s2056" type="#_x0000_t202" style="position:absolute;margin-left:-.35pt;margin-top:128.25pt;width:250.2pt;height:.05pt;z-index:251663360;mso-position-horizontal-relative:text;mso-position-vertical-relative:text" wrapcoords="-65 0 -65 20800 21600 20800 21600 0 -65 0" stroked="f">
             <v:textbox style="mso-fit-shape-to-text:t" inset="0,0,0,0">
@@ -2925,13 +2975,7 @@
         <w:rPr>
           <w:lang w:val="en-GB"/>
         </w:rPr>
-        <w:t xml:space="preserve">Hilton, Joe, and Matt J. Keeling. ‘Estimation of Country-Level Basic Reproductive Ratios for Novel Coronavirus (COVID-19) </w:t>
-      </w:r>
-      <w:r>
-        <w:rPr>
-          <w:lang w:val="en-GB"/>
-        </w:rPr>
-        <w:t xml:space="preserve">Using Synthetic Contact Matrices’, 27 February 2020. </w:t>
+        <w:t xml:space="preserve">Hilton, Joe, and Matt J. Keeling. ‘Estimation of Country-Level Basic Reproductive Ratios for Novel Coronavirus (COVID-19) Using Synthetic Contact Matrices’, 27 February 2020. </w:t>
       </w:r>
       <w:hyperlink r:id="rId19" w:history="1">
         <w:r>
@@ -3256,21 +3300,7 @@
         <w:rPr>
           <w:lang w:val="en-GB"/>
         </w:rPr>
-        <w:t xml:space="preserve">Waskom, Michael. ‘Seaborn: Statistical Data Visualization’. Journal of </w:t>
-      </w:r>
-      <w:proofErr w:type="gramStart"/>
-      <w:r>
-        <w:rPr>
-          <w:lang w:val="en-GB"/>
-        </w:rPr>
-        <w:t>Open Source</w:t>
-      </w:r>
-      <w:proofErr w:type="gramEnd"/>
-      <w:r>
-        <w:rPr>
-          <w:lang w:val="en-GB"/>
-        </w:rPr>
-        <w:t xml:space="preserve"> Software 6, no. 60 (6 April 2021): 3021. </w:t>
+        <w:t xml:space="preserve">Waskom, Michael. ‘Seaborn: Statistical Data Visualization’. Journal of Open Source Software 6, no. 60 (6 April 2021): 3021. </w:t>
       </w:r>
       <w:hyperlink r:id="rId26" w:history="1">
         <w:r>
@@ -3341,21 +3371,7 @@
         <w:rPr>
           <w:lang w:val="en-GB"/>
         </w:rPr>
-        <w:t xml:space="preserve"> v1.</w:t>
-      </w:r>
-      <w:proofErr w:type="gramStart"/>
-      <w:r>
-        <w:rPr>
-          <w:lang w:val="en-GB"/>
-        </w:rPr>
-        <w:t>3.Post</w:t>
-      </w:r>
-      <w:proofErr w:type="gramEnd"/>
-      <w:r>
-        <w:rPr>
-          <w:lang w:val="en-GB"/>
-        </w:rPr>
-        <w:t xml:space="preserve">1 Documentation’, 2019. </w:t>
+        <w:t xml:space="preserve"> v1.3.Post1 Documentation’, 2019. </w:t>
       </w:r>
       <w:hyperlink r:id="rId27" w:history="1">
         <w:r>
@@ -3684,17 +3700,9 @@
         <w:rPr>
           <w:lang w:val="en-GB"/>
         </w:rPr>
-        <w:t xml:space="preserve">: Python’s </w:t>
-      </w:r>
-      <w:proofErr w:type="gramStart"/>
-      <w:r>
-        <w:rPr>
-          <w:lang w:val="en-GB"/>
-        </w:rPr>
-        <w:t>Forecast::</w:t>
+        <w:t>: Python’s Forecast::</w:t>
       </w:r>
       <w:proofErr w:type="spellStart"/>
-      <w:proofErr w:type="gramEnd"/>
       <w:r>
         <w:rPr>
           <w:lang w:val="en-GB"/>
@@ -3706,21 +3714,7 @@
         <w:rPr>
           <w:lang w:val="en-GB"/>
         </w:rPr>
-        <w:t xml:space="preserve"> Equivalent (version 1.8.4). MacOS, </w:t>
-      </w:r>
-      <w:proofErr w:type="gramStart"/>
-      <w:r>
-        <w:rPr>
-          <w:lang w:val="en-GB"/>
-        </w:rPr>
-        <w:t>Microsoft :</w:t>
-      </w:r>
-      <w:proofErr w:type="gramEnd"/>
-      <w:r>
-        <w:rPr>
-          <w:lang w:val="en-GB"/>
-        </w:rPr>
-        <w:t xml:space="preserve">: Windows, POSIX, Unix, C, Python, 2017. </w:t>
+        <w:t xml:space="preserve"> Equivalent (version 1.8.4). MacOS, Microsoft :: Windows, POSIX, Unix, C, Python, 2017. </w:t>
       </w:r>
       <w:hyperlink r:id="rId32" w:history="1">
         <w:r>
@@ -3837,6 +3831,7 @@
         <w:rPr>
           <w:lang w:val="en-GB"/>
         </w:rPr>
+        <w:lastRenderedPageBreak/>
         <w:t>economic_activity_economically_active_full-time_student</w:t>
       </w:r>
       <w:proofErr w:type="spellEnd"/>
@@ -3917,7 +3912,6 @@
         <w:rPr>
           <w:lang w:val="en-GB"/>
         </w:rPr>
-        <w:lastRenderedPageBreak/>
         <w:t>qualification_no_qualifications</w:t>
       </w:r>
       <w:proofErr w:type="spellEnd"/>

</xml_diff>

<commit_message>
Did death rate figures
</commit_message>
<xml_diff>
--- a/report.docx
+++ b/report.docx
@@ -150,7 +150,7 @@
                           <a:noFill/>
                           <a:extLst>
                             <a:ext uri="{909E8E84-426E-40dd-AFC4-6F175D3DCCD1}">
-                              <a14:hiddenFill xmlns:a14="http://schemas.microsoft.com/office/drawing/2010/main" xmlns:w="http://schemas.openxmlformats.org/wordprocessingml/2006/main" xmlns:w10="urn:schemas-microsoft-com:office:word" xmlns:v="urn:schemas-microsoft-com:vml" xmlns:o="urn:schemas-microsoft-com:office:office" xmlns:mv="urn:schemas-microsoft-com:mac:vml" xmlns:mo="http://schemas.microsoft.com/office/mac/office/2008/main" xmlns="">
+                              <a14:hiddenFill xmlns="" xmlns:mo="http://schemas.microsoft.com/office/mac/office/2008/main" xmlns:mv="urn:schemas-microsoft-com:mac:vml" xmlns:o="urn:schemas-microsoft-com:office:office" xmlns:v="urn:schemas-microsoft-com:vml" xmlns:w10="urn:schemas-microsoft-com:office:word" xmlns:w="http://schemas.openxmlformats.org/wordprocessingml/2006/main" xmlns:a14="http://schemas.microsoft.com/office/drawing/2010/main">
                                 <a:solidFill>
                                   <a:srgbClr val="FFFFFF"/>
                                 </a:solidFill>
@@ -876,7 +876,7 @@
                           </a:ln>
                           <a:extLst>
                             <a:ext uri="{91240B29-F687-4f45-9708-019B960494DF}">
-                              <a14:hiddenLine xmlns:a14="http://schemas.microsoft.com/office/drawing/2010/main" xmlns:w="http://schemas.openxmlformats.org/wordprocessingml/2006/main" xmlns:w10="urn:schemas-microsoft-com:office:word" xmlns:v="urn:schemas-microsoft-com:vml" xmlns:o="urn:schemas-microsoft-com:office:office" xmlns:mv="urn:schemas-microsoft-com:mac:vml" xmlns:mo="http://schemas.microsoft.com/office/mac/office/2008/main" xmlns="" w="9525">
+                              <a14:hiddenLine xmlns="" xmlns:mo="http://schemas.microsoft.com/office/mac/office/2008/main" xmlns:mv="urn:schemas-microsoft-com:mac:vml" xmlns:o="urn:schemas-microsoft-com:office:office" xmlns:v="urn:schemas-microsoft-com:vml" xmlns:w10="urn:schemas-microsoft-com:office:word" xmlns:w="http://schemas.openxmlformats.org/wordprocessingml/2006/main" xmlns:a14="http://schemas.microsoft.com/office/drawing/2010/main" w="9525">
                                 <a:solidFill>
                                   <a:srgbClr val="000000"/>
                                 </a:solidFill>
@@ -913,7 +913,7 @@
                           </a:ln>
                           <a:extLst>
                             <a:ext uri="{909E8E84-426E-40dd-AFC4-6F175D3DCCD1}">
-                              <a14:hiddenFill xmlns:a14="http://schemas.microsoft.com/office/drawing/2010/main" xmlns:w="http://schemas.openxmlformats.org/wordprocessingml/2006/main" xmlns:w10="urn:schemas-microsoft-com:office:word" xmlns:v="urn:schemas-microsoft-com:vml" xmlns:o="urn:schemas-microsoft-com:office:office" xmlns:mv="urn:schemas-microsoft-com:mac:vml" xmlns:mo="http://schemas.microsoft.com/office/mac/office/2008/main" xmlns="">
+                              <a14:hiddenFill xmlns="" xmlns:mo="http://schemas.microsoft.com/office/mac/office/2008/main" xmlns:mv="urn:schemas-microsoft-com:mac:vml" xmlns:o="urn:schemas-microsoft-com:office:office" xmlns:v="urn:schemas-microsoft-com:vml" xmlns:w10="urn:schemas-microsoft-com:office:word" xmlns:w="http://schemas.openxmlformats.org/wordprocessingml/2006/main" xmlns:a14="http://schemas.microsoft.com/office/drawing/2010/main">
                                 <a:noFill/>
                               </a14:hiddenFill>
                             </a:ext>
@@ -943,7 +943,7 @@
                           </a:ln>
                           <a:extLst>
                             <a:ext uri="{909E8E84-426E-40dd-AFC4-6F175D3DCCD1}">
-                              <a14:hiddenFill xmlns:a14="http://schemas.microsoft.com/office/drawing/2010/main" xmlns:w="http://schemas.openxmlformats.org/wordprocessingml/2006/main" xmlns:w10="urn:schemas-microsoft-com:office:word" xmlns:v="urn:schemas-microsoft-com:vml" xmlns:o="urn:schemas-microsoft-com:office:office" xmlns:mv="urn:schemas-microsoft-com:mac:vml" xmlns:mo="http://schemas.microsoft.com/office/mac/office/2008/main" xmlns="">
+                              <a14:hiddenFill xmlns="" xmlns:mo="http://schemas.microsoft.com/office/mac/office/2008/main" xmlns:mv="urn:schemas-microsoft-com:mac:vml" xmlns:o="urn:schemas-microsoft-com:office:office" xmlns:v="urn:schemas-microsoft-com:vml" xmlns:w10="urn:schemas-microsoft-com:office:word" xmlns:w="http://schemas.openxmlformats.org/wordprocessingml/2006/main" xmlns:a14="http://schemas.microsoft.com/office/drawing/2010/main">
                                 <a:noFill/>
                               </a14:hiddenFill>
                             </a:ext>
@@ -1104,7 +1104,13 @@
         <w:rPr>
           <w:iCs/>
         </w:rPr>
-        <w:t>Within this paper [9] from IEEE, the authors look at clustering US counties by various socio-economic factors and building time series forecasting models. They use various visualisations in their approach to decide upon how many clusters to use. They used GDP data and population breakdowns for US counties along with infection data. To cluster the counties, they used the k-means algorithm. They then compared ARIMA (auto-regressive integrated moving average) against Seasonal Trend Random Walk models to see which performed better, concluding that ARIMA was better. Their data is not usable due to being the wrong country, but their methods of normalising age and other data is very useable. One of their assumptions was that the 2019 socio-economic data could be used.</w:t>
+        <w:t xml:space="preserve">Within this paper [9] from IEEE, the authors look at clustering US counties by various socio-economic factors and building time series forecasting models. They use various </w:t>
+      </w:r>
+      <w:r>
+        <w:rPr>
+          <w:iCs/>
+        </w:rPr>
+        <w:t>visualisations in their approach to decide upon how many clusters to use. They used GDP data and population breakdowns for US counties along with infection data. To cluster the counties, they used the k-means algorithm. They then compared ARIMA (auto-regressive integrated moving average) against Seasonal Trend Random Walk models to see which performed better, concluding that ARIMA was better. Their data is not usable due to being the wrong country, but their methods of normalising age and other data is very useable. One of their assumptions was that the 2019 socio-economic data could be used.</w:t>
       </w:r>
     </w:p>
     <w:p>
@@ -1146,28 +1152,28 @@
         <w:rPr>
           <w:iCs/>
         </w:rPr>
-        <w:t xml:space="preserve">Our COVID-19 case data [2] is at the local authority level (LTLA) from the results of PCR tests and positive lateral flow tests (which are reported, from 21/10/20). This data is collected from the various local authorities and then checked and published by Public Health England. The data itself is 8 columns by 244,442 rows from 13/3/20 to 28/12/21, with at least one row per day. There is an issue with the data for 1/7/20, which appears to be a correction for earlier data points. Generally, the aggregated local authority data matches </w:t>
-      </w:r>
-      <w:r>
+        <w:t>Our COVID-19 case data [2] is at the local authority level (LTLA) from the results of PCR tests and positive lateral flow tests (which are reported, from 21/10/20). This data is collected from the various local authorities and then checked and published by Public Health England. The data itself is 8 columns by 244,442 rows from 13/3/20 to 28/12/21, with at least one row per day. There is an issue with the data for 1/7/20, which appears to be a correction for earlier data points. Generally, the aggregated local authority data matches the UK wide data, but does not face the same level of scrutiny as the UK wide data (being presented by the Prime Minister).</w:t>
+      </w:r>
+    </w:p>
+    <w:p>
+      <w:pPr>
+        <w:pStyle w:val="Body"/>
         <w:rPr>
           <w:iCs/>
         </w:rPr>
+      </w:pPr>
+      <w:r>
+        <w:rPr>
+          <w:iCs/>
+        </w:rPr>
+        <w:t xml:space="preserve">The data we have from the census [1] is at the same level, but some of the councils have been merged or split apart. Using Excel [4] we investigated the differences in councils, for the </w:t>
+      </w:r>
+      <w:r>
+        <w:rPr>
+          <w:iCs/>
+        </w:rPr>
         <w:lastRenderedPageBreak/>
-        <w:t>the UK wide data, but does not face the same level of scrutiny as the UK wide data (being presented by the Prime Minister).</w:t>
-      </w:r>
-    </w:p>
-    <w:p>
-      <w:pPr>
-        <w:pStyle w:val="Body"/>
-        <w:rPr>
-          <w:iCs/>
-        </w:rPr>
-      </w:pPr>
-      <w:r>
-        <w:rPr>
-          <w:iCs/>
-        </w:rPr>
-        <w:t>The data we have from the census [1] is at the same level, but some of the councils have been merged or split apart. Using Excel [4] we investigated the differences in councils, for the new merged councils we summed together their census data and for those splitting apart (Suffolk) we divided the data equally between them. We used Python’s Pandas library [5] to join up all of the census tables into one sheet. The census data was collected through questionnaires presented to every household in the UK. These were then aggregated by the Office of National Statistics. This dataset has 95 columns and 343 rows.</w:t>
+        <w:t>new merged councils we summed together their census data and for those splitting apart (Suffolk) we divided the data equally between them. We used Python’s Pandas library [5] to join up all of the census tables into one sheet. The census data was collected through questionnaires presented to every household in the UK. These were then aggregated by the Office of National Statistics. This dataset has 95 columns and 343 rows.</w:t>
       </w:r>
     </w:p>
     <w:p>
@@ -1253,14 +1259,27 @@
       <w:r>
         <w:t xml:space="preserve">Fig. </w:t>
       </w:r>
-      <w:fldSimple w:instr=" SEQ Figure \* ARABIC ">
-        <w:r>
-          <w:rPr>
-            <w:noProof/>
-          </w:rPr>
-          <w:t>1</w:t>
-        </w:r>
-      </w:fldSimple>
+      <w:r>
+        <w:fldChar w:fldCharType="begin"/>
+      </w:r>
+      <w:r>
+        <w:instrText xml:space="preserve"> SEQ Figure \* ARABIC </w:instrText>
+      </w:r>
+      <w:r>
+        <w:fldChar w:fldCharType="separate"/>
+      </w:r>
+      <w:r>
+        <w:rPr>
+          <w:noProof/>
+        </w:rPr>
+        <w:t>1</w:t>
+      </w:r>
+      <w:r>
+        <w:rPr>
+          <w:noProof/>
+        </w:rPr>
+        <w:fldChar w:fldCharType="end"/>
+      </w:r>
       <w:r>
         <w:t>-District versus UK wide cases</w:t>
       </w:r>
@@ -1325,14 +1344,27 @@
       <w:r>
         <w:t xml:space="preserve">Fig. </w:t>
       </w:r>
-      <w:fldSimple w:instr=" SEQ Figure \* ARABIC ">
-        <w:r>
-          <w:rPr>
-            <w:noProof/>
-          </w:rPr>
-          <w:t>2</w:t>
-        </w:r>
-      </w:fldSimple>
+      <w:r>
+        <w:fldChar w:fldCharType="begin"/>
+      </w:r>
+      <w:r>
+        <w:instrText xml:space="preserve"> SEQ Figure \* ARABIC </w:instrText>
+      </w:r>
+      <w:r>
+        <w:fldChar w:fldCharType="separate"/>
+      </w:r>
+      <w:r>
+        <w:rPr>
+          <w:noProof/>
+        </w:rPr>
+        <w:t>2</w:t>
+      </w:r>
+      <w:r>
+        <w:rPr>
+          <w:noProof/>
+        </w:rPr>
+        <w:fldChar w:fldCharType="end"/>
+      </w:r>
       <w:r>
         <w:t>-District cases</w:t>
       </w:r>
@@ -1618,14 +1650,27 @@
       <w:r>
         <w:t xml:space="preserve">Fig. </w:t>
       </w:r>
-      <w:fldSimple w:instr=" SEQ Figure \* ARABIC ">
-        <w:r>
-          <w:rPr>
-            <w:noProof/>
-          </w:rPr>
-          <w:t>3</w:t>
-        </w:r>
-      </w:fldSimple>
+      <w:r>
+        <w:fldChar w:fldCharType="begin"/>
+      </w:r>
+      <w:r>
+        <w:instrText xml:space="preserve"> SEQ Figure \* ARABIC </w:instrText>
+      </w:r>
+      <w:r>
+        <w:fldChar w:fldCharType="separate"/>
+      </w:r>
+      <w:r>
+        <w:rPr>
+          <w:noProof/>
+        </w:rPr>
+        <w:t>3</w:t>
+      </w:r>
+      <w:r>
+        <w:rPr>
+          <w:noProof/>
+        </w:rPr>
+        <w:fldChar w:fldCharType="end"/>
+      </w:r>
       <w:r>
         <w:t>-Approach flowchart</w:t>
       </w:r>
@@ -1729,14 +1774,14 @@
           <w:iCs/>
           <w:lang w:eastAsia="en-GB"/>
         </w:rPr>
-        <w:t xml:space="preserve"> [16] K-Means algorithm “which seeks an optimal partition of the data by minimising the sum-of-squared-error criterion” [17], we began clustering up the data. We used the relative numbers for our chosen interesting columns (in the appendix), except for the two population figures where we used the absolute numbers. So that the human analyst didn’t have to look at all 333 potential numbers of clusters (which would have been rather time consuming), the computer was </w:t>
+        <w:t xml:space="preserve"> [16] K-Means algorithm “which seeks an optimal partition of the data by minimising the sum-of-squared-error criterion” [17], we began clustering up the data. We used the relative numbers for our chosen interesting columns (in the appendix), except for the two population figures where we used the absolute numbers. So that the human analyst didn’t have to look at all 333 potential numbers of clusters (which would have been rather time consuming), the computer was set the task of looking at each number and calculating the average silhouette </w:t>
       </w:r>
       <w:r>
         <w:rPr>
           <w:iCs/>
           <w:lang w:eastAsia="en-GB"/>
         </w:rPr>
-        <w:t>set the task of looking at each number and calculating the average silhouette score, these were then put into a graph so that the analyst could look at the regions with higher scores (Fig 4). As you can see from the graph below 10 clusters seems to be preferable, then any number up to 100 is not too bad and then after that the performance got steadily worse.</w:t>
+        <w:t>score, these were then put into a graph so that the analyst could look at the regions with higher scores (Fig 4). As you can see from the graph below 10 clusters seems to be preferable, then any number up to 100 is not too bad and then after that the performance got steadily worse.</w:t>
       </w:r>
     </w:p>
     <w:p>
@@ -1954,14 +1999,27 @@
       <w:r>
         <w:t xml:space="preserve">Fig. </w:t>
       </w:r>
-      <w:fldSimple w:instr=" SEQ Figure \* ARABIC ">
-        <w:r>
-          <w:rPr>
-            <w:noProof/>
-          </w:rPr>
-          <w:t>4</w:t>
-        </w:r>
-      </w:fldSimple>
+      <w:r>
+        <w:fldChar w:fldCharType="begin"/>
+      </w:r>
+      <w:r>
+        <w:instrText xml:space="preserve"> SEQ Figure \* ARABIC </w:instrText>
+      </w:r>
+      <w:r>
+        <w:fldChar w:fldCharType="separate"/>
+      </w:r>
+      <w:r>
+        <w:rPr>
+          <w:noProof/>
+        </w:rPr>
+        <w:t>4</w:t>
+      </w:r>
+      <w:r>
+        <w:rPr>
+          <w:noProof/>
+        </w:rPr>
+        <w:fldChar w:fldCharType="end"/>
+      </w:r>
       <w:r>
         <w:t>-Potential number of clusters versus average silhouette score</w:t>
       </w:r>
@@ -1988,20 +2046,14 @@
         <w:rPr>
           <w:lang w:eastAsia="en-GB"/>
         </w:rPr>
-        <w:t xml:space="preserve"> to be able the test data (4/10/21 – 28/12/21). Effectively deleting the erroneous records for 1/7/20 improves upon the fit, but the model failed to predict anything other than a straight line for the number of cases. Using the weekly </w:t>
+        <w:t xml:space="preserve"> to be able the test data (4/10/21 – 28/12/21). Effectively deleting the erroneous records for 1/7/20 improves upon the fit, but the model failed to predict anything other than a straight line for the number of cases. Using the weekly data does not improve this and the residual fit is only </w:t>
       </w:r>
       <w:r>
         <w:rPr>
           <w:lang w:eastAsia="en-GB"/>
         </w:rPr>
         <w:lastRenderedPageBreak/>
-        <w:t>data does not improve this and the residual fit is only moderately improved by getting rid of the over-correction on the 1/7/20’s case data. So, it appears that the ARIMA model is not appropriate for predicting the number of new cases</w:t>
-      </w:r>
-      <w:r>
-        <w:rPr>
-          <w:lang w:eastAsia="en-GB"/>
-        </w:rPr>
-        <w:t>.</w:t>
+        <w:t>moderately improved by getting rid of the over-correction on the 1/7/20’s case data. So, it appears that the ARIMA model is not appropriate for predicting the number of new cases.</w:t>
       </w:r>
       <w:r>
         <w:rPr>
@@ -2053,14 +2105,27 @@
       <w:r>
         <w:t xml:space="preserve">Fig. </w:t>
       </w:r>
-      <w:fldSimple w:instr=" SEQ Figure \* ARABIC ">
-        <w:r>
-          <w:rPr>
-            <w:noProof/>
-          </w:rPr>
-          <w:t>5</w:t>
-        </w:r>
-      </w:fldSimple>
+      <w:r>
+        <w:fldChar w:fldCharType="begin"/>
+      </w:r>
+      <w:r>
+        <w:instrText xml:space="preserve"> SEQ Figure \* ARABIC </w:instrText>
+      </w:r>
+      <w:r>
+        <w:fldChar w:fldCharType="separate"/>
+      </w:r>
+      <w:r>
+        <w:rPr>
+          <w:noProof/>
+        </w:rPr>
+        <w:t>5</w:t>
+      </w:r>
+      <w:r>
+        <w:rPr>
+          <w:noProof/>
+        </w:rPr>
+        <w:fldChar w:fldCharType="end"/>
+      </w:r>
       <w:r>
         <w:t>-Clustering</w:t>
       </w:r>
@@ -2121,14 +2186,27 @@
       <w:r>
         <w:t xml:space="preserve">Fig. </w:t>
       </w:r>
-      <w:fldSimple w:instr=" SEQ Figure \* ARABIC ">
-        <w:r>
-          <w:rPr>
-            <w:noProof/>
-          </w:rPr>
-          <w:t>6</w:t>
-        </w:r>
-      </w:fldSimple>
+      <w:r>
+        <w:fldChar w:fldCharType="begin"/>
+      </w:r>
+      <w:r>
+        <w:instrText xml:space="preserve"> SEQ Figure \* ARABIC </w:instrText>
+      </w:r>
+      <w:r>
+        <w:fldChar w:fldCharType="separate"/>
+      </w:r>
+      <w:r>
+        <w:rPr>
+          <w:noProof/>
+        </w:rPr>
+        <w:t>6</w:t>
+      </w:r>
+      <w:r>
+        <w:rPr>
+          <w:noProof/>
+        </w:rPr>
+        <w:fldChar w:fldCharType="end"/>
+      </w:r>
       <w:r>
         <w:t>-Cluster Time-Series</w:t>
       </w:r>
@@ -2195,14 +2273,27 @@
       <w:r>
         <w:t xml:space="preserve"> </w:t>
       </w:r>
-      <w:fldSimple w:instr=" SEQ Figure \* ARABIC ">
-        <w:r>
-          <w:rPr>
-            <w:noProof/>
-          </w:rPr>
-          <w:t>7</w:t>
-        </w:r>
-      </w:fldSimple>
+      <w:r>
+        <w:fldChar w:fldCharType="begin"/>
+      </w:r>
+      <w:r>
+        <w:instrText xml:space="preserve"> SEQ Figure \* ARABIC </w:instrText>
+      </w:r>
+      <w:r>
+        <w:fldChar w:fldCharType="separate"/>
+      </w:r>
+      <w:r>
+        <w:rPr>
+          <w:noProof/>
+        </w:rPr>
+        <w:t>7</w:t>
+      </w:r>
+      <w:r>
+        <w:rPr>
+          <w:noProof/>
+        </w:rPr>
+        <w:fldChar w:fldCharType="end"/>
+      </w:r>
       <w:r>
         <w:t>-XGB Cluster 2</w:t>
       </w:r>
@@ -2218,13 +2309,7 @@
         <w:rPr>
           <w:lang w:eastAsia="en-GB"/>
         </w:rPr>
-        <w:t>In making the XGB regression model (figure 7) using [20] we can that for cluster 2 (the best model) that using the actual previous day’s case data the XGB model tracks fairly close to the actual data. But when the model uses its own previous prediction as input data it very rapidly loses track with the actual data. The other clusters generally predict an almost straight line for the number of cases. XGB creates decision trees using boosting so that the next tree is trained on a mixture of the last trees mistakes and unseen data</w:t>
-      </w:r>
-      <w:r>
-        <w:rPr>
-          <w:lang w:eastAsia="en-GB"/>
-        </w:rPr>
-        <w:t>.</w:t>
+        <w:t>In making the XGB regression model (figure 7) using [20] we can that for cluster 2 (the best model) that using the actual previous day’s case data the XGB model tracks fairly close to the actual data. But when the model uses its own previous prediction as input data it very rapidly loses track with the actual data. The other clusters generally predict an almost straight line for the number of cases. XGB creates decision trees using boosting so that the next tree is trained on a mixture of the last trees mistakes and unseen data.</w:t>
       </w:r>
     </w:p>
     <w:p>
@@ -2283,14 +2368,27 @@
       <w:r>
         <w:t xml:space="preserve">Fig. </w:t>
       </w:r>
-      <w:fldSimple w:instr=" SEQ Figure \* ARABIC ">
-        <w:r>
-          <w:rPr>
-            <w:noProof/>
-          </w:rPr>
-          <w:t>8</w:t>
-        </w:r>
-      </w:fldSimple>
+      <w:r>
+        <w:fldChar w:fldCharType="begin"/>
+      </w:r>
+      <w:r>
+        <w:instrText xml:space="preserve"> SEQ Figure \* ARABIC </w:instrText>
+      </w:r>
+      <w:r>
+        <w:fldChar w:fldCharType="separate"/>
+      </w:r>
+      <w:r>
+        <w:rPr>
+          <w:noProof/>
+        </w:rPr>
+        <w:t>8</w:t>
+      </w:r>
+      <w:r>
+        <w:rPr>
+          <w:noProof/>
+        </w:rPr>
+        <w:fldChar w:fldCharType="end"/>
+      </w:r>
       <w:r>
         <w:t>-Case age data</w:t>
       </w:r>
@@ -2351,14 +2449,27 @@
       <w:r>
         <w:t xml:space="preserve">Fig. </w:t>
       </w:r>
-      <w:fldSimple w:instr=" SEQ Figure \* ARABIC ">
-        <w:r>
-          <w:rPr>
-            <w:noProof/>
-          </w:rPr>
-          <w:t>9</w:t>
-        </w:r>
-      </w:fldSimple>
+      <w:r>
+        <w:fldChar w:fldCharType="begin"/>
+      </w:r>
+      <w:r>
+        <w:instrText xml:space="preserve"> SEQ Figure \* ARABIC </w:instrText>
+      </w:r>
+      <w:r>
+        <w:fldChar w:fldCharType="separate"/>
+      </w:r>
+      <w:r>
+        <w:rPr>
+          <w:noProof/>
+        </w:rPr>
+        <w:t>9</w:t>
+      </w:r>
+      <w:r>
+        <w:rPr>
+          <w:noProof/>
+        </w:rPr>
+        <w:fldChar w:fldCharType="end"/>
+      </w:r>
       <w:r>
         <w:t>-Monthly Proportional case data</w:t>
       </w:r>
@@ -2394,14 +2505,14 @@
         <w:rPr>
           <w:lang w:eastAsia="en-GB"/>
         </w:rPr>
-        <w:t xml:space="preserve">Looking at the month-by-month case data by Local Authority (fig. 9) we can see how the proportion of cases has changed between regions month by month (dark blue for </w:t>
+        <w:t xml:space="preserve">Looking at the month-by-month case data by Local Authority (fig. 9) we can see how the proportion of cases has changed between regions month by month (dark blue for lower cases going to green for higher proportional cases (with no data </w:t>
       </w:r>
       <w:r>
         <w:rPr>
           <w:lang w:eastAsia="en-GB"/>
         </w:rPr>
         <w:lastRenderedPageBreak/>
-        <w:t>lower cases going to green for higher proportional cases (with no data as white)). We can see that Birmingham and the area around Bradford most often have the highest proportion of cases (although the data was not captured for the earliest stages of the pandemic). Northumberland has one of the highest proportions April-May 2020. August to December 2021 Cornwall and London have the highest COVID case data.</w:t>
+        <w:t>as white)). We can see that Birmingham and the area around Bradford most often have the highest proportion of cases (although the data was not captured for the earliest stages of the pandemic). Northumberland has one of the highest proportions April-May 2020. August to December 2021 Cornwall and London have the highest COVID case data.</w:t>
       </w:r>
     </w:p>
     <w:p>
@@ -2450,6 +2561,20 @@
           <w:lang w:eastAsia="en-GB"/>
         </w:rPr>
         <w:t>For the first and second vaccine dose rates, none of the census variables appear to have any more than a negligible effect on the rate (most of the graphs are relatively flat lines). Very arguably areas with high rates of no cars in a household have lower rates of vaccine take up and one or more car rates show it going up, but these are very slight effects.</w:t>
+      </w:r>
+    </w:p>
+    <w:p>
+      <w:pPr>
+        <w:pStyle w:val="Body"/>
+        <w:rPr>
+          <w:lang w:eastAsia="en-GB"/>
+        </w:rPr>
+      </w:pPr>
+      <w:r>
+        <w:rPr>
+          <w:lang w:eastAsia="en-GB"/>
+        </w:rPr>
+        <w:t>For plotting the death percentage against the census variables there is a suggestion that as the relative number of older people rises the death rate increases. Which does agree with a lot of the news stories that older people were more likely to die of COVID-19. But we are talking about a half a percent difference in numbers.</w:t>
       </w:r>
     </w:p>
     <w:p>
@@ -2590,14 +2715,27 @@
       <w:r>
         <w:t xml:space="preserve">Fig. </w:t>
       </w:r>
-      <w:fldSimple w:instr=" SEQ Figure \* ARABIC ">
-        <w:r>
-          <w:rPr>
-            <w:noProof/>
-          </w:rPr>
-          <w:t>10</w:t>
-        </w:r>
-      </w:fldSimple>
+      <w:r>
+        <w:fldChar w:fldCharType="begin"/>
+      </w:r>
+      <w:r>
+        <w:instrText xml:space="preserve"> SEQ Figure \* ARABIC </w:instrText>
+      </w:r>
+      <w:r>
+        <w:fldChar w:fldCharType="separate"/>
+      </w:r>
+      <w:r>
+        <w:rPr>
+          <w:noProof/>
+        </w:rPr>
+        <w:t>10</w:t>
+      </w:r>
+      <w:r>
+        <w:rPr>
+          <w:noProof/>
+        </w:rPr>
+        <w:fldChar w:fldCharType="end"/>
+      </w:r>
       <w:r>
         <w:t>-Bad health by Local Authority (darker blue means more)</w:t>
       </w:r>
@@ -2654,14 +2792,27 @@
       <w:r>
         <w:t xml:space="preserve">Fig. </w:t>
       </w:r>
-      <w:fldSimple w:instr=" SEQ Figure \* ARABIC ">
-        <w:r>
-          <w:rPr>
-            <w:noProof/>
-          </w:rPr>
-          <w:t>11</w:t>
-        </w:r>
-      </w:fldSimple>
+      <w:r>
+        <w:fldChar w:fldCharType="begin"/>
+      </w:r>
+      <w:r>
+        <w:instrText xml:space="preserve"> SEQ Figure \* ARABIC </w:instrText>
+      </w:r>
+      <w:r>
+        <w:fldChar w:fldCharType="separate"/>
+      </w:r>
+      <w:r>
+        <w:rPr>
+          <w:noProof/>
+        </w:rPr>
+        <w:t>11</w:t>
+      </w:r>
+      <w:r>
+        <w:rPr>
+          <w:noProof/>
+        </w:rPr>
+        <w:fldChar w:fldCharType="end"/>
+      </w:r>
       <w:r>
         <w:t>-Population by Local Authority</w:t>
       </w:r>
@@ -3063,7 +3214,7 @@
               <w:rPr>
                 <w:lang w:eastAsia="en-GB"/>
               </w:rPr>
-              <w:t>381</w:t>
+              <w:t>436</w:t>
             </w:r>
           </w:p>
         </w:tc>
@@ -3504,21 +3655,7 @@
             <w:rStyle w:val="Hyperlink"/>
             <w:lang w:val="en-GB"/>
           </w:rPr>
-          <w:t>https://www.ons.gov.uk/peoplepopulationandcommunity/birthsdeathsandmarriages/</w:t>
-        </w:r>
-        <w:r>
-          <w:rPr>
-            <w:rStyle w:val="Hyperlink"/>
-            <w:lang w:val="en-GB"/>
-          </w:rPr>
-          <w:t>d</w:t>
-        </w:r>
-        <w:r>
-          <w:rPr>
-            <w:rStyle w:val="Hyperlink"/>
-            <w:lang w:val="en-GB"/>
-          </w:rPr>
-          <w:t>eaths/articles/updatingethniccontrastsindeathsinvolvingthecoronaviruscovid19englandandwales/24january2020to31march2021</w:t>
+          <w:t>https://www.ons.gov.uk/peoplepopulationandcommunity/birthsdeathsandmarriages/deaths/articles/updatingethniccontrastsindeathsinvolvingthecoronaviruscovid19englandandwales/24january2020to31march2021</w:t>
         </w:r>
       </w:hyperlink>
       <w:r>
@@ -6256,6 +6393,13 @@
     <w:lsdException w:name="Placeholder Text" w:semiHidden="1"/>
     <w:lsdException w:name="Light Shading"/>
     <w:lsdException w:name="Light List"/>
+    <w:lsdException w:name="Light Grid"/>
+    <w:lsdException w:name="Medium Shading 1"/>
+    <w:lsdException w:name="Medium Shading 2"/>
+    <w:lsdException w:name="Medium List 1"/>
+    <w:lsdException w:name="Medium List 2"/>
+    <w:lsdException w:name="Medium Grid 1"/>
+    <w:lsdException w:name="Medium Grid 2"/>
     <w:lsdException w:name="Medium Grid 3"/>
     <w:lsdException w:name="Dark List"/>
     <w:lsdException w:name="Colorful Shading"/>

</xml_diff>

<commit_message>
Sorted out data folder
</commit_message>
<xml_diff>
--- a/report.docx
+++ b/report.docx
@@ -86,10 +86,28 @@
         <w:rPr>
           <w:b/>
         </w:rPr>
-        <w:t>In this report we look at the COVID-</w:t>
-      </w:r>
-      <w:r>
-        <w:t>19 data at the local authority level and join it to the 2011 census data at the same level, along with geographic data at that level. We do this to see which, if any, factors influence COVID-19 cases, deaths and vaccine rates. We use a mixture of Seaborn plots in Python and Tableau graphs to analyse the data. We also try clustering the local authorities by the census data and then building ARIMA and XGB Regression models on it. Both models fail to map onto the underlying structure of the data, with ARIMA being worse. For the socio-economic factors which influence your COVID-19 infection likelihood we conclude that underlying health conditions, being younger and economically inactive made you more likely to catch COVID-19, while the further past 70 you were the more unlikely you were to catch it. For the death data we conclude that there is not really enough data to pass an opinion. For the vaccination rate data there is a small effect between car ownership and vaccination rates, with areas with less car ownership having lower rates and higher car ownership areas having higher vaccine rates.</w:t>
+        <w:t xml:space="preserve">In this report we look at the </w:t>
+      </w:r>
+      <w:r>
+        <w:rPr>
+          <w:b/>
+        </w:rPr>
+        <w:t xml:space="preserve">UK </w:t>
+      </w:r>
+      <w:r>
+        <w:rPr>
+          <w:b/>
+        </w:rPr>
+        <w:t>COVID-</w:t>
+      </w:r>
+      <w:r>
+        <w:t xml:space="preserve">19 data at the local authority level and join it to the 2011 census data at the same level, along with geographic data at that level. We do this to see which, if any, factors influence COVID-19 cases, deaths and vaccine rates. We use a mixture of Seaborn plots in Python and Tableau graphs to analyse the data. We also try clustering the local authorities by the census data and then building ARIMA and XGB Regression models. Both models fail to map onto the underlying structure of the data, with ARIMA being worse. For the socio-economic factors which influence your COVID-19 infection likelihood we conclude that underlying health conditions, being younger and </w:t>
+      </w:r>
+      <w:r>
+        <w:t xml:space="preserve">being </w:t>
+      </w:r>
+      <w:r>
+        <w:t>economically inactive made you more likely to catch COVID-19, while the further past 70 you were the more unlikely you were to catch it. For the death data we conclude that there is not really enough data to pass an opinion. For the vaccination rate data there is a small effect between car ownership and vaccination rates, with areas with less car ownership having lower rates and higher car ownership areas having higher vaccine rates.</w:t>
       </w:r>
     </w:p>
     <w:p>
@@ -1034,7 +1052,43 @@
         <w:rPr>
           <w:iCs/>
         </w:rPr>
-        <w:t>Here we will be looking at the COVID-19 statistics and comparing the spread of the virus in different areas and using the last census data to try to understand the various factors behind the spread of the virus.</w:t>
+        <w:t>Here we will be looking at the</w:t>
+      </w:r>
+      <w:r>
+        <w:rPr>
+          <w:iCs/>
+        </w:rPr>
+        <w:t xml:space="preserve"> UK’s</w:t>
+      </w:r>
+      <w:r>
+        <w:rPr>
+          <w:iCs/>
+        </w:rPr>
+        <w:t xml:space="preserve"> COVID-19 statistics and comparing the spread of the virus in different areas and using the last census data</w:t>
+      </w:r>
+      <w:r>
+        <w:rPr>
+          <w:iCs/>
+        </w:rPr>
+        <w:t xml:space="preserve"> </w:t>
+      </w:r>
+      <w:r>
+        <w:rPr>
+          <w:iCs/>
+        </w:rPr>
+        <w:t>to try to understand the various factors behind the spread of the virus</w:t>
+      </w:r>
+      <w:r>
+        <w:rPr>
+          <w:iCs/>
+        </w:rPr>
+        <w:t xml:space="preserve"> and its impact</w:t>
+      </w:r>
+      <w:r>
+        <w:rPr>
+          <w:iCs/>
+        </w:rPr>
+        <w:t>.</w:t>
       </w:r>
     </w:p>
     <w:p>
@@ -1048,7 +1102,91 @@
         <w:rPr>
           <w:iCs/>
         </w:rPr>
-        <w:t>To solve this problem, we have the COVID 19 case, death and Vaccine rates by UK region [2]. The ONS estimated age breakdown by region (as of August 2021). COVID 19 cases by age and region. A portion of the 2011 Census data showing the shared/unshared dwellings, number of cars, long term health and household deprivation [1]. Ideally, we would be using the 2021 census data, but it will not be released until 2023. We also have the geographic boundaries of the UK Local governments [11], so that we can plot this data onto a map.</w:t>
+        <w:t>To solve this problem, we have the COVID</w:t>
+      </w:r>
+      <w:r>
+        <w:rPr>
+          <w:iCs/>
+        </w:rPr>
+        <w:t>-</w:t>
+      </w:r>
+      <w:r>
+        <w:rPr>
+          <w:iCs/>
+        </w:rPr>
+        <w:t xml:space="preserve">19 case, death and </w:t>
+      </w:r>
+      <w:r>
+        <w:rPr>
+          <w:iCs/>
+        </w:rPr>
+        <w:t>v</w:t>
+      </w:r>
+      <w:r>
+        <w:rPr>
+          <w:iCs/>
+        </w:rPr>
+        <w:t>accine rates by UK region [2]. The ONS estimated age breakdown by region (as of August 2021)</w:t>
+      </w:r>
+      <w:r>
+        <w:rPr>
+          <w:iCs/>
+        </w:rPr>
+        <w:t xml:space="preserve"> [30]</w:t>
+      </w:r>
+      <w:r>
+        <w:rPr>
+          <w:iCs/>
+        </w:rPr>
+        <w:t>. COVID</w:t>
+      </w:r>
+      <w:r>
+        <w:rPr>
+          <w:iCs/>
+        </w:rPr>
+        <w:t>-</w:t>
+      </w:r>
+      <w:r>
+        <w:rPr>
+          <w:iCs/>
+        </w:rPr>
+        <w:t>19 cases by age and region. A portion of the 2011 Census data</w:t>
+      </w:r>
+      <w:r>
+        <w:rPr>
+          <w:iCs/>
+        </w:rPr>
+        <w:t xml:space="preserve"> for England and Wales</w:t>
+      </w:r>
+      <w:r>
+        <w:rPr>
+          <w:iCs/>
+        </w:rPr>
+        <w:t xml:space="preserve"> showing the shared/unshared dwellings, number of cars, long term health</w:t>
+      </w:r>
+      <w:r>
+        <w:rPr>
+          <w:iCs/>
+        </w:rPr>
+        <w:t xml:space="preserve">, ethnic breakdown, method travel to work, qualifications and residence type </w:t>
+      </w:r>
+      <w:r>
+        <w:rPr>
+          <w:iCs/>
+        </w:rPr>
+        <w:t xml:space="preserve">[1]. Ideally, we would be using the 2021 census data, but it will not be released until 2023. We also have the geographic boundaries of the UK Local governments [11], so that we can plot </w:t>
+      </w:r>
+      <w:r>
+        <w:rPr>
+          <w:iCs/>
+        </w:rPr>
+        <w:t xml:space="preserve">all of </w:t>
+      </w:r>
+      <w:r>
+        <w:rPr>
+          <w:iCs/>
+        </w:rPr>
+        <w:t>this data onto a map.</w:t>
       </w:r>
     </w:p>
     <w:p>
@@ -1062,7 +1200,19 @@
         <w:rPr>
           <w:iCs/>
         </w:rPr>
-        <w:t>We will look at the overall trends of the virus spread. Then look at various local risk factors and how they may interact with the spread, mortality and vaccination rates. Then look at whether we can make a predictive model for the virus spread at the Local authority level.</w:t>
+        <w:t xml:space="preserve">We will look at the overall trends of the virus spread. Then look at various local risk factors and how they may interact with the spread, mortality and vaccination rates. Then look at whether we can make a predictive model for the virus spread at the Local </w:t>
+      </w:r>
+      <w:r>
+        <w:rPr>
+          <w:iCs/>
+        </w:rPr>
+        <w:t>A</w:t>
+      </w:r>
+      <w:r>
+        <w:rPr>
+          <w:iCs/>
+        </w:rPr>
+        <w:t>uthority level.</w:t>
       </w:r>
     </w:p>
     <w:p>
@@ -1090,7 +1240,31 @@
         <w:rPr>
           <w:iCs/>
         </w:rPr>
-        <w:t>In the Office of National Statistics paper [8] the authors look at the breakdowns of the COVID 19 deaths by different ethnic groups and gender. The article links individuals’ census and NHS records (patient register and pandemic planning dataset) and looks at other health conditions the individuals might have. The authors were looking to get a risk factor for different ethnic groups for how likely they are to die of COVID 19. As we will not have access to census or medical records at the individual level, we can use their raw results or just use the ethic group data at the local authority level. They also break the model down by local authority district to account for any geographic variation. From this paper we have learnt that there are links between ethnic groups and COVID 19 mortality and we have a risk factor for these groups. They use various visualisations to show the differing rates of death between different ethnic groups. The paper makes some assumptions in linking NHS records to census data where there was not a direct link. For the district level data, they assume that the 2011 census records are still relevant.</w:t>
+        <w:t>In the Office of National Statistics paper [8] the authors look at the breakdowns of the COVID 19 deaths by different ethnic groups and</w:t>
+      </w:r>
+      <w:r>
+        <w:rPr>
+          <w:iCs/>
+        </w:rPr>
+        <w:t xml:space="preserve"> by</w:t>
+      </w:r>
+      <w:r>
+        <w:rPr>
+          <w:iCs/>
+        </w:rPr>
+        <w:t xml:space="preserve"> gender. The article links individuals’ census and NHS records (patient register and pandemic planning dataset) and looks at other health conditions the individuals might have. The authors were looking to get a risk factor for different ethnic groups </w:t>
+      </w:r>
+      <w:r>
+        <w:rPr>
+          <w:iCs/>
+        </w:rPr>
+        <w:t xml:space="preserve">indicating </w:t>
+      </w:r>
+      <w:r>
+        <w:rPr>
+          <w:iCs/>
+        </w:rPr>
+        <w:t>how likely they are to die of COVID 19. As we will not have access to census or medical records at the individual level, we can use their raw results or just use the ethic group data at the local authority level. They also break the model down by local authority district to account for any geographic variation. From this paper we have learnt that there are links between ethnic groups and COVID 19 mortality and we have a risk factor for these groups. They use various visualisations to show the differing rates of death between different ethnic groups. The paper makes some assumptions in linking NHS records to census data where there was not a direct link. For the district level data, they assume that the 2011 census records are still relevant.</w:t>
       </w:r>
     </w:p>
     <w:p>
@@ -1104,13 +1278,43 @@
         <w:rPr>
           <w:iCs/>
         </w:rPr>
-        <w:t xml:space="preserve">Within this paper [9] from IEEE, the authors look at clustering US counties by various socio-economic factors and building time series forecasting models. They use various </w:t>
-      </w:r>
-      <w:r>
-        <w:rPr>
-          <w:iCs/>
-        </w:rPr>
-        <w:t>visualisations in their approach to decide upon how many clusters to use. They used GDP data and population breakdowns for US counties along with infection data. To cluster the counties, they used the k-means algorithm. They then compared ARIMA (auto-regressive integrated moving average) against Seasonal Trend Random Walk models to see which performed better, concluding that ARIMA was better. Their data is not usable due to being the wrong country, but their methods of normalising age and other data is very useable. One of their assumptions was that the 2019 socio-economic data could be used.</w:t>
+        <w:t xml:space="preserve">Within this paper [9] from IEEE, the authors look at clustering US counties by various socio-economic factors and building time series forecasting models. They use various visualisations in their approach to decide upon how many clusters to use. They used GDP data and population breakdowns for US counties along with infection data. To cluster the counties, they used the </w:t>
+      </w:r>
+      <w:r>
+        <w:rPr>
+          <w:iCs/>
+        </w:rPr>
+        <w:t>K</w:t>
+      </w:r>
+      <w:r>
+        <w:rPr>
+          <w:iCs/>
+        </w:rPr>
+        <w:t xml:space="preserve">-means algorithm. They then compared ARIMA (auto-regressive integrated moving average) against Seasonal Trend Random Walk models to see which performed better, concluding that ARIMA was better. </w:t>
+      </w:r>
+      <w:r>
+        <w:rPr>
+          <w:iCs/>
+        </w:rPr>
+        <w:t>We could not use t</w:t>
+      </w:r>
+      <w:r>
+        <w:rPr>
+          <w:iCs/>
+        </w:rPr>
+        <w:t>heir data</w:t>
+      </w:r>
+      <w:r>
+        <w:rPr>
+          <w:iCs/>
+        </w:rPr>
+        <w:t xml:space="preserve"> as it was based on the USA’s figures</w:t>
+      </w:r>
+      <w:r>
+        <w:rPr>
+          <w:iCs/>
+        </w:rPr>
+        <w:t>, but their methods of normalising age and other data is very useable. One of their assumptions was that the 2019 socio-economic data could be used.</w:t>
       </w:r>
     </w:p>
     <w:p>
@@ -1124,7 +1328,43 @@
         <w:rPr>
           <w:iCs/>
         </w:rPr>
-        <w:t>From one of SAGE’s reference papers [10] from February 2020 the authors were attempting to make a mathematical model to predict potential spreads of COVID 19 at the electoral ward level, based upon an earlier theoretical model. The authors use the 2011 census data and early infection data from the UK and China to predict potential infection rates in different parts of England and Wales. As almost two years’ worth of actual data is now available, we can use that rather than theoretical spread data. The authors have generated various visualisations of the virus transmission data. The authors separated the data out into the main regions of England and Wales, so we can see that our idea of looking at the lower-level data is valid. This paper assumed that COVID 19 would behave much the same as the theoretical virus merged with the early infection data.</w:t>
+        <w:t xml:space="preserve">From one of SAGE’s reference papers [10] </w:t>
+      </w:r>
+      <w:r>
+        <w:rPr>
+          <w:iCs/>
+        </w:rPr>
+        <w:t>released in</w:t>
+      </w:r>
+      <w:r>
+        <w:rPr>
+          <w:iCs/>
+        </w:rPr>
+        <w:t xml:space="preserve"> February 2020 the authors were attempting to make a mathematical model to predict potential spreads of COVID 19 at the electoral ward level, based upon an earlier theoretical model. The authors use the 2011 census data and early infection data from the UK and China to predict potential infection rates in different parts of England and Wales. As almost two years’ worth of actual data is now available, we can use that rather than </w:t>
+      </w:r>
+      <w:r>
+        <w:rPr>
+          <w:iCs/>
+        </w:rPr>
+        <w:t xml:space="preserve">their </w:t>
+      </w:r>
+      <w:r>
+        <w:rPr>
+          <w:iCs/>
+        </w:rPr>
+        <w:t xml:space="preserve">theoretical spread data. The authors have generated various visualisations of the virus transmission data. The authors separated the data out into the main regions of England and Wales, </w:t>
+      </w:r>
+      <w:r>
+        <w:rPr>
+          <w:iCs/>
+        </w:rPr>
+        <w:t>supporting</w:t>
+      </w:r>
+      <w:r>
+        <w:rPr>
+          <w:iCs/>
+        </w:rPr>
+        <w:t xml:space="preserve"> our idea of looking at the lower-level data. This paper assumed that COVID 19 would behave much the same as the theoretical virus merged with the early infection data.</w:t>
       </w:r>
     </w:p>
     <w:p>
@@ -1152,7 +1392,14 @@
         <w:rPr>
           <w:iCs/>
         </w:rPr>
-        <w:t>Our COVID-19 case data [2] is at the local authority level (LTLA) from the results of PCR tests and positive lateral flow tests (which are reported, from 21/10/20). This data is collected from the various local authorities and then checked and published by Public Health England. The data itself is 8 columns by 244,442 rows from 13/3/20 to 28/12/21, with at least one row per day. There is an issue with the data for 1/7/20, which appears to be a correction for earlier data points. Generally, the aggregated local authority data matches the UK wide data, but does not face the same level of scrutiny as the UK wide data (being presented by the Prime Minister).</w:t>
+        <w:t xml:space="preserve">Our COVID-19 case data [2] is at the local authority level (LTLA) from the results of PCR tests and positive lateral flow tests (which are reported, from 21/10/20). This data is collected from the various local authorities and then checked and published by Public Health England. The data itself is 8 columns by 244,442 rows from 13/3/20 to 28/12/21, with at least one row per day. There is an issue with the data for 1/7/20, which appears to be a correction for earlier data points. Generally, the aggregated local authority data matches the UK </w:t>
+      </w:r>
+      <w:r>
+        <w:rPr>
+          <w:iCs/>
+        </w:rPr>
+        <w:lastRenderedPageBreak/>
+        <w:t>wide data, but does not face the same level of scrutiny as the UK wide data (being presented by the Prime Minister).</w:t>
       </w:r>
     </w:p>
     <w:p>
@@ -1166,14 +1413,45 @@
         <w:rPr>
           <w:iCs/>
         </w:rPr>
-        <w:t xml:space="preserve">The data we have from the census [1] is at the same level, but some of the councils have been merged or split apart. Using Excel [4] we investigated the differences in councils, for the </w:t>
-      </w:r>
-      <w:r>
-        <w:rPr>
-          <w:iCs/>
-        </w:rPr>
-        <w:lastRenderedPageBreak/>
-        <w:t>new merged councils we summed together their census data and for those splitting apart (Suffolk) we divided the data equally between them. We used Python’s Pandas library [5] to join up all of the census tables into one sheet. The census data was collected through questionnaires presented to every household in the UK. These were then aggregated by the Office of National Statistics. This dataset has 95 columns and 343 rows.</w:t>
+        <w:t>The data we have from the census [1] is at the same level, but some of the councils have been merged or split apart. Using Excel [4] we investigated the differences in councils</w:t>
+      </w:r>
+      <w:r>
+        <w:rPr>
+          <w:iCs/>
+        </w:rPr>
+        <w:t>.</w:t>
+      </w:r>
+      <w:r>
+        <w:rPr>
+          <w:iCs/>
+        </w:rPr>
+        <w:t xml:space="preserve"> </w:t>
+      </w:r>
+      <w:r>
+        <w:rPr>
+          <w:iCs/>
+        </w:rPr>
+        <w:t>F</w:t>
+      </w:r>
+      <w:r>
+        <w:rPr>
+          <w:iCs/>
+        </w:rPr>
+        <w:t xml:space="preserve">or the new merged </w:t>
+      </w:r>
+      <w:proofErr w:type="gramStart"/>
+      <w:r>
+        <w:rPr>
+          <w:iCs/>
+        </w:rPr>
+        <w:t>councils</w:t>
+      </w:r>
+      <w:proofErr w:type="gramEnd"/>
+      <w:r>
+        <w:rPr>
+          <w:iCs/>
+        </w:rPr>
+        <w:t xml:space="preserve"> we summed together their census data and for those splitting apart (Suffolk) we divided the data equally between them. We used Python’s Pandas library [5] to join up all of the census tables into one sheet. The census data was collected through questionnaires presented to every household in the UK. These were then aggregated by the Office of National Statistics. This dataset has 95 columns and 343 rows.</w:t>
       </w:r>
     </w:p>
     <w:p>
@@ -1187,7 +1465,31 @@
         <w:rPr>
           <w:iCs/>
         </w:rPr>
-        <w:t>Finally, we have the local authority boundary data for 2020 from [11], which is from the ONS. This dataset has the various local authorities and their geographic properties.</w:t>
+        <w:t xml:space="preserve">Finally, we have the local authority boundary data for 2020 from [11], which </w:t>
+      </w:r>
+      <w:r>
+        <w:rPr>
+          <w:iCs/>
+        </w:rPr>
+        <w:t>originates</w:t>
+      </w:r>
+      <w:r>
+        <w:rPr>
+          <w:iCs/>
+        </w:rPr>
+        <w:t xml:space="preserve"> from the ONS. This dataset has the various local authorities and their geographic </w:t>
+      </w:r>
+      <w:r>
+        <w:rPr>
+          <w:iCs/>
+        </w:rPr>
+        <w:t>boundaries</w:t>
+      </w:r>
+      <w:r>
+        <w:rPr>
+          <w:iCs/>
+        </w:rPr>
+        <w:t>.</w:t>
       </w:r>
     </w:p>
     <w:p>
@@ -1289,7 +1591,7 @@
         <w:pStyle w:val="Body"/>
       </w:pPr>
       <w:r>
-        <w:t>On a similar plot (fig 2) we can see that some individual districts have anomalous spikes in cases (either due to not releasing figures over the weekend or reporting delays). We can see that there is some variation between the different districts in that some of them have different peaks to the others.</w:t>
+        <w:t>On a similar plot (fig 2) we can see that some individual districts have anomalous spikes in cases (either due to not releasing figures over the weekend or reporting delays). We can see that there is some variation between the different districts in that some of them have different peaks to others.</w:t>
       </w:r>
     </w:p>
     <w:p>
@@ -1458,7 +1760,21 @@
           <w:iCs/>
           <w:lang w:eastAsia="en-GB"/>
         </w:rPr>
-        <w:t xml:space="preserve">As the districts have changed between the dates of the COVID-19 data and the Census data human reasoning is required to match up the merged and split counties between the datasets. The human needs to be presented with both lists of countries and where the computer cannot make a one-to-one join between the two datasets (using Excel’s </w:t>
+        <w:t xml:space="preserve">As the districts have changed between the dates of the COVID-19 data and the Census data human reasoning is required to match up the merged and split counties between the datasets. The human needs to be presented with both lists of </w:t>
+      </w:r>
+      <w:r>
+        <w:rPr>
+          <w:iCs/>
+          <w:lang w:eastAsia="en-GB"/>
+        </w:rPr>
+        <w:t>districts</w:t>
+      </w:r>
+      <w:r>
+        <w:rPr>
+          <w:iCs/>
+          <w:lang w:eastAsia="en-GB"/>
+        </w:rPr>
+        <w:t xml:space="preserve"> and where the computer cannot make a one-to-one join between the two datasets (using Excel’s </w:t>
       </w:r>
       <w:proofErr w:type="spellStart"/>
       <w:r>
@@ -1781,7 +2097,35 @@
           <w:iCs/>
           <w:lang w:eastAsia="en-GB"/>
         </w:rPr>
-        <w:t>score, these were then put into a graph so that the analyst could look at the regions with higher scores (Fig 4). As you can see from the graph below 10 clusters seems to be preferable, then any number up to 100 is not too bad and then after that the performance got steadily worse.</w:t>
+        <w:t>score</w:t>
+      </w:r>
+      <w:r>
+        <w:rPr>
+          <w:iCs/>
+          <w:lang w:eastAsia="en-GB"/>
+        </w:rPr>
+        <w:t>.</w:t>
+      </w:r>
+      <w:r>
+        <w:rPr>
+          <w:iCs/>
+          <w:lang w:eastAsia="en-GB"/>
+        </w:rPr>
+        <w:t xml:space="preserve"> </w:t>
+      </w:r>
+      <w:r>
+        <w:rPr>
+          <w:iCs/>
+          <w:lang w:eastAsia="en-GB"/>
+        </w:rPr>
+        <w:t>T</w:t>
+      </w:r>
+      <w:r>
+        <w:rPr>
+          <w:iCs/>
+          <w:lang w:eastAsia="en-GB"/>
+        </w:rPr>
+        <w:t>hese were then put into a graph so that the analyst could look at the regions with higher scores (Fig 4). As you can see from the graph below 10 clusters seems to be preferable, then any number up to 100 is not too bad and then after that the performance got steadily worse.</w:t>
       </w:r>
     </w:p>
     <w:p>
@@ -1878,7 +2222,20 @@
         <w:rPr>
           <w:lang w:eastAsia="en-GB"/>
         </w:rPr>
-        <w:t xml:space="preserve"> test. From the test statistics we can see that cluster 2 is the most stationary and 3 is the least stationary. From the p-values we can accept that the data is stationary. As the case data (as of 28/12/21) is still trending upwards as we can see in figure 6 (and we are assuming that they will fall at some point) this is likely throwing off the test statistics. </w:t>
+        <w:t xml:space="preserve"> test. From the test statistics we can see that cluster 2 is the most stationary and 3 is the least stationary. From the p-values we can accept that the data is stationary. As the case data (as of 28/12/21) is still trending upwards as we can see in figure 6 (and we are assuming </w:t>
+      </w:r>
+      <w:r>
+        <w:rPr>
+          <w:color w:val="FF0000"/>
+          <w:lang w:eastAsia="en-GB"/>
+        </w:rPr>
+        <w:t>that they will fall at some point) this is likely throwing off the test statistics</w:t>
+      </w:r>
+      <w:r>
+        <w:rPr>
+          <w:lang w:eastAsia="en-GB"/>
+        </w:rPr>
+        <w:t xml:space="preserve">. </w:t>
       </w:r>
     </w:p>
     <w:p>
@@ -1892,7 +2249,19 @@
         <w:rPr>
           <w:lang w:eastAsia="en-GB"/>
         </w:rPr>
-        <w:t xml:space="preserve">For the process of running the Partial Autocorrelation Function and Autocorrelation Function graphs using the relevant </w:t>
+        <w:t xml:space="preserve">For the process of running the Partial Autocorrelation Function and Autocorrelation Function graphs </w:t>
+      </w:r>
+      <w:r>
+        <w:rPr>
+          <w:lang w:eastAsia="en-GB"/>
+        </w:rPr>
+        <w:t>we used</w:t>
+      </w:r>
+      <w:r>
+        <w:rPr>
+          <w:lang w:eastAsia="en-GB"/>
+        </w:rPr>
+        <w:t xml:space="preserve"> the relevant </w:t>
       </w:r>
       <w:proofErr w:type="spellStart"/>
       <w:r>
@@ -1932,7 +2301,31 @@
         <w:rPr>
           <w:lang w:eastAsia="en-GB"/>
         </w:rPr>
-        <w:t xml:space="preserve"> [19] package we can run through all of the time series to confirm our analysis, the computer disagrees for clusters 2 and 3, but their numbers are not that different to the others. So, we will be disregarding the computer’s answer.</w:t>
+        <w:t xml:space="preserve"> [19] package we can run through all of the time series to confirm our analysis</w:t>
+      </w:r>
+      <w:r>
+        <w:rPr>
+          <w:lang w:eastAsia="en-GB"/>
+        </w:rPr>
+        <w:t>.</w:t>
+      </w:r>
+      <w:r>
+        <w:rPr>
+          <w:lang w:eastAsia="en-GB"/>
+        </w:rPr>
+        <w:t xml:space="preserve"> </w:t>
+      </w:r>
+      <w:r>
+        <w:rPr>
+          <w:lang w:eastAsia="en-GB"/>
+        </w:rPr>
+        <w:t>T</w:t>
+      </w:r>
+      <w:r>
+        <w:rPr>
+          <w:lang w:eastAsia="en-GB"/>
+        </w:rPr>
+        <w:t>he computer disagrees for clusters 2 and 3, but their numbers are not that different to the others. So, we will be disregarding the computer’s answer.</w:t>
       </w:r>
     </w:p>
     <w:p>
@@ -2046,7 +2439,7 @@
         <w:rPr>
           <w:lang w:eastAsia="en-GB"/>
         </w:rPr>
-        <w:t xml:space="preserve"> to be able the test data (4/10/21 – 28/12/21). Effectively deleting the erroneous records for 1/7/20 improves upon the fit, but the model failed to predict anything other than a straight line for the number of cases. Using the weekly data does not improve this and the residual fit is only </w:t>
+        <w:t xml:space="preserve"> to the test data (4/10/21 – 28/12/21). Effectively deleting the erroneous records for 1/7/20 improves upon the fit, but the model failed to predict anything other than a straight line for the number of cases. Using the weekly data does not improve this and the residual fit is only </w:t>
       </w:r>
       <w:r>
         <w:rPr>
@@ -2309,7 +2702,43 @@
         <w:rPr>
           <w:lang w:eastAsia="en-GB"/>
         </w:rPr>
-        <w:t>In making the XGB regression model (figure 7) using [20] we can that for cluster 2 (the best model) that using the actual previous day’s case data the XGB model tracks fairly close to the actual data. But when the model uses its own previous prediction as input data it very rapidly loses track with the actual data. The other clusters generally predict an almost straight line for the number of cases. XGB creates decision trees using boosting so that the next tree is trained on a mixture of the last trees mistakes and unseen data.</w:t>
+        <w:t>In making the XGB regression model (figure 7) using [20] we can</w:t>
+      </w:r>
+      <w:r>
+        <w:rPr>
+          <w:lang w:eastAsia="en-GB"/>
+        </w:rPr>
+        <w:t xml:space="preserve"> see</w:t>
+      </w:r>
+      <w:r>
+        <w:rPr>
+          <w:lang w:eastAsia="en-GB"/>
+        </w:rPr>
+        <w:t xml:space="preserve"> that for cluster 2 (the best model) that using the actual previous day’s case data the XGB model tracks fairly close</w:t>
+      </w:r>
+      <w:r>
+        <w:rPr>
+          <w:lang w:eastAsia="en-GB"/>
+        </w:rPr>
+        <w:t>ly</w:t>
+      </w:r>
+      <w:r>
+        <w:rPr>
+          <w:lang w:eastAsia="en-GB"/>
+        </w:rPr>
+        <w:t xml:space="preserve"> to the actual data. </w:t>
+      </w:r>
+      <w:r>
+        <w:rPr>
+          <w:lang w:eastAsia="en-GB"/>
+        </w:rPr>
+        <w:t>However,</w:t>
+      </w:r>
+      <w:r>
+        <w:rPr>
+          <w:lang w:eastAsia="en-GB"/>
+        </w:rPr>
+        <w:t xml:space="preserve"> when the model uses its own previous prediction as input data it very rapidly loses track with the actual data. The other clusters generally predict an almost straight line for the number of cases. XGB creates decision trees using boosting so that the next tree is trained on a mixture of the last trees mistakes and unseen data.</w:t>
       </w:r>
     </w:p>
     <w:p>
@@ -2485,7 +2914,43 @@
         <w:rPr>
           <w:lang w:eastAsia="en-GB"/>
         </w:rPr>
-        <w:t>Looking at the case age data we can see that most of the age groups follows the same sort of trend, although from the age groups from 70 all have lower numbers than the other age groups (which may be because there are fewer people in those groups, they take more precautions or as they were vaccinated earlier than everyone that restricted the wave). An outlier group are the 10–14-year-olds, who have a third wave of cases in September 2021 (when secondary schools opened up) and then they have a fourth wave with everyone else’s third wave</w:t>
+        <w:t>Looking at the case age data we can see that most of the age groups follows the same sort of trend, although from the age groups from 70</w:t>
+      </w:r>
+      <w:r>
+        <w:rPr>
+          <w:lang w:eastAsia="en-GB"/>
+        </w:rPr>
+        <w:t xml:space="preserve"> and above</w:t>
+      </w:r>
+      <w:r>
+        <w:rPr>
+          <w:lang w:eastAsia="en-GB"/>
+        </w:rPr>
+        <w:t xml:space="preserve"> all have lower numbers than the other age groups (which may be because there are fewer people in those groups, they take more precautions or as they were vaccinated earlier than everyone that restricted the </w:t>
+      </w:r>
+      <w:r>
+        <w:rPr>
+          <w:lang w:eastAsia="en-GB"/>
+        </w:rPr>
+        <w:t xml:space="preserve">third </w:t>
+      </w:r>
+      <w:r>
+        <w:rPr>
+          <w:lang w:eastAsia="en-GB"/>
+        </w:rPr>
+        <w:t>wave</w:t>
+      </w:r>
+      <w:r>
+        <w:rPr>
+          <w:lang w:eastAsia="en-GB"/>
+        </w:rPr>
+        <w:t>’s numbers</w:t>
+      </w:r>
+      <w:r>
+        <w:rPr>
+          <w:lang w:eastAsia="en-GB"/>
+        </w:rPr>
+        <w:t>). An outlier group are the 10–14-year-olds, who have a third wave of cases in September 2021 (when secondary schools opened up) and then they have a fourth wave with everyone else’s third wave</w:t>
       </w:r>
       <w:r>
         <w:rPr>
@@ -2505,14 +2970,38 @@
         <w:rPr>
           <w:lang w:eastAsia="en-GB"/>
         </w:rPr>
-        <w:t xml:space="preserve">Looking at the month-by-month case data by Local Authority (fig. 9) we can see how the proportion of cases has changed between regions month by month (dark blue for lower cases going to green for higher proportional cases (with no data </w:t>
+        <w:t xml:space="preserve">Looking at the month-by-month case data by Local Authority (fig. 9) we can see how the proportion of cases has changed between regions month by month (dark blue for lower </w:t>
       </w:r>
       <w:r>
         <w:rPr>
           <w:lang w:eastAsia="en-GB"/>
         </w:rPr>
         <w:lastRenderedPageBreak/>
-        <w:t>as white)). We can see that Birmingham and the area around Bradford most often have the highest proportion of cases (although the data was not captured for the earliest stages of the pandemic). Northumberland has one of the highest proportions April-May 2020. August to December 2021 Cornwall and London have the highest COVID case data.</w:t>
+        <w:t xml:space="preserve">cases going to green for higher proportional cases (with no data as white)). We can see that Birmingham and the area around Bradford most often have the highest proportion of cases (although the data was not captured for the earliest stages of the pandemic). Northumberland has one of the highest proportions </w:t>
+      </w:r>
+      <w:r>
+        <w:rPr>
+          <w:lang w:eastAsia="en-GB"/>
+        </w:rPr>
+        <w:t xml:space="preserve">of cases </w:t>
+      </w:r>
+      <w:r>
+        <w:rPr>
+          <w:lang w:eastAsia="en-GB"/>
+        </w:rPr>
+        <w:t xml:space="preserve">April-May 2020. </w:t>
+      </w:r>
+      <w:r>
+        <w:rPr>
+          <w:lang w:eastAsia="en-GB"/>
+        </w:rPr>
+        <w:t xml:space="preserve">In </w:t>
+      </w:r>
+      <w:r>
+        <w:rPr>
+          <w:lang w:eastAsia="en-GB"/>
+        </w:rPr>
+        <w:t>August to December 2021 Cornwall and London have the highest COVID case data.</w:t>
       </w:r>
     </w:p>
     <w:p>
@@ -2526,7 +3015,19 @@
         <w:rPr>
           <w:lang w:eastAsia="en-GB"/>
         </w:rPr>
-        <w:t>From the map of where respondents mostly reported their health as either bad or very bad, we can see that Birmingham, County Durham, Cornwall, Bradford and Leeds all score very highly on these metrics and these counties also had higher relative COVID-19 rates per month (although not in the same proportions). These areas also have higher numbers of people proportionally to other local authorities in England and Wales.</w:t>
+        <w:t>From the map of where respondents mostly reported their health as either bad or very bad, we can see that Birmingham, County Durham, Cornwall, Bradford and Leeds all score very highly on these metrics and these counties also had higher relative COVID-19 rates per month (although not in the same proportions). These areas also have higher</w:t>
+      </w:r>
+      <w:r>
+        <w:rPr>
+          <w:lang w:eastAsia="en-GB"/>
+        </w:rPr>
+        <w:t xml:space="preserve"> overall</w:t>
+      </w:r>
+      <w:r>
+        <w:rPr>
+          <w:lang w:eastAsia="en-GB"/>
+        </w:rPr>
+        <w:t xml:space="preserve"> numbers of people proportionally to other local authorities in England and Wales.</w:t>
       </w:r>
     </w:p>
     <w:p>
@@ -2574,7 +3075,43 @@
         <w:rPr>
           <w:lang w:eastAsia="en-GB"/>
         </w:rPr>
-        <w:t>For plotting the death percentage against the census variables there is a suggestion that as the relative number of older people rises the death rate increases. Which does agree with a lot of the news stories that older people were more likely to die of COVID-19. But we are talking about a half a percent difference in numbers.</w:t>
+        <w:t xml:space="preserve">For plotting the death percentage against the census variables there is a suggestion that as the relative number of older people rises the death rate increases. </w:t>
+      </w:r>
+      <w:r>
+        <w:rPr>
+          <w:lang w:eastAsia="en-GB"/>
+        </w:rPr>
+        <w:t>This</w:t>
+      </w:r>
+      <w:r>
+        <w:rPr>
+          <w:lang w:eastAsia="en-GB"/>
+        </w:rPr>
+        <w:t xml:space="preserve"> does agree with a lot of the news stories that older people were more likely to die of COVID-19</w:t>
+      </w:r>
+      <w:r>
+        <w:rPr>
+          <w:lang w:eastAsia="en-GB"/>
+        </w:rPr>
+        <w:t>,</w:t>
+      </w:r>
+      <w:r>
+        <w:rPr>
+          <w:lang w:eastAsia="en-GB"/>
+        </w:rPr>
+        <w:t xml:space="preserve"> </w:t>
+      </w:r>
+      <w:r>
+        <w:rPr>
+          <w:lang w:eastAsia="en-GB"/>
+        </w:rPr>
+        <w:t>b</w:t>
+      </w:r>
+      <w:r>
+        <w:rPr>
+          <w:lang w:eastAsia="en-GB"/>
+        </w:rPr>
+        <w:t>ut we are talking about a half a percent difference in numbers.</w:t>
       </w:r>
     </w:p>
     <w:p>
@@ -2604,7 +3141,21 @@
           <w:iCs/>
           <w:lang w:eastAsia="en-GB"/>
         </w:rPr>
-        <w:t>From this report we can see that the most important socio-economic factors involved in the rates of new cases of COVID-19 are age, underlying health conditions and total population. As we can see in fig. 10 a lot of the places in fig. 9 with high COVID rates have high numbers of people with bad health conditions.</w:t>
+        <w:t>From this report we can see that the most important socio-economic factors involved in the rates of new cases of COVID-19 are age, underlying health conditions and total population</w:t>
+      </w:r>
+      <w:r>
+        <w:rPr>
+          <w:iCs/>
+          <w:lang w:eastAsia="en-GB"/>
+        </w:rPr>
+        <w:t xml:space="preserve"> in an area</w:t>
+      </w:r>
+      <w:r>
+        <w:rPr>
+          <w:iCs/>
+          <w:lang w:eastAsia="en-GB"/>
+        </w:rPr>
+        <w:t>. As we can see in fig. 10 a lot of the places in fig. 9 with high COVID rates have high numbers of people with bad health conditions.</w:t>
       </w:r>
     </w:p>
     <w:p>
@@ -2849,7 +3400,19 @@
         <w:rPr>
           <w:lang w:eastAsia="en-GB"/>
         </w:rPr>
-        <w:t xml:space="preserve"> project we often had to rely on critical thinking rather than blindly trust in the computer. For example, by using the regression plots along with the correlation figure we could see whether or not the correlation was influenced by one or two outliers (which it quite often was).</w:t>
+        <w:t xml:space="preserve"> project we often had to rely on critical thinking rather than blindly trust</w:t>
+      </w:r>
+      <w:r>
+        <w:rPr>
+          <w:lang w:eastAsia="en-GB"/>
+        </w:rPr>
+        <w:t>ing</w:t>
+      </w:r>
+      <w:r>
+        <w:rPr>
+          <w:lang w:eastAsia="en-GB"/>
+        </w:rPr>
+        <w:t xml:space="preserve"> in the computer. For example, by using the regression plots along with the correlation figure we could see whether or not the correlation was influenced by one or two outliers (which it quite often was).</w:t>
       </w:r>
     </w:p>
     <w:p>
@@ -2891,7 +3454,19 @@
         <w:rPr>
           <w:lang w:eastAsia="en-GB"/>
         </w:rPr>
-        <w:t>In the ARIMA model the computer’s fit had managed to miss the underlying structure and interpret that as noise. This was mostly because the data did not have enough information for the model to learn from it.</w:t>
+        <w:t>In the ARIMA model the computer’s fit had managed to miss the underlying structure and interpret</w:t>
+      </w:r>
+      <w:r>
+        <w:rPr>
+          <w:lang w:eastAsia="en-GB"/>
+        </w:rPr>
+        <w:t>ed</w:t>
+      </w:r>
+      <w:r>
+        <w:rPr>
+          <w:lang w:eastAsia="en-GB"/>
+        </w:rPr>
+        <w:t xml:space="preserve"> that as noise. This was mostly because the data did not have enough information for the model to learn from it.</w:t>
       </w:r>
     </w:p>
     <w:p>
@@ -2905,7 +3480,19 @@
         <w:rPr>
           <w:lang w:eastAsia="en-GB"/>
         </w:rPr>
-        <w:t>In a similar manner the XGB Regressor was able be follow the structure of the data when it was relying upon the actual previous days data, but fell over when it had to work out this data for itself.</w:t>
+        <w:t xml:space="preserve">In a similar manner the XGB Regressor was able </w:t>
+      </w:r>
+      <w:r>
+        <w:rPr>
+          <w:lang w:eastAsia="en-GB"/>
+        </w:rPr>
+        <w:t>to</w:t>
+      </w:r>
+      <w:r>
+        <w:rPr>
+          <w:lang w:eastAsia="en-GB"/>
+        </w:rPr>
+        <w:t xml:space="preserve"> follow the structure of the data when it was relying upon the actual previous days data, but fell over when it had to work out this data for itself.</w:t>
       </w:r>
     </w:p>
     <w:p>
@@ -2933,7 +3520,31 @@
         <w:rPr>
           <w:lang w:eastAsia="en-GB"/>
         </w:rPr>
-        <w:t>A limitation on the government end for the death data was that this was death for any reason within 28 days of a positive COVID test result. So, if you died of COVID but had not taken a test you presumably were not counted and being killed by something else after a positive test would count.</w:t>
+        <w:t>A limitation on the government end for the death data was that this was death for any reason within 28 days of a positive COVID test result. So, if you died of COVID but had not taken a test you presumably were not counted</w:t>
+      </w:r>
+      <w:r>
+        <w:rPr>
+          <w:lang w:eastAsia="en-GB"/>
+        </w:rPr>
+        <w:t>,</w:t>
+      </w:r>
+      <w:r>
+        <w:rPr>
+          <w:lang w:eastAsia="en-GB"/>
+        </w:rPr>
+        <w:t xml:space="preserve"> </w:t>
+      </w:r>
+      <w:r>
+        <w:rPr>
+          <w:lang w:eastAsia="en-GB"/>
+        </w:rPr>
+        <w:t>but</w:t>
+      </w:r>
+      <w:r>
+        <w:rPr>
+          <w:lang w:eastAsia="en-GB"/>
+        </w:rPr>
+        <w:t xml:space="preserve"> being killed by something else after a positive test would count.</w:t>
       </w:r>
     </w:p>
     <w:p>
@@ -3052,7 +3663,7 @@
               <w:rPr>
                 <w:lang w:eastAsia="en-GB"/>
               </w:rPr>
-              <w:t>183</w:t>
+              <w:t>199</w:t>
             </w:r>
           </w:p>
         </w:tc>
@@ -4839,6 +5450,52 @@
         </w:rPr>
         <w:t>.</w:t>
       </w:r>
+    </w:p>
+    <w:p>
+      <w:pPr>
+        <w:pStyle w:val="Reference"/>
+        <w:numPr>
+          <w:ilvl w:val="0"/>
+          <w:numId w:val="6"/>
+        </w:numPr>
+        <w:rPr>
+          <w:lang w:val="en-GB"/>
+        </w:rPr>
+      </w:pPr>
+      <w:r>
+        <w:rPr>
+          <w:lang w:val="en-GB"/>
+        </w:rPr>
+        <w:t xml:space="preserve">ONS. ‘Population Dataset - Excluding MSOAs’. Gov.Uk, 05 2021. </w:t>
+      </w:r>
+      <w:hyperlink r:id="rId48" w:history="1">
+        <w:r>
+          <w:rPr>
+            <w:rStyle w:val="Hyperlink"/>
+            <w:lang w:val="en-GB"/>
+          </w:rPr>
+          <w:t>https://coronavirus.data.gov.uk/downloads/supplements/ONS-population_2021-08-05.csv</w:t>
+        </w:r>
+      </w:hyperlink>
+      <w:r>
+        <w:rPr>
+          <w:lang w:val="en-GB"/>
+        </w:rPr>
+        <w:t>.</w:t>
+      </w:r>
+    </w:p>
+    <w:p>
+      <w:pPr>
+        <w:pStyle w:val="Reference"/>
+        <w:numPr>
+          <w:ilvl w:val="0"/>
+          <w:numId w:val="0"/>
+        </w:numPr>
+        <w:ind w:left="360"/>
+        <w:rPr>
+          <w:lang w:val="en-GB"/>
+        </w:rPr>
+      </w:pPr>
     </w:p>
     <w:p>
       <w:pPr>

</xml_diff>

<commit_message>
Put hyperlinks in references
</commit_message>
<xml_diff>
--- a/report.docx
+++ b/report.docx
@@ -23,7 +23,7 @@
           <w:lang w:val="en-GB"/>
         </w:rPr>
         <w:sectPr>
-          <w:footerReference w:type="first" r:id="rId7"/>
+          <w:footerReference w:type="first" r:id="rId8"/>
           <w:pgSz w:w="12240" w:h="15840" w:code="1"/>
           <w:pgMar w:top="994" w:right="1080" w:bottom="994" w:left="1080" w:header="490" w:footer="432" w:gutter="0"/>
           <w:cols w:space="720"/>
@@ -1144,7 +1144,42 @@
         <w:rPr>
           <w:iCs/>
         </w:rPr>
-        <w:t xml:space="preserve"> [30]</w:t>
+        <w:t xml:space="preserve"> </w:t>
+      </w:r>
+      <w:r>
+        <w:rPr>
+          <w:iCs/>
+        </w:rPr>
+        <w:fldChar w:fldCharType="begin"/>
+      </w:r>
+      <w:r>
+        <w:rPr>
+          <w:iCs/>
+        </w:rPr>
+        <w:instrText xml:space="preserve"> REF _Ref92555907 \r \h </w:instrText>
+      </w:r>
+      <w:r>
+        <w:rPr>
+          <w:iCs/>
+        </w:rPr>
+      </w:r>
+      <w:r>
+        <w:rPr>
+          <w:iCs/>
+        </w:rPr>
+        <w:fldChar w:fldCharType="separate"/>
+      </w:r>
+      <w:r>
+        <w:rPr>
+          <w:iCs/>
+        </w:rPr>
+        <w:t>[30]</w:t>
+      </w:r>
+      <w:r>
+        <w:rPr>
+          <w:iCs/>
+        </w:rPr>
+        <w:fldChar w:fldCharType="end"/>
       </w:r>
       <w:r>
         <w:rPr>
@@ -1192,7 +1227,83 @@
         <w:rPr>
           <w:iCs/>
         </w:rPr>
-        <w:t xml:space="preserve">[1]. Ideally, we would be using the 2021 census data, but it will not be released until 2023. We also have the geographic boundaries of the UK Local governments [11], so that we can plot </w:t>
+        <w:fldChar w:fldCharType="begin"/>
+      </w:r>
+      <w:r>
+        <w:rPr>
+          <w:iCs/>
+        </w:rPr>
+        <w:instrText xml:space="preserve"> REF _Ref371689630 \r \h </w:instrText>
+      </w:r>
+      <w:r>
+        <w:rPr>
+          <w:iCs/>
+        </w:rPr>
+      </w:r>
+      <w:r>
+        <w:rPr>
+          <w:iCs/>
+        </w:rPr>
+        <w:fldChar w:fldCharType="separate"/>
+      </w:r>
+      <w:r>
+        <w:rPr>
+          <w:iCs/>
+        </w:rPr>
+        <w:t>[1]</w:t>
+      </w:r>
+      <w:r>
+        <w:rPr>
+          <w:iCs/>
+        </w:rPr>
+        <w:fldChar w:fldCharType="end"/>
+      </w:r>
+      <w:r>
+        <w:rPr>
+          <w:iCs/>
+        </w:rPr>
+        <w:t xml:space="preserve">. Ideally, we would be using the 2021 census data, but it will not be released until 2023. We also have the geographic boundaries of the UK Local governments </w:t>
+      </w:r>
+      <w:r>
+        <w:rPr>
+          <w:iCs/>
+        </w:rPr>
+        <w:fldChar w:fldCharType="begin"/>
+      </w:r>
+      <w:r>
+        <w:rPr>
+          <w:iCs/>
+        </w:rPr>
+        <w:instrText xml:space="preserve"> REF _Ref92555950 \r \h </w:instrText>
+      </w:r>
+      <w:r>
+        <w:rPr>
+          <w:iCs/>
+        </w:rPr>
+      </w:r>
+      <w:r>
+        <w:rPr>
+          <w:iCs/>
+        </w:rPr>
+        <w:fldChar w:fldCharType="separate"/>
+      </w:r>
+      <w:r>
+        <w:rPr>
+          <w:iCs/>
+        </w:rPr>
+        <w:t>[11]</w:t>
+      </w:r>
+      <w:r>
+        <w:rPr>
+          <w:iCs/>
+        </w:rPr>
+        <w:fldChar w:fldCharType="end"/>
+      </w:r>
+      <w:r>
+        <w:rPr>
+          <w:iCs/>
+        </w:rPr>
+        <w:t xml:space="preserve">, so that we can plot </w:t>
       </w:r>
       <w:r>
         <w:rPr>
@@ -1258,7 +1369,48 @@
         <w:rPr>
           <w:iCs/>
         </w:rPr>
-        <w:t>In the Office of National Statistics paper [8] the authors look at the breakdowns of the COVID</w:t>
+        <w:t xml:space="preserve">In the Office of National Statistics paper </w:t>
+      </w:r>
+      <w:r>
+        <w:rPr>
+          <w:iCs/>
+        </w:rPr>
+        <w:fldChar w:fldCharType="begin"/>
+      </w:r>
+      <w:r>
+        <w:rPr>
+          <w:iCs/>
+        </w:rPr>
+        <w:instrText xml:space="preserve"> REF _Ref92555959 \r \h </w:instrText>
+      </w:r>
+      <w:r>
+        <w:rPr>
+          <w:iCs/>
+        </w:rPr>
+      </w:r>
+      <w:r>
+        <w:rPr>
+          <w:iCs/>
+        </w:rPr>
+        <w:fldChar w:fldCharType="separate"/>
+      </w:r>
+      <w:r>
+        <w:rPr>
+          <w:iCs/>
+        </w:rPr>
+        <w:t>[8]</w:t>
+      </w:r>
+      <w:r>
+        <w:rPr>
+          <w:iCs/>
+        </w:rPr>
+        <w:fldChar w:fldCharType="end"/>
+      </w:r>
+      <w:r>
+        <w:rPr>
+          <w:iCs/>
+        </w:rPr>
+        <w:t xml:space="preserve"> the authors look at the breakdowns of the COVID</w:t>
       </w:r>
       <w:r>
         <w:rPr>
@@ -1338,7 +1490,48 @@
         <w:rPr>
           <w:iCs/>
         </w:rPr>
-        <w:t xml:space="preserve">Within this paper [9] from IEEE, the authors look at clustering US counties by various socio-economic factors and building time series forecasting models. They use various visualisations in their approach to decide upon how many clusters to use. They used GDP data and population breakdowns for US counties along with infection data. To cluster the counties, they used the </w:t>
+        <w:t xml:space="preserve">Within this paper </w:t>
+      </w:r>
+      <w:r>
+        <w:rPr>
+          <w:iCs/>
+        </w:rPr>
+        <w:fldChar w:fldCharType="begin"/>
+      </w:r>
+      <w:r>
+        <w:rPr>
+          <w:iCs/>
+        </w:rPr>
+        <w:instrText xml:space="preserve"> REF _Ref92555976 \r \h </w:instrText>
+      </w:r>
+      <w:r>
+        <w:rPr>
+          <w:iCs/>
+        </w:rPr>
+      </w:r>
+      <w:r>
+        <w:rPr>
+          <w:iCs/>
+        </w:rPr>
+        <w:fldChar w:fldCharType="separate"/>
+      </w:r>
+      <w:r>
+        <w:rPr>
+          <w:iCs/>
+        </w:rPr>
+        <w:t>[9]</w:t>
+      </w:r>
+      <w:r>
+        <w:rPr>
+          <w:iCs/>
+        </w:rPr>
+        <w:fldChar w:fldCharType="end"/>
+      </w:r>
+      <w:r>
+        <w:rPr>
+          <w:iCs/>
+        </w:rPr>
+        <w:t xml:space="preserve"> from IEEE, the authors look at clustering US counties by various socio-economic factors and building time series forecasting models. They use various visualisations in their approach to decide upon how many clusters to use. They used GDP data and population breakdowns for US counties along with infection data. To cluster the counties, they used the </w:t>
       </w:r>
       <w:r>
         <w:rPr>
@@ -1388,7 +1581,48 @@
         <w:rPr>
           <w:iCs/>
         </w:rPr>
-        <w:t xml:space="preserve">From one of SAGE’s reference papers [10] </w:t>
+        <w:t xml:space="preserve">From one of SAGE’s reference papers </w:t>
+      </w:r>
+      <w:r>
+        <w:rPr>
+          <w:iCs/>
+        </w:rPr>
+        <w:fldChar w:fldCharType="begin"/>
+      </w:r>
+      <w:r>
+        <w:rPr>
+          <w:iCs/>
+        </w:rPr>
+        <w:instrText xml:space="preserve"> REF _Ref92555988 \r \h </w:instrText>
+      </w:r>
+      <w:r>
+        <w:rPr>
+          <w:iCs/>
+        </w:rPr>
+      </w:r>
+      <w:r>
+        <w:rPr>
+          <w:iCs/>
+        </w:rPr>
+        <w:fldChar w:fldCharType="separate"/>
+      </w:r>
+      <w:r>
+        <w:rPr>
+          <w:iCs/>
+        </w:rPr>
+        <w:t>[10]</w:t>
+      </w:r>
+      <w:r>
+        <w:rPr>
+          <w:iCs/>
+        </w:rPr>
+        <w:fldChar w:fldCharType="end"/>
+      </w:r>
+      <w:r>
+        <w:rPr>
+          <w:iCs/>
+        </w:rPr>
+        <w:t xml:space="preserve"> </w:t>
       </w:r>
       <w:r>
         <w:rPr>
@@ -1476,7 +1710,48 @@
         <w:rPr>
           <w:iCs/>
         </w:rPr>
-        <w:t xml:space="preserve">Our COVID-19 case data [2] is at the local authority level (LTLA) from the results of PCR tests and positive lateral flow tests (which are reported, from 21/10/20). This data is collected from the various local authorities and then checked and published by </w:t>
+        <w:t xml:space="preserve">Our COVID-19 case data </w:t>
+      </w:r>
+      <w:r>
+        <w:rPr>
+          <w:iCs/>
+        </w:rPr>
+        <w:fldChar w:fldCharType="begin"/>
+      </w:r>
+      <w:r>
+        <w:rPr>
+          <w:iCs/>
+        </w:rPr>
+        <w:instrText xml:space="preserve"> REF _Ref92556000 \r \h </w:instrText>
+      </w:r>
+      <w:r>
+        <w:rPr>
+          <w:iCs/>
+        </w:rPr>
+      </w:r>
+      <w:r>
+        <w:rPr>
+          <w:iCs/>
+        </w:rPr>
+        <w:fldChar w:fldCharType="separate"/>
+      </w:r>
+      <w:r>
+        <w:rPr>
+          <w:iCs/>
+        </w:rPr>
+        <w:t>[2]</w:t>
+      </w:r>
+      <w:r>
+        <w:rPr>
+          <w:iCs/>
+        </w:rPr>
+        <w:fldChar w:fldCharType="end"/>
+      </w:r>
+      <w:r>
+        <w:rPr>
+          <w:iCs/>
+        </w:rPr>
+        <w:t xml:space="preserve"> is at the local authority level (LTLA) from the results of PCR tests and positive lateral flow tests (which are reported, from 21/10/20). This data is collected from the various local authorities and then checked and published by </w:t>
       </w:r>
       <w:r>
         <w:rPr>
@@ -1539,7 +1814,89 @@
         <w:rPr>
           <w:iCs/>
         </w:rPr>
-        <w:t xml:space="preserve">The data we have from the census [1] is at the same level, but some of the councils have been merged or split apart. Using Excel [4] we investigated the differences in </w:t>
+        <w:t xml:space="preserve">The data we have from the census </w:t>
+      </w:r>
+      <w:r>
+        <w:rPr>
+          <w:iCs/>
+        </w:rPr>
+        <w:fldChar w:fldCharType="begin"/>
+      </w:r>
+      <w:r>
+        <w:rPr>
+          <w:iCs/>
+        </w:rPr>
+        <w:instrText xml:space="preserve"> REF _Ref371689630 \r \h </w:instrText>
+      </w:r>
+      <w:r>
+        <w:rPr>
+          <w:iCs/>
+        </w:rPr>
+      </w:r>
+      <w:r>
+        <w:rPr>
+          <w:iCs/>
+        </w:rPr>
+        <w:fldChar w:fldCharType="separate"/>
+      </w:r>
+      <w:r>
+        <w:rPr>
+          <w:iCs/>
+        </w:rPr>
+        <w:t>[1]</w:t>
+      </w:r>
+      <w:r>
+        <w:rPr>
+          <w:iCs/>
+        </w:rPr>
+        <w:fldChar w:fldCharType="end"/>
+      </w:r>
+      <w:r>
+        <w:rPr>
+          <w:iCs/>
+        </w:rPr>
+        <w:t xml:space="preserve"> is at the same level, but some of the councils have been merged or split apart. Using Excel </w:t>
+      </w:r>
+      <w:r>
+        <w:rPr>
+          <w:iCs/>
+        </w:rPr>
+        <w:fldChar w:fldCharType="begin"/>
+      </w:r>
+      <w:r>
+        <w:rPr>
+          <w:iCs/>
+        </w:rPr>
+        <w:instrText xml:space="preserve"> REF _Ref92556031 \r \h </w:instrText>
+      </w:r>
+      <w:r>
+        <w:rPr>
+          <w:iCs/>
+        </w:rPr>
+      </w:r>
+      <w:r>
+        <w:rPr>
+          <w:iCs/>
+        </w:rPr>
+        <w:fldChar w:fldCharType="separate"/>
+      </w:r>
+      <w:r>
+        <w:rPr>
+          <w:iCs/>
+        </w:rPr>
+        <w:t>[4]</w:t>
+      </w:r>
+      <w:r>
+        <w:rPr>
+          <w:iCs/>
+        </w:rPr>
+        <w:fldChar w:fldCharType="end"/>
+      </w:r>
+      <w:r>
+        <w:rPr>
+          <w:iCs/>
+        </w:rPr>
+        <w:t xml:space="preserve"> we investigated the differences in </w:t>
       </w:r>
       <w:r>
         <w:rPr>
@@ -1581,7 +1938,48 @@
         <w:rPr>
           <w:iCs/>
         </w:rPr>
-        <w:t xml:space="preserve"> we summed together their census data and for those splitting apart (Suffolk) we divided the data equally between them. We used Python’s Pandas library [5] to join up all of the census tables into one sheet. The census data was collected through questionnaires presented to every household in the UK. These were then aggregated by the Office of National Statistics. This dataset has 95 columns and 343 rows.</w:t>
+        <w:t xml:space="preserve"> we summed together their census data and for those splitting apart (Suffolk) we divided the data equally between them. We used Python’s Pandas library </w:t>
+      </w:r>
+      <w:r>
+        <w:rPr>
+          <w:iCs/>
+        </w:rPr>
+        <w:fldChar w:fldCharType="begin"/>
+      </w:r>
+      <w:r>
+        <w:rPr>
+          <w:iCs/>
+        </w:rPr>
+        <w:instrText xml:space="preserve"> REF _Ref92556042 \r \h </w:instrText>
+      </w:r>
+      <w:r>
+        <w:rPr>
+          <w:iCs/>
+        </w:rPr>
+      </w:r>
+      <w:r>
+        <w:rPr>
+          <w:iCs/>
+        </w:rPr>
+        <w:fldChar w:fldCharType="separate"/>
+      </w:r>
+      <w:r>
+        <w:rPr>
+          <w:iCs/>
+        </w:rPr>
+        <w:t>[5]</w:t>
+      </w:r>
+      <w:r>
+        <w:rPr>
+          <w:iCs/>
+        </w:rPr>
+        <w:fldChar w:fldCharType="end"/>
+      </w:r>
+      <w:r>
+        <w:rPr>
+          <w:iCs/>
+        </w:rPr>
+        <w:t xml:space="preserve"> to join up all of the census tables into one sheet. The census data was collected through questionnaires presented to every household in the UK. These were then aggregated by the Office of National Statistics. This dataset has 95 columns and 343 rows.</w:t>
       </w:r>
       <w:r>
         <w:rPr>
@@ -1601,7 +1999,48 @@
         <w:rPr>
           <w:iCs/>
         </w:rPr>
-        <w:t xml:space="preserve">Finally, we have the local authority boundary data for 2020 from [11], which </w:t>
+        <w:t xml:space="preserve">Finally, we have the local authority boundary data for 2020 from </w:t>
+      </w:r>
+      <w:r>
+        <w:rPr>
+          <w:iCs/>
+        </w:rPr>
+        <w:fldChar w:fldCharType="begin"/>
+      </w:r>
+      <w:r>
+        <w:rPr>
+          <w:iCs/>
+        </w:rPr>
+        <w:instrText xml:space="preserve"> REF _Ref92555950 \r \h </w:instrText>
+      </w:r>
+      <w:r>
+        <w:rPr>
+          <w:iCs/>
+        </w:rPr>
+      </w:r>
+      <w:r>
+        <w:rPr>
+          <w:iCs/>
+        </w:rPr>
+        <w:fldChar w:fldCharType="separate"/>
+      </w:r>
+      <w:r>
+        <w:rPr>
+          <w:iCs/>
+        </w:rPr>
+        <w:t>[11]</w:t>
+      </w:r>
+      <w:r>
+        <w:rPr>
+          <w:iCs/>
+        </w:rPr>
+        <w:fldChar w:fldCharType="end"/>
+      </w:r>
+      <w:r>
+        <w:rPr>
+          <w:iCs/>
+        </w:rPr>
+        <w:t xml:space="preserve">, which </w:t>
       </w:r>
       <w:r>
         <w:rPr>
@@ -1639,7 +2078,48 @@
         <w:rPr>
           <w:iCs/>
         </w:rPr>
-        <w:t>The three datasets are joined together by their geography code. By plotting the cases over time using Tableau [12], we could see any obvious anomalies in the case data, such as the giant peak on 1/7/20 which isn’t replicated in the UK wide data (plotted underneath the data, in figure 1).</w:t>
+        <w:t xml:space="preserve">The three datasets are joined together by their geography code. By plotting the cases over time using Tableau </w:t>
+      </w:r>
+      <w:r>
+        <w:rPr>
+          <w:iCs/>
+        </w:rPr>
+        <w:fldChar w:fldCharType="begin"/>
+      </w:r>
+      <w:r>
+        <w:rPr>
+          <w:iCs/>
+        </w:rPr>
+        <w:instrText xml:space="preserve"> REF _Ref92556065 \r \h </w:instrText>
+      </w:r>
+      <w:r>
+        <w:rPr>
+          <w:iCs/>
+        </w:rPr>
+      </w:r>
+      <w:r>
+        <w:rPr>
+          <w:iCs/>
+        </w:rPr>
+        <w:fldChar w:fldCharType="separate"/>
+      </w:r>
+      <w:r>
+        <w:rPr>
+          <w:iCs/>
+        </w:rPr>
+        <w:t>[12]</w:t>
+      </w:r>
+      <w:r>
+        <w:rPr>
+          <w:iCs/>
+        </w:rPr>
+        <w:fldChar w:fldCharType="end"/>
+      </w:r>
+      <w:r>
+        <w:rPr>
+          <w:iCs/>
+        </w:rPr>
+        <w:t>, we could see any obvious anomalies in the case data, such as the giant peak on 1/7/20 which isn’t replicated in the UK wide data (plotted underneath the data, in figure 1).</w:t>
       </w:r>
     </w:p>
     <w:p>
@@ -1668,7 +2148,7 @@
                     <pic:cNvPicPr/>
                   </pic:nvPicPr>
                   <pic:blipFill>
-                    <a:blip r:embed="rId8"/>
+                    <a:blip r:embed="rId9"/>
                     <a:stretch>
                       <a:fillRect/>
                     </a:stretch>
@@ -1754,7 +2234,7 @@
                     <pic:cNvPicPr/>
                   </pic:nvPicPr>
                   <pic:blipFill>
-                    <a:blip r:embed="rId9"/>
+                    <a:blip r:embed="rId10"/>
                     <a:stretch>
                       <a:fillRect/>
                     </a:stretch>
@@ -1970,7 +2450,55 @@
           <w:iCs/>
           <w:lang w:eastAsia="en-GB"/>
         </w:rPr>
-        <w:t xml:space="preserve">Once the relevant variables have been chosen the regions will be clustered based upon these factors. The human analyst will then have to decide upon the optimal number of clusters by using the Yellowbrick [14] silhouette plot, the seaborn plot of the clustered data, clusters on the geographic map and the silhouette scores for a range of cluster values. This is because although the computer could make this choice for the human analyst based upon the score, there is a balance to be struck between the number of clusters, the explanation of them and a </w:t>
+        <w:t xml:space="preserve">Once the relevant variables have been chosen the regions will be clustered based upon these factors. The human analyst will then have to decide upon the optimal number of clusters by using the Yellowbrick </w:t>
+      </w:r>
+      <w:r>
+        <w:rPr>
+          <w:iCs/>
+          <w:lang w:eastAsia="en-GB"/>
+        </w:rPr>
+        <w:fldChar w:fldCharType="begin"/>
+      </w:r>
+      <w:r>
+        <w:rPr>
+          <w:iCs/>
+          <w:lang w:eastAsia="en-GB"/>
+        </w:rPr>
+        <w:instrText xml:space="preserve"> REF _Ref92556087 \r \h </w:instrText>
+      </w:r>
+      <w:r>
+        <w:rPr>
+          <w:iCs/>
+          <w:lang w:eastAsia="en-GB"/>
+        </w:rPr>
+      </w:r>
+      <w:r>
+        <w:rPr>
+          <w:iCs/>
+          <w:lang w:eastAsia="en-GB"/>
+        </w:rPr>
+        <w:fldChar w:fldCharType="separate"/>
+      </w:r>
+      <w:r>
+        <w:rPr>
+          <w:iCs/>
+          <w:lang w:eastAsia="en-GB"/>
+        </w:rPr>
+        <w:t>[14]</w:t>
+      </w:r>
+      <w:r>
+        <w:rPr>
+          <w:iCs/>
+          <w:lang w:eastAsia="en-GB"/>
+        </w:rPr>
+        <w:fldChar w:fldCharType="end"/>
+      </w:r>
+      <w:r>
+        <w:rPr>
+          <w:iCs/>
+          <w:lang w:eastAsia="en-GB"/>
+        </w:rPr>
+        <w:t xml:space="preserve"> silhouette plot, the seaborn plot of the clustered data, clusters on the geographic map and the silhouette scores for a range of cluster values. This is because although the computer could make this choice for the human analyst based upon the score, there is a balance to be struck between the number of clusters, the explanation of them and a </w:t>
       </w:r>
       <w:r>
         <w:rPr>
@@ -2022,7 +2550,55 @@
           <w:iCs/>
           <w:lang w:eastAsia="en-GB"/>
         </w:rPr>
-        <w:t>The data will then need to be run through the Dicky-Fuller test to see if it is stationary or non-stationary time-series data so that the appropriate ARIMA model can be decided upon using Stats-models [15] AdFuller method.</w:t>
+        <w:t xml:space="preserve">The data will then need to be run through the Dicky-Fuller test to see if it is stationary or non-stationary time-series data so that the appropriate ARIMA model can be decided upon using Stats-models </w:t>
+      </w:r>
+      <w:r>
+        <w:rPr>
+          <w:iCs/>
+          <w:lang w:eastAsia="en-GB"/>
+        </w:rPr>
+        <w:fldChar w:fldCharType="begin"/>
+      </w:r>
+      <w:r>
+        <w:rPr>
+          <w:iCs/>
+          <w:lang w:eastAsia="en-GB"/>
+        </w:rPr>
+        <w:instrText xml:space="preserve"> REF _Ref92556107 \r \h </w:instrText>
+      </w:r>
+      <w:r>
+        <w:rPr>
+          <w:iCs/>
+          <w:lang w:eastAsia="en-GB"/>
+        </w:rPr>
+      </w:r>
+      <w:r>
+        <w:rPr>
+          <w:iCs/>
+          <w:lang w:eastAsia="en-GB"/>
+        </w:rPr>
+        <w:fldChar w:fldCharType="separate"/>
+      </w:r>
+      <w:r>
+        <w:rPr>
+          <w:iCs/>
+          <w:lang w:eastAsia="en-GB"/>
+        </w:rPr>
+        <w:t>[15]</w:t>
+      </w:r>
+      <w:r>
+        <w:rPr>
+          <w:iCs/>
+          <w:lang w:eastAsia="en-GB"/>
+        </w:rPr>
+        <w:fldChar w:fldCharType="end"/>
+      </w:r>
+      <w:r>
+        <w:rPr>
+          <w:iCs/>
+          <w:lang w:eastAsia="en-GB"/>
+        </w:rPr>
+        <w:t xml:space="preserve"> AdFuller method.</w:t>
       </w:r>
     </w:p>
     <w:p>
@@ -2107,7 +2683,7 @@
                     <pic:cNvPicPr/>
                   </pic:nvPicPr>
                   <pic:blipFill>
-                    <a:blip r:embed="rId10"/>
+                    <a:blip r:embed="rId11"/>
                     <a:stretch>
                       <a:fillRect/>
                     </a:stretch>
@@ -2272,7 +2848,103 @@
           <w:iCs/>
           <w:lang w:eastAsia="en-GB"/>
         </w:rPr>
-        <w:t>In the process of clustering up the data, which we did as a way of reducing the total number of dimensions for the overall model, the human analyst had to decide upon the total number of dimensions. We filtered out Scotland and Northern Ireland as we do not have census data for them. Using Sci-Kit Learn’s [16] K-Means algorithm “which seeks an optimal partition of the data by minimising the sum-of-squared-error criterion” [17], we began clustering up the data. We used the relative numbers for our chosen interesting columns (in the appendix), except for the two population figures where we used the absolute numbers. So that the human analyst didn’t have to look at all 333 potential numbers of clusters (which would have been rather time consuming), the computer was set the task of looking at each number and calculating the average silhouette score</w:t>
+        <w:t xml:space="preserve">In the process of clustering up the data, which we did as a way of reducing the total number of dimensions for the overall model, the human analyst had to decide upon the total number of dimensions. We filtered out Scotland and Northern Ireland as we do not have census data for them. Using Sci-Kit Learn’s </w:t>
+      </w:r>
+      <w:r>
+        <w:rPr>
+          <w:iCs/>
+          <w:lang w:eastAsia="en-GB"/>
+        </w:rPr>
+        <w:fldChar w:fldCharType="begin"/>
+      </w:r>
+      <w:r>
+        <w:rPr>
+          <w:iCs/>
+          <w:lang w:eastAsia="en-GB"/>
+        </w:rPr>
+        <w:instrText xml:space="preserve"> REF _Ref92556132 \r \h </w:instrText>
+      </w:r>
+      <w:r>
+        <w:rPr>
+          <w:iCs/>
+          <w:lang w:eastAsia="en-GB"/>
+        </w:rPr>
+      </w:r>
+      <w:r>
+        <w:rPr>
+          <w:iCs/>
+          <w:lang w:eastAsia="en-GB"/>
+        </w:rPr>
+        <w:fldChar w:fldCharType="separate"/>
+      </w:r>
+      <w:r>
+        <w:rPr>
+          <w:iCs/>
+          <w:lang w:eastAsia="en-GB"/>
+        </w:rPr>
+        <w:t>[16]</w:t>
+      </w:r>
+      <w:r>
+        <w:rPr>
+          <w:iCs/>
+          <w:lang w:eastAsia="en-GB"/>
+        </w:rPr>
+        <w:fldChar w:fldCharType="end"/>
+      </w:r>
+      <w:r>
+        <w:rPr>
+          <w:iCs/>
+          <w:lang w:eastAsia="en-GB"/>
+        </w:rPr>
+        <w:t xml:space="preserve"> K-Means algorithm “which seeks an optimal partition of the data by minimising the sum-of-squared-error criterion” </w:t>
+      </w:r>
+      <w:r>
+        <w:rPr>
+          <w:iCs/>
+          <w:lang w:eastAsia="en-GB"/>
+        </w:rPr>
+        <w:fldChar w:fldCharType="begin"/>
+      </w:r>
+      <w:r>
+        <w:rPr>
+          <w:iCs/>
+          <w:lang w:eastAsia="en-GB"/>
+        </w:rPr>
+        <w:instrText xml:space="preserve"> REF _Ref92556146 \r \h </w:instrText>
+      </w:r>
+      <w:r>
+        <w:rPr>
+          <w:iCs/>
+          <w:lang w:eastAsia="en-GB"/>
+        </w:rPr>
+      </w:r>
+      <w:r>
+        <w:rPr>
+          <w:iCs/>
+          <w:lang w:eastAsia="en-GB"/>
+        </w:rPr>
+        <w:fldChar w:fldCharType="separate"/>
+      </w:r>
+      <w:r>
+        <w:rPr>
+          <w:iCs/>
+          <w:lang w:eastAsia="en-GB"/>
+        </w:rPr>
+        <w:t>[17]</w:t>
+      </w:r>
+      <w:r>
+        <w:rPr>
+          <w:iCs/>
+          <w:lang w:eastAsia="en-GB"/>
+        </w:rPr>
+        <w:fldChar w:fldCharType="end"/>
+      </w:r>
+      <w:r>
+        <w:rPr>
+          <w:iCs/>
+          <w:lang w:eastAsia="en-GB"/>
+        </w:rPr>
+        <w:t>, we began clustering up the data. We used the relative numbers for our chosen interesting columns (in the appendix), except for the two population figures where we used the absolute numbers. So that the human analyst didn’t have to look at all 333 potential numbers of clusters (which would have been rather time consuming), the computer was set the task of looking at each number and calculating the average silhouette score</w:t>
       </w:r>
       <w:r>
         <w:rPr>
@@ -2314,7 +2986,89 @@
         <w:rPr>
           <w:lang w:eastAsia="en-GB"/>
         </w:rPr>
-        <w:t xml:space="preserve">So that the human analyst could make the final decision we used Yellowbrick’s [14] silhouette visualizer and GeoPandas [18] to show the cluster’s scores and the clusters’ locations on the map. A balance needed to be struck between using too many clusters and them becoming meaningless and using too few clusters and them not being able to capture the essence of the underlying data. </w:t>
+        <w:t xml:space="preserve">So that the human analyst could make the final decision we used Yellowbrick’s </w:t>
+      </w:r>
+      <w:r>
+        <w:rPr>
+          <w:lang w:eastAsia="en-GB"/>
+        </w:rPr>
+        <w:fldChar w:fldCharType="begin"/>
+      </w:r>
+      <w:r>
+        <w:rPr>
+          <w:lang w:eastAsia="en-GB"/>
+        </w:rPr>
+        <w:instrText xml:space="preserve"> REF _Ref92556087 \r \h </w:instrText>
+      </w:r>
+      <w:r>
+        <w:rPr>
+          <w:lang w:eastAsia="en-GB"/>
+        </w:rPr>
+      </w:r>
+      <w:r>
+        <w:rPr>
+          <w:lang w:eastAsia="en-GB"/>
+        </w:rPr>
+        <w:fldChar w:fldCharType="separate"/>
+      </w:r>
+      <w:r>
+        <w:rPr>
+          <w:lang w:eastAsia="en-GB"/>
+        </w:rPr>
+        <w:t>[14]</w:t>
+      </w:r>
+      <w:r>
+        <w:rPr>
+          <w:lang w:eastAsia="en-GB"/>
+        </w:rPr>
+        <w:fldChar w:fldCharType="end"/>
+      </w:r>
+      <w:r>
+        <w:rPr>
+          <w:lang w:eastAsia="en-GB"/>
+        </w:rPr>
+        <w:t xml:space="preserve"> silhouette visualizer and GeoPandas </w:t>
+      </w:r>
+      <w:r>
+        <w:rPr>
+          <w:lang w:eastAsia="en-GB"/>
+        </w:rPr>
+        <w:fldChar w:fldCharType="begin"/>
+      </w:r>
+      <w:r>
+        <w:rPr>
+          <w:lang w:eastAsia="en-GB"/>
+        </w:rPr>
+        <w:instrText xml:space="preserve"> REF _Ref92556172 \r \h </w:instrText>
+      </w:r>
+      <w:r>
+        <w:rPr>
+          <w:lang w:eastAsia="en-GB"/>
+        </w:rPr>
+      </w:r>
+      <w:r>
+        <w:rPr>
+          <w:lang w:eastAsia="en-GB"/>
+        </w:rPr>
+        <w:fldChar w:fldCharType="separate"/>
+      </w:r>
+      <w:r>
+        <w:rPr>
+          <w:lang w:eastAsia="en-GB"/>
+        </w:rPr>
+        <w:t>[18]</w:t>
+      </w:r>
+      <w:r>
+        <w:rPr>
+          <w:lang w:eastAsia="en-GB"/>
+        </w:rPr>
+        <w:fldChar w:fldCharType="end"/>
+      </w:r>
+      <w:r>
+        <w:rPr>
+          <w:lang w:eastAsia="en-GB"/>
+        </w:rPr>
+        <w:t xml:space="preserve"> to show the cluster’s scores and the clusters’ locations on the map. A balance needed to be struck between using too many clusters and them becoming meaningless and using too few clusters and them not being able to capture the essence of the underlying data. </w:t>
       </w:r>
       <w:r>
         <w:rPr>
@@ -2341,7 +3095,48 @@
         <w:rPr>
           <w:lang w:eastAsia="en-GB"/>
         </w:rPr>
-        <w:t xml:space="preserve">r the process of running the Dicky-Fuller test (used to test if time-series data is stationary or non-stationary (tending around a number or unbound)), we used statsmodels [15] adfuller test. From the test statistics we can see that cluster 2 is the most stationary and 3 is the least stationary. </w:t>
+        <w:t xml:space="preserve">r the process of running the Dicky-Fuller test (used to test if time-series data is stationary or non-stationary (tending around a number or unbound)), we used statsmodels </w:t>
+      </w:r>
+      <w:r>
+        <w:rPr>
+          <w:lang w:eastAsia="en-GB"/>
+        </w:rPr>
+        <w:fldChar w:fldCharType="begin"/>
+      </w:r>
+      <w:r>
+        <w:rPr>
+          <w:lang w:eastAsia="en-GB"/>
+        </w:rPr>
+        <w:instrText xml:space="preserve"> REF _Ref92556107 \r \h </w:instrText>
+      </w:r>
+      <w:r>
+        <w:rPr>
+          <w:lang w:eastAsia="en-GB"/>
+        </w:rPr>
+      </w:r>
+      <w:r>
+        <w:rPr>
+          <w:lang w:eastAsia="en-GB"/>
+        </w:rPr>
+        <w:fldChar w:fldCharType="separate"/>
+      </w:r>
+      <w:r>
+        <w:rPr>
+          <w:lang w:eastAsia="en-GB"/>
+        </w:rPr>
+        <w:t>[15]</w:t>
+      </w:r>
+      <w:r>
+        <w:rPr>
+          <w:lang w:eastAsia="en-GB"/>
+        </w:rPr>
+        <w:fldChar w:fldCharType="end"/>
+      </w:r>
+      <w:r>
+        <w:rPr>
+          <w:lang w:eastAsia="en-GB"/>
+        </w:rPr>
+        <w:t xml:space="preserve"> adfuller test. From the test statistics we can see that cluster 2 is the most stationary and 3 is the least stationary. </w:t>
       </w:r>
       <w:r>
         <w:rPr>
@@ -2403,7 +3198,48 @@
         <w:rPr>
           <w:lang w:eastAsia="en-GB"/>
         </w:rPr>
-        <w:t>. Using the pmdarima [19] package we can run through all of the time series to confirm our analysis</w:t>
+        <w:t xml:space="preserve">. Using the pmdarima </w:t>
+      </w:r>
+      <w:r>
+        <w:rPr>
+          <w:lang w:eastAsia="en-GB"/>
+        </w:rPr>
+        <w:fldChar w:fldCharType="begin"/>
+      </w:r>
+      <w:r>
+        <w:rPr>
+          <w:lang w:eastAsia="en-GB"/>
+        </w:rPr>
+        <w:instrText xml:space="preserve"> REF _Ref92556203 \r \h </w:instrText>
+      </w:r>
+      <w:r>
+        <w:rPr>
+          <w:lang w:eastAsia="en-GB"/>
+        </w:rPr>
+      </w:r>
+      <w:r>
+        <w:rPr>
+          <w:lang w:eastAsia="en-GB"/>
+        </w:rPr>
+        <w:fldChar w:fldCharType="separate"/>
+      </w:r>
+      <w:r>
+        <w:rPr>
+          <w:lang w:eastAsia="en-GB"/>
+        </w:rPr>
+        <w:t>[19]</w:t>
+      </w:r>
+      <w:r>
+        <w:rPr>
+          <w:lang w:eastAsia="en-GB"/>
+        </w:rPr>
+        <w:fldChar w:fldCharType="end"/>
+      </w:r>
+      <w:r>
+        <w:rPr>
+          <w:lang w:eastAsia="en-GB"/>
+        </w:rPr>
+        <w:t xml:space="preserve"> package we can run through all of the time series to confirm our analysis</w:t>
       </w:r>
       <w:r>
         <w:rPr>
@@ -2466,7 +3302,7 @@
                     <pic:cNvPicPr/>
                   </pic:nvPicPr>
                   <pic:blipFill>
-                    <a:blip r:embed="rId11"/>
+                    <a:blip r:embed="rId12"/>
                     <a:stretch>
                       <a:fillRect/>
                     </a:stretch>
@@ -2570,7 +3406,7 @@
                     <pic:cNvPicPr/>
                   </pic:nvPicPr>
                   <pic:blipFill>
-                    <a:blip r:embed="rId12"/>
+                    <a:blip r:embed="rId13"/>
                     <a:stretch>
                       <a:fillRect/>
                     </a:stretch>
@@ -2651,7 +3487,7 @@
                     <pic:cNvPicPr/>
                   </pic:nvPicPr>
                   <pic:blipFill>
-                    <a:blip r:embed="rId13"/>
+                    <a:blip r:embed="rId14"/>
                     <a:stretch>
                       <a:fillRect/>
                     </a:stretch>
@@ -2733,7 +3569,7 @@
                     <pic:cNvPicPr/>
                   </pic:nvPicPr>
                   <pic:blipFill>
-                    <a:blip r:embed="rId14"/>
+                    <a:blip r:embed="rId15"/>
                     <a:stretch>
                       <a:fillRect/>
                     </a:stretch>
@@ -2803,7 +3639,48 @@
         <w:rPr>
           <w:lang w:eastAsia="en-GB"/>
         </w:rPr>
-        <w:t>In making the XGB regression model (figure 7) using [20] we can</w:t>
+        <w:t xml:space="preserve">In making the XGB regression model (figure 7) using </w:t>
+      </w:r>
+      <w:r>
+        <w:rPr>
+          <w:lang w:eastAsia="en-GB"/>
+        </w:rPr>
+        <w:fldChar w:fldCharType="begin"/>
+      </w:r>
+      <w:r>
+        <w:rPr>
+          <w:lang w:eastAsia="en-GB"/>
+        </w:rPr>
+        <w:instrText xml:space="preserve"> REF _Ref92556248 \r \h </w:instrText>
+      </w:r>
+      <w:r>
+        <w:rPr>
+          <w:lang w:eastAsia="en-GB"/>
+        </w:rPr>
+      </w:r>
+      <w:r>
+        <w:rPr>
+          <w:lang w:eastAsia="en-GB"/>
+        </w:rPr>
+        <w:fldChar w:fldCharType="separate"/>
+      </w:r>
+      <w:r>
+        <w:rPr>
+          <w:lang w:eastAsia="en-GB"/>
+        </w:rPr>
+        <w:t>[20]</w:t>
+      </w:r>
+      <w:r>
+        <w:rPr>
+          <w:lang w:eastAsia="en-GB"/>
+        </w:rPr>
+        <w:fldChar w:fldCharType="end"/>
+      </w:r>
+      <w:r>
+        <w:rPr>
+          <w:lang w:eastAsia="en-GB"/>
+        </w:rPr>
+        <w:t xml:space="preserve"> we can</w:t>
       </w:r>
       <w:r>
         <w:rPr>
@@ -2869,7 +3746,7 @@
                     <pic:cNvPicPr/>
                   </pic:nvPicPr>
                   <pic:blipFill>
-                    <a:blip r:embed="rId15"/>
+                    <a:blip r:embed="rId16"/>
                     <a:stretch>
                       <a:fillRect/>
                     </a:stretch>
@@ -2951,7 +3828,7 @@
                     <pic:cNvPicPr/>
                   </pic:nvPicPr>
                   <pic:blipFill>
-                    <a:blip r:embed="rId16"/>
+                    <a:blip r:embed="rId17"/>
                     <a:stretch>
                       <a:fillRect/>
                     </a:stretch>
@@ -3338,7 +4215,7 @@
                     <pic:cNvPicPr/>
                   </pic:nvPicPr>
                   <pic:blipFill>
-                    <a:blip r:embed="rId17"/>
+                    <a:blip r:embed="rId18"/>
                     <a:stretch>
                       <a:fillRect/>
                     </a:stretch>
@@ -3416,7 +4293,7 @@
                     <pic:cNvPicPr/>
                   </pic:nvPicPr>
                   <pic:blipFill>
-                    <a:blip r:embed="rId18"/>
+                    <a:blip r:embed="rId19"/>
                     <a:stretch>
                       <a:fillRect/>
                     </a:stretch>
@@ -3612,7 +4489,48 @@
         <w:rPr>
           <w:lang w:eastAsia="en-GB"/>
         </w:rPr>
-        <w:t xml:space="preserve">Something that would have made the analysis easier and more efficient is if the COVID-19 data had been available in a way that was linked to the census (much as the paper in [8] where the authors joined it). As apart from the age data, which was released publicly, we were joining by area to ten-year-old data and assuming that the population statistics had not changed in that time (for the population age data we were assuming that the ONS forecast was correct). Another limitation was that the local authority data had many artificial peaks from when various local authorities submitted data late (they usually missed out the weekend leaving a peak on a Monday). </w:t>
+        <w:t xml:space="preserve">Something that would have made the analysis easier and more efficient is if the COVID-19 data had been available in a way that was linked to the census (much as the paper in </w:t>
+      </w:r>
+      <w:r>
+        <w:rPr>
+          <w:lang w:eastAsia="en-GB"/>
+        </w:rPr>
+        <w:fldChar w:fldCharType="begin"/>
+      </w:r>
+      <w:r>
+        <w:rPr>
+          <w:lang w:eastAsia="en-GB"/>
+        </w:rPr>
+        <w:instrText xml:space="preserve"> REF _Ref92555959 \r \h </w:instrText>
+      </w:r>
+      <w:r>
+        <w:rPr>
+          <w:lang w:eastAsia="en-GB"/>
+        </w:rPr>
+      </w:r>
+      <w:r>
+        <w:rPr>
+          <w:lang w:eastAsia="en-GB"/>
+        </w:rPr>
+        <w:fldChar w:fldCharType="separate"/>
+      </w:r>
+      <w:r>
+        <w:rPr>
+          <w:lang w:eastAsia="en-GB"/>
+        </w:rPr>
+        <w:t>[8]</w:t>
+      </w:r>
+      <w:r>
+        <w:rPr>
+          <w:lang w:eastAsia="en-GB"/>
+        </w:rPr>
+        <w:fldChar w:fldCharType="end"/>
+      </w:r>
+      <w:r>
+        <w:rPr>
+          <w:lang w:eastAsia="en-GB"/>
+        </w:rPr>
+        <w:t xml:space="preserve"> where the authors joined it). As apart from the age data, which was released publicly, we were joining by area to ten-year-old data and assuming that the population statistics had not changed in that time (for the population age data we were assuming that the ONS forecast was correct). Another limitation was that the local authority data had many artificial peaks from when various local authorities submitted data late (they usually missed out the weekend leaving a peak on a Monday). </w:t>
       </w:r>
     </w:p>
     <w:p>
@@ -3794,7 +4712,13 @@
               <w:rPr>
                 <w:lang w:eastAsia="en-GB"/>
               </w:rPr>
-              <w:t>463</w:t>
+              <w:t>46</w:t>
+            </w:r>
+            <w:r>
+              <w:rPr>
+                <w:lang w:eastAsia="en-GB"/>
+              </w:rPr>
+              <w:t>0</w:t>
             </w:r>
           </w:p>
         </w:tc>
@@ -3878,7 +4802,7 @@
               <w:rPr>
                 <w:lang w:eastAsia="en-GB"/>
               </w:rPr>
-              <w:t>429</w:t>
+              <w:t>500</w:t>
             </w:r>
           </w:p>
         </w:tc>
@@ -3923,7 +4847,13 @@
               <w:rPr>
                 <w:lang w:eastAsia="en-GB"/>
               </w:rPr>
-              <w:t>436</w:t>
+              <w:t>43</w:t>
+            </w:r>
+            <w:r>
+              <w:rPr>
+                <w:lang w:eastAsia="en-GB"/>
+              </w:rPr>
+              <w:t>3</w:t>
             </w:r>
           </w:p>
         </w:tc>
@@ -3962,7 +4892,13 @@
               <w:rPr>
                 <w:lang w:eastAsia="en-GB"/>
               </w:rPr>
-              <w:t>198</w:t>
+              <w:t>1</w:t>
+            </w:r>
+            <w:r>
+              <w:rPr>
+                <w:lang w:eastAsia="en-GB"/>
+              </w:rPr>
+              <w:t>86</w:t>
             </w:r>
           </w:p>
         </w:tc>
@@ -4053,6 +4989,7 @@
           <w:lang w:val="en-GB"/>
         </w:rPr>
       </w:pPr>
+      <w:bookmarkStart w:id="2" w:name="_Ref92556000"/>
       <w:r>
         <w:rPr>
           <w:lang w:val="en-GB"/>
@@ -4071,7 +5008,7 @@
         </w:rPr>
         <w:t xml:space="preserve">2021. </w:t>
       </w:r>
-      <w:hyperlink r:id="rId19" w:history="1">
+      <w:hyperlink r:id="rId20" w:history="1">
         <w:r>
           <w:rPr>
             <w:rStyle w:val="Hyperlink"/>
@@ -4086,6 +5023,7 @@
         </w:rPr>
         <w:t>.</w:t>
       </w:r>
+      <w:bookmarkEnd w:id="2"/>
     </w:p>
     <w:p>
       <w:pPr>
@@ -4104,7 +5042,7 @@
         </w:rPr>
         <w:t xml:space="preserve">Office for National Statistics (2011). 2011 Census: boundary data (England and Wales) [data collection]. UK Data Service. SN:5819 UKBORDERS: Digitised Boundary Data, 1840- and Postcode Directories, 1980-. </w:t>
       </w:r>
-      <w:hyperlink r:id="rId20" w:history="1">
+      <w:hyperlink r:id="rId21" w:history="1">
         <w:r>
           <w:rPr>
             <w:rStyle w:val="Hyperlink"/>
@@ -4131,7 +5069,7 @@
         </w:rPr>
         <w:t xml:space="preserve">Retrieved from </w:t>
       </w:r>
-      <w:hyperlink r:id="rId21" w:history="1">
+      <w:hyperlink r:id="rId22" w:history="1">
         <w:r>
           <w:rPr>
             <w:rStyle w:val="Hyperlink"/>
@@ -4170,13 +5108,14 @@
           <w:lang w:val="en-GB"/>
         </w:rPr>
       </w:pPr>
+      <w:bookmarkStart w:id="3" w:name="_Ref92556031"/>
       <w:r>
         <w:rPr>
           <w:lang w:val="en-GB"/>
         </w:rPr>
         <w:t xml:space="preserve">‘Microsoft Excel Spreadsheet Software | Microsoft 365’. Accessed 30 December 2021. </w:t>
       </w:r>
-      <w:hyperlink r:id="rId22" w:history="1">
+      <w:hyperlink r:id="rId23" w:history="1">
         <w:r>
           <w:rPr>
             <w:rStyle w:val="Hyperlink"/>
@@ -4191,6 +5130,7 @@
         </w:rPr>
         <w:t>.</w:t>
       </w:r>
+      <w:bookmarkEnd w:id="3"/>
     </w:p>
     <w:p>
       <w:pPr>
@@ -4203,10 +5143,11 @@
           <w:szCs w:val="24"/>
         </w:rPr>
       </w:pPr>
+      <w:bookmarkStart w:id="4" w:name="_Ref92556042"/>
       <w:r>
         <w:t xml:space="preserve">‘Pandas - Python Data Analysis Library’. Accessed 30 December 2021. </w:t>
       </w:r>
-      <w:hyperlink r:id="rId23" w:history="1">
+      <w:hyperlink r:id="rId24" w:history="1">
         <w:r>
           <w:rPr>
             <w:rStyle w:val="Hyperlink"/>
@@ -4217,6 +5158,7 @@
       <w:r>
         <w:t>.</w:t>
       </w:r>
+      <w:bookmarkEnd w:id="4"/>
     </w:p>
     <w:p>
       <w:pPr>
@@ -4235,7 +5177,7 @@
         </w:rPr>
         <w:t xml:space="preserve">Hilton, Joe, and Matt J. Keeling. ‘Estimation of Country-Level Basic Reproductive Ratios for Novel Coronavirus (COVID-19) Using Synthetic Contact Matrices’, 27 February 2020. </w:t>
       </w:r>
-      <w:hyperlink r:id="rId24" w:history="1">
+      <w:hyperlink r:id="rId25" w:history="1">
         <w:r>
           <w:rPr>
             <w:rStyle w:val="Hyperlink"/>
@@ -4268,7 +5210,7 @@
         </w:rPr>
         <w:t xml:space="preserve">Klepac, Petra, Adam J. Kucharski, Andrew JK Conlan, Stephen Kissler, Maria L. Tang, Hannah Fry, and Julia R. Gog. ‘Contacts in Context: Large-Scale Setting-Specific Social Mixing Matrices from the BBC Pandemic Project’, 5 March 2020. </w:t>
       </w:r>
-      <w:hyperlink r:id="rId25" w:history="1">
+      <w:hyperlink r:id="rId26" w:history="1">
         <w:r>
           <w:rPr>
             <w:rStyle w:val="Hyperlink"/>
@@ -4295,13 +5237,14 @@
           <w:lang w:val="en-GB"/>
         </w:rPr>
       </w:pPr>
+      <w:bookmarkStart w:id="5" w:name="_Ref92555959"/>
       <w:r>
         <w:rPr>
           <w:lang w:val="en-GB"/>
         </w:rPr>
         <w:t xml:space="preserve">Larsen, Tim, Matt Bosworth, and Vahé Nafilyan. ‘Updating Ethnic Contrasts in Deaths Involving the Coronavirus (COVID-19), England: 24 January 2020 to 31 March 2021’. Updating ethnic contrasts in deaths involving the coronavirus (COVID-19), England - Office of National Statistics, 2021. </w:t>
       </w:r>
-      <w:hyperlink r:id="rId26" w:history="1">
+      <w:hyperlink r:id="rId27" w:history="1">
         <w:r>
           <w:rPr>
             <w:rStyle w:val="Hyperlink"/>
@@ -4316,6 +5259,7 @@
         </w:rPr>
         <w:t>.</w:t>
       </w:r>
+      <w:bookmarkEnd w:id="5"/>
     </w:p>
     <w:p>
       <w:pPr>
@@ -4328,13 +5272,14 @@
           <w:lang w:val="en-GB"/>
         </w:rPr>
       </w:pPr>
+      <w:bookmarkStart w:id="6" w:name="_Ref92555976"/>
       <w:r>
         <w:rPr>
           <w:lang w:val="en-GB"/>
         </w:rPr>
         <w:t xml:space="preserve">Lucic, Michael C., Hakim Ghazzai, Carlo Lipizzi, and Yehia Massoud. ‘Integrating County-Level Socioeconomic Data for COVID-19 Forecasting in the United States’. IEEE Open Journal of Engineering in Medicine and Biology 2 (2021): 235–48. </w:t>
       </w:r>
-      <w:hyperlink r:id="rId27" w:history="1">
+      <w:hyperlink r:id="rId28" w:history="1">
         <w:r>
           <w:rPr>
             <w:rStyle w:val="Hyperlink"/>
@@ -4349,6 +5294,7 @@
         </w:rPr>
         <w:t>.</w:t>
       </w:r>
+      <w:bookmarkEnd w:id="6"/>
     </w:p>
     <w:p>
       <w:pPr>
@@ -4361,13 +5307,14 @@
           <w:lang w:val="en-GB"/>
         </w:rPr>
       </w:pPr>
+      <w:bookmarkStart w:id="7" w:name="_Ref92555988"/>
       <w:r>
         <w:rPr>
           <w:lang w:val="en-GB"/>
         </w:rPr>
         <w:t xml:space="preserve">Danon, Leon, Ellen Brooks-Pollock, Mick Bailey, and Matt Keeling. ‘A Spatial Model of CoVID-19 Transmission in England and Wales: Early Spread and Peak Timing’, 14 February 2020. </w:t>
       </w:r>
-      <w:hyperlink r:id="rId28" w:history="1">
+      <w:hyperlink r:id="rId29" w:history="1">
         <w:r>
           <w:rPr>
             <w:rStyle w:val="Hyperlink"/>
@@ -4382,6 +5329,7 @@
         </w:rPr>
         <w:t>.</w:t>
       </w:r>
+      <w:bookmarkEnd w:id="7"/>
     </w:p>
     <w:p>
       <w:pPr>
@@ -4394,13 +5342,14 @@
           <w:lang w:val="en-GB"/>
         </w:rPr>
       </w:pPr>
+      <w:bookmarkStart w:id="8" w:name="_Ref92555950"/>
       <w:r>
         <w:rPr>
           <w:lang w:val="en-GB"/>
         </w:rPr>
         <w:t xml:space="preserve">ONS. ‘Local Authority Districts (May 2021) UK BFE’. Accessed 1 January 2022. </w:t>
       </w:r>
-      <w:hyperlink r:id="rId29" w:history="1">
+      <w:hyperlink r:id="rId30" w:history="1">
         <w:r>
           <w:rPr>
             <w:rStyle w:val="Hyperlink"/>
@@ -4415,6 +5364,7 @@
         </w:rPr>
         <w:t>.</w:t>
       </w:r>
+      <w:bookmarkEnd w:id="8"/>
     </w:p>
     <w:p>
       <w:pPr>
@@ -4427,13 +5377,14 @@
           <w:lang w:val="en-GB"/>
         </w:rPr>
       </w:pPr>
+      <w:bookmarkStart w:id="9" w:name="_Ref92556065"/>
       <w:r>
         <w:rPr>
           <w:lang w:val="en-GB"/>
         </w:rPr>
         <w:t xml:space="preserve">Tableau Software. ‘Tableau: Business Intelligence and Analytics Software’. Tableau. Accessed 1 January 2022. </w:t>
       </w:r>
-      <w:hyperlink r:id="rId30" w:history="1">
+      <w:hyperlink r:id="rId31" w:history="1">
         <w:r>
           <w:rPr>
             <w:rStyle w:val="Hyperlink"/>
@@ -4448,6 +5399,7 @@
         </w:rPr>
         <w:t>.</w:t>
       </w:r>
+      <w:bookmarkEnd w:id="9"/>
     </w:p>
     <w:p>
       <w:pPr>
@@ -4466,7 +5418,7 @@
         </w:rPr>
         <w:t xml:space="preserve">Waskom, Michael. ‘Seaborn: Statistical Data Visualization’. Journal of Open Source Software 6, no. 60 (6 April 2021): 3021. </w:t>
       </w:r>
-      <w:hyperlink r:id="rId31" w:history="1">
+      <w:hyperlink r:id="rId32" w:history="1">
         <w:r>
           <w:rPr>
             <w:rStyle w:val="Hyperlink"/>
@@ -4493,13 +5445,14 @@
           <w:lang w:val="en-GB"/>
         </w:rPr>
       </w:pPr>
+      <w:bookmarkStart w:id="10" w:name="_Ref92556087"/>
       <w:r>
         <w:rPr>
           <w:lang w:val="en-GB"/>
         </w:rPr>
         <w:t xml:space="preserve">scikit-yb developers. ‘Yellowbrick: Machine Learning Visualization — Yellowbrick v1.3.Post1 Documentation’, 2019. </w:t>
       </w:r>
-      <w:hyperlink r:id="rId32" w:history="1">
+      <w:hyperlink r:id="rId33" w:history="1">
         <w:r>
           <w:rPr>
             <w:rStyle w:val="Hyperlink"/>
@@ -4514,6 +5467,7 @@
         </w:rPr>
         <w:t>.</w:t>
       </w:r>
+      <w:bookmarkEnd w:id="10"/>
     </w:p>
     <w:p>
       <w:pPr>
@@ -4526,13 +5480,14 @@
           <w:lang w:val="en-GB"/>
         </w:rPr>
       </w:pPr>
+      <w:bookmarkStart w:id="11" w:name="_Ref92556107"/>
       <w:r>
         <w:rPr>
           <w:lang w:val="en-GB"/>
         </w:rPr>
         <w:t xml:space="preserve">Perktold, Josef, Skipper Seabold, and Jonathon Taylor. ‘Introduction — Statsmodels’, 2019. </w:t>
       </w:r>
-      <w:hyperlink r:id="rId33" w:history="1">
+      <w:hyperlink r:id="rId34" w:history="1">
         <w:r>
           <w:rPr>
             <w:rStyle w:val="Hyperlink"/>
@@ -4547,6 +5502,7 @@
         </w:rPr>
         <w:t>.</w:t>
       </w:r>
+      <w:bookmarkEnd w:id="11"/>
     </w:p>
     <w:p>
       <w:pPr>
@@ -4559,13 +5515,14 @@
           <w:lang w:val="en-GB"/>
         </w:rPr>
       </w:pPr>
+      <w:bookmarkStart w:id="12" w:name="_Ref92556132"/>
       <w:r>
         <w:rPr>
           <w:lang w:val="en-GB"/>
         </w:rPr>
         <w:t xml:space="preserve">Cournapeau, David, Matthieu Brucher, Fabian Pedregosa, Gael Varoquaux, Gramfort Alexandre, and Vincent Michel. ‘Scikit-Learn: Machine Learning in Python — Scikit-Learn 1.0.2 Documentation’, 2010. </w:t>
       </w:r>
-      <w:hyperlink r:id="rId34" w:history="1">
+      <w:hyperlink r:id="rId35" w:history="1">
         <w:r>
           <w:rPr>
             <w:rStyle w:val="Hyperlink"/>
@@ -4580,6 +5537,7 @@
         </w:rPr>
         <w:t>.</w:t>
       </w:r>
+      <w:bookmarkEnd w:id="12"/>
     </w:p>
     <w:p>
       <w:pPr>
@@ -4592,13 +5550,14 @@
           <w:lang w:val="en-GB"/>
         </w:rPr>
       </w:pPr>
+      <w:bookmarkStart w:id="13" w:name="_Ref92556146"/>
       <w:r>
         <w:rPr>
           <w:lang w:val="en-GB"/>
         </w:rPr>
         <w:t xml:space="preserve">Xu, Rui, and Donald Wunsch II. ‘Partitional Clustering’. In Clustering, 63–110. 68: John Wiley &amp; Sons, Ltd, 2008. </w:t>
       </w:r>
-      <w:hyperlink r:id="rId35" w:history="1">
+      <w:hyperlink r:id="rId36" w:history="1">
         <w:r>
           <w:rPr>
             <w:rStyle w:val="Hyperlink"/>
@@ -4613,6 +5572,7 @@
         </w:rPr>
         <w:t>.</w:t>
       </w:r>
+      <w:bookmarkEnd w:id="13"/>
     </w:p>
     <w:p>
       <w:pPr>
@@ -4625,13 +5585,14 @@
           <w:lang w:val="en-GB"/>
         </w:rPr>
       </w:pPr>
+      <w:bookmarkStart w:id="14" w:name="_Ref92556172"/>
       <w:r>
         <w:rPr>
           <w:lang w:val="en-GB"/>
         </w:rPr>
         <w:t xml:space="preserve">Van den Bossche, Joris, Nick Eubank, Kelsey Jordahl, Martin Fleischmann, James McBride, Chris Holdgraf, and Philipp Kats. ‘GeoPandas 0.8.2 — GeoPandas 0.8.2 Documentation’. Accessed 4 January 2022. </w:t>
       </w:r>
-      <w:hyperlink r:id="rId36" w:history="1">
+      <w:hyperlink r:id="rId37" w:history="1">
         <w:r>
           <w:rPr>
             <w:rStyle w:val="Hyperlink"/>
@@ -4646,6 +5607,7 @@
         </w:rPr>
         <w:t>.</w:t>
       </w:r>
+      <w:bookmarkEnd w:id="14"/>
     </w:p>
     <w:p>
       <w:pPr>
@@ -4658,13 +5620,14 @@
           <w:lang w:val="en-GB"/>
         </w:rPr>
       </w:pPr>
+      <w:bookmarkStart w:id="15" w:name="_Ref92556203"/>
       <w:r>
         <w:rPr>
           <w:lang w:val="en-GB"/>
         </w:rPr>
         <w:t xml:space="preserve">Smith, Taylor. Pmdarima: Python’s Forecast::Auto.Arima Equivalent (version 1.8.4). MacOS, Microsoft :: Windows, POSIX, Unix, C, Python, 2017. </w:t>
       </w:r>
-      <w:hyperlink r:id="rId37" w:history="1">
+      <w:hyperlink r:id="rId38" w:history="1">
         <w:r>
           <w:rPr>
             <w:rStyle w:val="Hyperlink"/>
@@ -4679,6 +5642,7 @@
         </w:rPr>
         <w:t>.</w:t>
       </w:r>
+      <w:bookmarkEnd w:id="15"/>
     </w:p>
     <w:p>
       <w:pPr>
@@ -4691,13 +5655,14 @@
           <w:lang w:val="en-GB"/>
         </w:rPr>
       </w:pPr>
+      <w:bookmarkStart w:id="16" w:name="_Ref92556248"/>
       <w:r>
         <w:rPr>
           <w:lang w:val="en-GB"/>
         </w:rPr>
         <w:t xml:space="preserve">xgboost developers. ‘XGBoost Documentation — Xgboost 1.5.1 Documentation’, 2021. </w:t>
       </w:r>
-      <w:hyperlink r:id="rId38" w:history="1">
+      <w:hyperlink r:id="rId39" w:history="1">
         <w:r>
           <w:rPr>
             <w:rStyle w:val="Hyperlink"/>
@@ -4712,6 +5677,7 @@
         </w:rPr>
         <w:t>.</w:t>
       </w:r>
+      <w:bookmarkEnd w:id="16"/>
     </w:p>
     <w:p>
       <w:pPr>
@@ -4730,7 +5696,7 @@
         </w:rPr>
         <w:t xml:space="preserve">Fishwick, Thomas. ‘SL477/VA-Coursework: Visual Analytics Coursework’. GitHub, 2022. </w:t>
       </w:r>
-      <w:hyperlink r:id="rId39" w:history="1">
+      <w:hyperlink r:id="rId40" w:history="1">
         <w:r>
           <w:rPr>
             <w:rStyle w:val="Hyperlink"/>
@@ -4763,7 +5729,7 @@
         </w:rPr>
         <w:t xml:space="preserve">Bitfuul. ‘Split Your Image Online for Free without Any Limits’, 2021. </w:t>
       </w:r>
-      <w:hyperlink r:id="rId40" w:history="1">
+      <w:hyperlink r:id="rId41" w:history="1">
         <w:r>
           <w:rPr>
             <w:rStyle w:val="Hyperlink"/>
@@ -4796,7 +5762,7 @@
         </w:rPr>
         <w:t xml:space="preserve">Imgflip. ‘Imgflip - Create and Share Awesome Images’, 2022. </w:t>
       </w:r>
-      <w:hyperlink r:id="rId41" w:history="1">
+      <w:hyperlink r:id="rId42" w:history="1">
         <w:r>
           <w:rPr>
             <w:rStyle w:val="Hyperlink"/>
@@ -4822,7 +5788,7 @@
       <w:r>
         <w:t xml:space="preserve">Hunter, John, Darren Dale, Eric Firing, Michael Droettboom, and Matplotlib development team. ‘Matplotlib — Visualization with Python’, 2012. </w:t>
       </w:r>
-      <w:hyperlink r:id="rId42" w:history="1">
+      <w:hyperlink r:id="rId43" w:history="1">
         <w:r>
           <w:rPr>
             <w:rStyle w:val="Hyperlink"/>
@@ -4851,7 +5817,7 @@
         </w:rPr>
         <w:t xml:space="preserve">Project Jupyter. ‘Ipywidgets’, 2017. </w:t>
       </w:r>
-      <w:hyperlink r:id="rId43" w:history="1">
+      <w:hyperlink r:id="rId44" w:history="1">
         <w:r>
           <w:rPr>
             <w:rStyle w:val="Hyperlink"/>
@@ -4884,7 +5850,7 @@
         </w:rPr>
         <w:t xml:space="preserve">Project Jupyter. ‘Jupyter-Labs’, 2014. </w:t>
       </w:r>
-      <w:hyperlink r:id="rId44" w:history="1">
+      <w:hyperlink r:id="rId45" w:history="1">
         <w:r>
           <w:rPr>
             <w:rStyle w:val="Hyperlink"/>
@@ -4917,7 +5883,7 @@
         </w:rPr>
         <w:t xml:space="preserve">Rossum, Guido van. ‘Python’. Python.org, 1991. </w:t>
       </w:r>
-      <w:hyperlink r:id="rId45" w:history="1">
+      <w:hyperlink r:id="rId46" w:history="1">
         <w:r>
           <w:rPr>
             <w:rStyle w:val="Hyperlink"/>
@@ -4950,7 +5916,7 @@
         </w:rPr>
         <w:t xml:space="preserve">R Core Team. ‘R: The R Project for Statistical Computing’, 1993. </w:t>
       </w:r>
-      <w:hyperlink r:id="rId46" w:history="1">
+      <w:hyperlink r:id="rId47" w:history="1">
         <w:r>
           <w:rPr>
             <w:rStyle w:val="Hyperlink"/>
@@ -4983,7 +5949,7 @@
         </w:rPr>
         <w:t xml:space="preserve">Wickham, Hadley, Romain François, Lionel Henry, and Kirill Müller. ‘Dplyr’, 2018. </w:t>
       </w:r>
-      <w:hyperlink r:id="rId47" w:history="1">
+      <w:hyperlink r:id="rId48" w:history="1">
         <w:r>
           <w:rPr>
             <w:rStyle w:val="Hyperlink"/>
@@ -5010,13 +5976,14 @@
           <w:lang w:val="en-GB"/>
         </w:rPr>
       </w:pPr>
+      <w:bookmarkStart w:id="17" w:name="_Ref92555907"/>
       <w:r>
         <w:rPr>
           <w:lang w:val="en-GB"/>
         </w:rPr>
         <w:t xml:space="preserve">ONS. ‘Population Dataset - Excluding MSOAs’. Gov.Uk, 05 2021. </w:t>
       </w:r>
-      <w:hyperlink r:id="rId48" w:history="1">
+      <w:hyperlink r:id="rId49" w:history="1">
         <w:r>
           <w:rPr>
             <w:rStyle w:val="Hyperlink"/>
@@ -5031,6 +5998,7 @@
         </w:rPr>
         <w:t>.</w:t>
       </w:r>
+      <w:bookmarkEnd w:id="17"/>
     </w:p>
     <w:p>
       <w:pPr>
@@ -5042,7 +6010,7 @@
       <w:r>
         <w:t xml:space="preserve">Fulton, James. ‘ARIMA Models in Python’. ARIMA Models in Python, 2021. </w:t>
       </w:r>
-      <w:hyperlink r:id="rId49" w:history="1">
+      <w:hyperlink r:id="rId50" w:history="1">
         <w:r>
           <w:rPr>
             <w:rStyle w:val="Hyperlink"/>
@@ -8117,4 +9085,16 @@
   </a:objectDefaults>
   <a:extraClrSchemeLst/>
 </a:theme>
+</file>
+
+<file path=customXml/item1.xml><?xml version="1.0" encoding="utf-8"?>
+<b:Sources xmlns:b="http://schemas.openxmlformats.org/officeDocument/2006/bibliography" xmlns="http://schemas.openxmlformats.org/officeDocument/2006/bibliography" SelectedStyle="\APASixthEditionOfficeOnline.xsl" StyleName="APA" Version="6"/>
+</file>
+
+<file path=customXml/itemProps1.xml><?xml version="1.0" encoding="utf-8"?>
+<ds:datastoreItem xmlns:ds="http://schemas.openxmlformats.org/officeDocument/2006/customXml" ds:itemID="{D867AB3D-BE46-470B-87A0-0A910D676C36}">
+  <ds:schemaRefs>
+    <ds:schemaRef ds:uri="http://schemas.openxmlformats.org/officeDocument/2006/bibliography"/>
+  </ds:schemaRefs>
+</ds:datastoreItem>
 </file>
</xml_diff>

<commit_message>
state of the art
</commit_message>
<xml_diff>
--- a/report.docx
+++ b/report.docx
@@ -1398,7 +1398,19 @@
         <w:rPr>
           <w:iCs/>
         </w:rPr>
-        <w:t>[8]</w:t>
+        <w:t>[</w:t>
+      </w:r>
+      <w:r>
+        <w:rPr>
+          <w:iCs/>
+        </w:rPr>
+        <w:t>8</w:t>
+      </w:r>
+      <w:r>
+        <w:rPr>
+          <w:iCs/>
+        </w:rPr>
+        <w:t>]</w:t>
       </w:r>
       <w:r>
         <w:rPr>
@@ -1446,7 +1458,19 @@
         <w:rPr>
           <w:iCs/>
         </w:rPr>
-        <w:t xml:space="preserve"> (patient register and pandemic planning dataset) and looks at other health conditions the individuals might have. The authors were looking to get a risk factor for different ethnic groups </w:t>
+        <w:t xml:space="preserve"> (patient register and pandemic planning dataset</w:t>
+      </w:r>
+      <w:r>
+        <w:rPr>
+          <w:iCs/>
+        </w:rPr>
+        <w:t>, which are not publicly available</w:t>
+      </w:r>
+      <w:r>
+        <w:rPr>
+          <w:iCs/>
+        </w:rPr>
+        <w:t xml:space="preserve">) and looks at other health conditions the individuals might have. The authors were looking to get a risk factor for different ethnic groups </w:t>
       </w:r>
       <w:r>
         <w:rPr>
@@ -1470,13 +1494,37 @@
         <w:rPr>
           <w:iCs/>
         </w:rPr>
-        <w:t xml:space="preserve">19. As we will not have access to census or medical records at the individual level, we can use their raw results or just use the ethic group data at the local authority level. They also break the model down by local authority district to account for any geographic variation. From this paper we have learnt that there are links between ethnic groups and COVID 19 mortality and we have a risk factor for these groups. They use various visualisations to show the differing rates of death </w:t>
-      </w:r>
-      <w:r>
-        <w:rPr>
-          <w:iCs/>
-        </w:rPr>
-        <w:t>between different ethnic groups. The paper makes some assumptions in linking NHS records to census data where there was not a direct link. For the district level data, they assume that the 2011 census records are still relevant.</w:t>
+        <w:t>19. As we will not have access to census or medical records at the individual level, we can use their raw results or just use the ethic group data at the local authority level. They also break the model down by local authority district to account for any geographic variation. From this paper we have learnt that there are links between ethnic groups and COVID</w:t>
+      </w:r>
+      <w:r>
+        <w:rPr>
+          <w:iCs/>
+        </w:rPr>
+        <w:t>-</w:t>
+      </w:r>
+      <w:r>
+        <w:rPr>
+          <w:iCs/>
+        </w:rPr>
+        <w:t xml:space="preserve">19 mortality and we have a risk factor for these groups. They use various visualisations to show the </w:t>
+      </w:r>
+      <w:r>
+        <w:rPr>
+          <w:iCs/>
+        </w:rPr>
+        <w:t xml:space="preserve">differing rates of death between different ethnic groups. The paper makes some assumptions in linking NHS records to census data </w:t>
+      </w:r>
+      <w:r>
+        <w:rPr>
+          <w:iCs/>
+        </w:rPr>
+        <w:t>as it links on the NHS number and date of birth. Those with a missing/invalid NHS number or date of birth were dropped from the analysis. Those individuals not present in the UK at the time of the 2011 census were also excluded</w:t>
+      </w:r>
+      <w:r>
+        <w:rPr>
+          <w:iCs/>
+        </w:rPr>
+        <w:t>. For the district level data, they assume that the 2011 census records are still relevant.</w:t>
       </w:r>
     </w:p>
     <w:p>
@@ -1751,7 +1799,14 @@
         <w:rPr>
           <w:iCs/>
         </w:rPr>
-        <w:t xml:space="preserve"> is at the local authority level (LTLA) from the results of PCR tests and positive lateral flow tests (which are reported, from 21/10/20). This data is collected from the various local authorities and then checked and published by </w:t>
+        <w:t xml:space="preserve"> is at the local authority level (LTLA) from the results of PCR tests and positive lateral flow </w:t>
+      </w:r>
+      <w:r>
+        <w:rPr>
+          <w:iCs/>
+        </w:rPr>
+        <w:lastRenderedPageBreak/>
+        <w:t xml:space="preserve">tests (which are reported, from 21/10/20). This data is collected from the various local authorities and then checked and published by </w:t>
       </w:r>
       <w:r>
         <w:rPr>
@@ -1763,14 +1818,7 @@
         <w:rPr>
           <w:iCs/>
         </w:rPr>
-        <w:t xml:space="preserve">. The data itself is 8 columns by 244,442 rows from 13/3/20 to 28/12/21, with at </w:t>
-      </w:r>
-      <w:r>
-        <w:rPr>
-          <w:iCs/>
-        </w:rPr>
-        <w:lastRenderedPageBreak/>
-        <w:t>least one row per day. There is an issue with the data for 1/7/20, which appears to be a correction for earlier data points. Generally, the aggregated local authority data matches the UK wide data, but does not face the same level of scrutiny as the UK wide data (being presented by the Prime Minister).</w:t>
+        <w:t>. The data itself is 8 columns by 244,442 rows from 13/3/20 to 28/12/21, with at least one row per day. There is an issue with the data for 1/7/20, which appears to be a correction for earlier data points. Generally, the aggregated local authority data matches the UK wide data, but does not face the same level of scrutiny as the UK wide data (being presented by the Prime Minister).</w:t>
       </w:r>
       <w:r>
         <w:rPr>
@@ -2397,7 +2445,23 @@
           <w:iCs/>
           <w:lang w:eastAsia="en-GB"/>
         </w:rPr>
-        <w:t xml:space="preserve"> and where the computer cannot make a one-to-one join between the two datasets (using Excel’s vlookup function), the human needs to reason about what to do to make a join.</w:t>
+        <w:t xml:space="preserve"> and where the computer cannot make a one-to-one join between the two datasets (using Excel’s </w:t>
+      </w:r>
+      <w:proofErr w:type="spellStart"/>
+      <w:r>
+        <w:rPr>
+          <w:iCs/>
+          <w:lang w:eastAsia="en-GB"/>
+        </w:rPr>
+        <w:t>vlookup</w:t>
+      </w:r>
+      <w:proofErr w:type="spellEnd"/>
+      <w:r>
+        <w:rPr>
+          <w:iCs/>
+          <w:lang w:eastAsia="en-GB"/>
+        </w:rPr>
+        <w:t xml:space="preserve"> function), the human needs to reason about what to do to make a join.</w:t>
       </w:r>
       <w:r>
         <w:rPr>
@@ -2450,7 +2514,23 @@
           <w:iCs/>
           <w:lang w:eastAsia="en-GB"/>
         </w:rPr>
-        <w:t xml:space="preserve">Once the relevant variables have been chosen the regions will be clustered based upon these factors. The human analyst will then have to decide upon the optimal number of clusters by using the Yellowbrick </w:t>
+        <w:t xml:space="preserve">Once the relevant variables have been chosen the regions will be clustered based upon these factors. The human analyst will then have to decide upon the optimal number of clusters by using the </w:t>
+      </w:r>
+      <w:proofErr w:type="spellStart"/>
+      <w:r>
+        <w:rPr>
+          <w:iCs/>
+          <w:lang w:eastAsia="en-GB"/>
+        </w:rPr>
+        <w:t>Yellowbrick</w:t>
+      </w:r>
+      <w:proofErr w:type="spellEnd"/>
+      <w:r>
+        <w:rPr>
+          <w:iCs/>
+          <w:lang w:eastAsia="en-GB"/>
+        </w:rPr>
+        <w:t xml:space="preserve"> </w:t>
       </w:r>
       <w:r>
         <w:rPr>
@@ -2598,7 +2678,23 @@
           <w:iCs/>
           <w:lang w:eastAsia="en-GB"/>
         </w:rPr>
-        <w:t xml:space="preserve"> AdFuller method.</w:t>
+        <w:t xml:space="preserve"> </w:t>
+      </w:r>
+      <w:proofErr w:type="spellStart"/>
+      <w:r>
+        <w:rPr>
+          <w:iCs/>
+          <w:lang w:eastAsia="en-GB"/>
+        </w:rPr>
+        <w:t>AdFuller</w:t>
+      </w:r>
+      <w:proofErr w:type="spellEnd"/>
+      <w:r>
+        <w:rPr>
+          <w:iCs/>
+          <w:lang w:eastAsia="en-GB"/>
+        </w:rPr>
+        <w:t xml:space="preserve"> method.</w:t>
       </w:r>
     </w:p>
     <w:p>
@@ -2848,7 +2944,23 @@
           <w:iCs/>
           <w:lang w:eastAsia="en-GB"/>
         </w:rPr>
-        <w:t xml:space="preserve">In the process of clustering up the data, which we did as a way of reducing the total number of dimensions for the overall model, the human analyst had to decide upon the total number of dimensions. We filtered out Scotland and Northern Ireland as we do not have census data for them. Using Sci-Kit Learn’s </w:t>
+        <w:t xml:space="preserve">In the process of clustering up the data, which we did as a way of reducing the total number of dimensions for the overall model, the human analyst had to decide upon the total number of dimensions. We filtered out Scotland and Northern Ireland as we do not have census data for them. Using Sci-Kit </w:t>
+      </w:r>
+      <w:proofErr w:type="spellStart"/>
+      <w:r>
+        <w:rPr>
+          <w:iCs/>
+          <w:lang w:eastAsia="en-GB"/>
+        </w:rPr>
+        <w:t>Learn’s</w:t>
+      </w:r>
+      <w:proofErr w:type="spellEnd"/>
+      <w:r>
+        <w:rPr>
+          <w:iCs/>
+          <w:lang w:eastAsia="en-GB"/>
+        </w:rPr>
+        <w:t xml:space="preserve"> </w:t>
       </w:r>
       <w:r>
         <w:rPr>
@@ -2986,7 +3098,21 @@
         <w:rPr>
           <w:lang w:eastAsia="en-GB"/>
         </w:rPr>
-        <w:t xml:space="preserve">So that the human analyst could make the final decision we used Yellowbrick’s </w:t>
+        <w:t xml:space="preserve">So that the human analyst could make the final decision we used </w:t>
+      </w:r>
+      <w:proofErr w:type="spellStart"/>
+      <w:r>
+        <w:rPr>
+          <w:lang w:eastAsia="en-GB"/>
+        </w:rPr>
+        <w:t>Yellowbrick’s</w:t>
+      </w:r>
+      <w:proofErr w:type="spellEnd"/>
+      <w:r>
+        <w:rPr>
+          <w:lang w:eastAsia="en-GB"/>
+        </w:rPr>
+        <w:t xml:space="preserve"> </w:t>
       </w:r>
       <w:r>
         <w:rPr>
@@ -3027,7 +3153,21 @@
         <w:rPr>
           <w:lang w:eastAsia="en-GB"/>
         </w:rPr>
-        <w:t xml:space="preserve"> silhouette visualizer and GeoPandas </w:t>
+        <w:t xml:space="preserve"> silhouette visualizer and </w:t>
+      </w:r>
+      <w:proofErr w:type="spellStart"/>
+      <w:r>
+        <w:rPr>
+          <w:lang w:eastAsia="en-GB"/>
+        </w:rPr>
+        <w:t>GeoPandas</w:t>
+      </w:r>
+      <w:proofErr w:type="spellEnd"/>
+      <w:r>
+        <w:rPr>
+          <w:lang w:eastAsia="en-GB"/>
+        </w:rPr>
+        <w:t xml:space="preserve"> </w:t>
       </w:r>
       <w:r>
         <w:rPr>
@@ -3095,7 +3235,21 @@
         <w:rPr>
           <w:lang w:eastAsia="en-GB"/>
         </w:rPr>
-        <w:t xml:space="preserve">r the process of running the Dicky-Fuller test (used to test if time-series data is stationary or non-stationary (tending around a number or unbound)), we used statsmodels </w:t>
+        <w:t xml:space="preserve">r the process of running the Dicky-Fuller test (used to test if time-series data is stationary or non-stationary (tending around a number or unbound)), we used </w:t>
+      </w:r>
+      <w:proofErr w:type="spellStart"/>
+      <w:r>
+        <w:rPr>
+          <w:lang w:eastAsia="en-GB"/>
+        </w:rPr>
+        <w:t>statsmodels</w:t>
+      </w:r>
+      <w:proofErr w:type="spellEnd"/>
+      <w:r>
+        <w:rPr>
+          <w:lang w:eastAsia="en-GB"/>
+        </w:rPr>
+        <w:t xml:space="preserve"> </w:t>
       </w:r>
       <w:r>
         <w:rPr>
@@ -3136,7 +3290,21 @@
         <w:rPr>
           <w:lang w:eastAsia="en-GB"/>
         </w:rPr>
-        <w:t xml:space="preserve"> adfuller test. From the test statistics we can see that cluster 2 is the most stationary and 3 is the least stationary. </w:t>
+        <w:t xml:space="preserve"> </w:t>
+      </w:r>
+      <w:proofErr w:type="spellStart"/>
+      <w:r>
+        <w:rPr>
+          <w:lang w:eastAsia="en-GB"/>
+        </w:rPr>
+        <w:t>adfuller</w:t>
+      </w:r>
+      <w:proofErr w:type="spellEnd"/>
+      <w:r>
+        <w:rPr>
+          <w:lang w:eastAsia="en-GB"/>
+        </w:rPr>
+        <w:t xml:space="preserve"> test. From the test statistics we can see that cluster 2 is the most stationary and 3 is the least stationary. </w:t>
       </w:r>
       <w:r>
         <w:rPr>
@@ -3174,7 +3342,21 @@
         <w:rPr>
           <w:lang w:eastAsia="en-GB"/>
         </w:rPr>
-        <w:t xml:space="preserve"> the relevant statsmodel functions. We get a series of graphs for</w:t>
+        <w:t xml:space="preserve"> the relevant </w:t>
+      </w:r>
+      <w:proofErr w:type="spellStart"/>
+      <w:r>
+        <w:rPr>
+          <w:lang w:eastAsia="en-GB"/>
+        </w:rPr>
+        <w:t>statsmodel</w:t>
+      </w:r>
+      <w:proofErr w:type="spellEnd"/>
+      <w:r>
+        <w:rPr>
+          <w:lang w:eastAsia="en-GB"/>
+        </w:rPr>
+        <w:t xml:space="preserve"> functions. We get a series of graphs for</w:t>
       </w:r>
       <w:r>
         <w:rPr>
@@ -3198,7 +3380,21 @@
         <w:rPr>
           <w:lang w:eastAsia="en-GB"/>
         </w:rPr>
-        <w:t xml:space="preserve">. Using the pmdarima </w:t>
+        <w:t xml:space="preserve">. Using the </w:t>
+      </w:r>
+      <w:proofErr w:type="spellStart"/>
+      <w:r>
+        <w:rPr>
+          <w:lang w:eastAsia="en-GB"/>
+        </w:rPr>
+        <w:t>pmdarima</w:t>
+      </w:r>
+      <w:proofErr w:type="spellEnd"/>
+      <w:r>
+        <w:rPr>
+          <w:lang w:eastAsia="en-GB"/>
+        </w:rPr>
+        <w:t xml:space="preserve"> </w:t>
       </w:r>
       <w:r>
         <w:rPr>
@@ -4596,7 +4792,21 @@
         <w:rPr>
           <w:lang w:eastAsia="en-GB"/>
         </w:rPr>
-        <w:t>Another piece of software that would have been nice would be a sci-kit learn style API for the ARIMA algorithms. As the Statsmodel implementation was difficult to get used to.</w:t>
+        <w:t xml:space="preserve">Another piece of software that would have been nice would be a sci-kit learn style API for the ARIMA algorithms. As the </w:t>
+      </w:r>
+      <w:proofErr w:type="spellStart"/>
+      <w:r>
+        <w:rPr>
+          <w:lang w:eastAsia="en-GB"/>
+        </w:rPr>
+        <w:t>Statsmodel</w:t>
+      </w:r>
+      <w:proofErr w:type="spellEnd"/>
+      <w:r>
+        <w:rPr>
+          <w:lang w:eastAsia="en-GB"/>
+        </w:rPr>
+        <w:t xml:space="preserve"> implementation was difficult to get used to.</w:t>
       </w:r>
     </w:p>
     <w:p>
@@ -5204,11 +5414,47 @@
           <w:lang w:val="en-GB"/>
         </w:rPr>
       </w:pPr>
-      <w:r>
-        <w:rPr>
-          <w:lang w:val="en-GB"/>
-        </w:rPr>
-        <w:t xml:space="preserve">Klepac, Petra, Adam J. Kucharski, Andrew JK Conlan, Stephen Kissler, Maria L. Tang, Hannah Fry, and Julia R. Gog. ‘Contacts in Context: Large-Scale Setting-Specific Social Mixing Matrices from the BBC Pandemic Project’, 5 March 2020. </w:t>
+      <w:proofErr w:type="spellStart"/>
+      <w:r>
+        <w:rPr>
+          <w:lang w:val="en-GB"/>
+        </w:rPr>
+        <w:t>Klepac</w:t>
+      </w:r>
+      <w:proofErr w:type="spellEnd"/>
+      <w:r>
+        <w:rPr>
+          <w:lang w:val="en-GB"/>
+        </w:rPr>
+        <w:t xml:space="preserve">, Petra, Adam J. Kucharski, Andrew JK </w:t>
+      </w:r>
+      <w:proofErr w:type="spellStart"/>
+      <w:r>
+        <w:rPr>
+          <w:lang w:val="en-GB"/>
+        </w:rPr>
+        <w:t>Conlan</w:t>
+      </w:r>
+      <w:proofErr w:type="spellEnd"/>
+      <w:r>
+        <w:rPr>
+          <w:lang w:val="en-GB"/>
+        </w:rPr>
+        <w:t xml:space="preserve">, Stephen </w:t>
+      </w:r>
+      <w:proofErr w:type="spellStart"/>
+      <w:r>
+        <w:rPr>
+          <w:lang w:val="en-GB"/>
+        </w:rPr>
+        <w:t>Kissler</w:t>
+      </w:r>
+      <w:proofErr w:type="spellEnd"/>
+      <w:r>
+        <w:rPr>
+          <w:lang w:val="en-GB"/>
+        </w:rPr>
+        <w:t xml:space="preserve">, Maria L. Tang, Hannah Fry, and Julia R. Gog. ‘Contacts in Context: Large-Scale Setting-Specific Social Mixing Matrices from the BBC Pandemic Project’, 5 March 2020. </w:t>
       </w:r>
       <w:hyperlink r:id="rId26" w:history="1">
         <w:r>
@@ -5242,7 +5488,35 @@
         <w:rPr>
           <w:lang w:val="en-GB"/>
         </w:rPr>
-        <w:t xml:space="preserve">Larsen, Tim, Matt Bosworth, and Vahé Nafilyan. ‘Updating Ethnic Contrasts in Deaths Involving the Coronavirus (COVID-19), England: 24 January 2020 to 31 March 2021’. Updating ethnic contrasts in deaths involving the coronavirus (COVID-19), England - Office of National Statistics, 2021. </w:t>
+        <w:t xml:space="preserve">Larsen, Tim, Matt Bosworth, and </w:t>
+      </w:r>
+      <w:proofErr w:type="spellStart"/>
+      <w:r>
+        <w:rPr>
+          <w:lang w:val="en-GB"/>
+        </w:rPr>
+        <w:t>Vahé</w:t>
+      </w:r>
+      <w:proofErr w:type="spellEnd"/>
+      <w:r>
+        <w:rPr>
+          <w:lang w:val="en-GB"/>
+        </w:rPr>
+        <w:t xml:space="preserve"> </w:t>
+      </w:r>
+      <w:proofErr w:type="spellStart"/>
+      <w:r>
+        <w:rPr>
+          <w:lang w:val="en-GB"/>
+        </w:rPr>
+        <w:t>Nafilyan</w:t>
+      </w:r>
+      <w:proofErr w:type="spellEnd"/>
+      <w:r>
+        <w:rPr>
+          <w:lang w:val="en-GB"/>
+        </w:rPr>
+        <w:t xml:space="preserve">. ‘Updating Ethnic Contrasts in Deaths Involving the Coronavirus (COVID-19), England: 24 January 2020 to 31 March 2021’. Updating ethnic contrasts in deaths involving the coronavirus (COVID-19), England - Office of National Statistics, 2021. </w:t>
       </w:r>
       <w:hyperlink r:id="rId27" w:history="1">
         <w:r>
@@ -5273,11 +5547,61 @@
         </w:rPr>
       </w:pPr>
       <w:bookmarkStart w:id="6" w:name="_Ref92555976"/>
-      <w:r>
-        <w:rPr>
-          <w:lang w:val="en-GB"/>
-        </w:rPr>
-        <w:t xml:space="preserve">Lucic, Michael C., Hakim Ghazzai, Carlo Lipizzi, and Yehia Massoud. ‘Integrating County-Level Socioeconomic Data for COVID-19 Forecasting in the United States’. IEEE Open Journal of Engineering in Medicine and Biology 2 (2021): 235–48. </w:t>
+      <w:proofErr w:type="spellStart"/>
+      <w:r>
+        <w:rPr>
+          <w:lang w:val="en-GB"/>
+        </w:rPr>
+        <w:t>Lucic</w:t>
+      </w:r>
+      <w:proofErr w:type="spellEnd"/>
+      <w:r>
+        <w:rPr>
+          <w:lang w:val="en-GB"/>
+        </w:rPr>
+        <w:t xml:space="preserve">, Michael C., Hakim </w:t>
+      </w:r>
+      <w:proofErr w:type="spellStart"/>
+      <w:r>
+        <w:rPr>
+          <w:lang w:val="en-GB"/>
+        </w:rPr>
+        <w:t>Ghazzai</w:t>
+      </w:r>
+      <w:proofErr w:type="spellEnd"/>
+      <w:r>
+        <w:rPr>
+          <w:lang w:val="en-GB"/>
+        </w:rPr>
+        <w:t xml:space="preserve">, Carlo </w:t>
+      </w:r>
+      <w:proofErr w:type="spellStart"/>
+      <w:r>
+        <w:rPr>
+          <w:lang w:val="en-GB"/>
+        </w:rPr>
+        <w:t>Lipizzi</w:t>
+      </w:r>
+      <w:proofErr w:type="spellEnd"/>
+      <w:r>
+        <w:rPr>
+          <w:lang w:val="en-GB"/>
+        </w:rPr>
+        <w:t xml:space="preserve">, and Yehia </w:t>
+      </w:r>
+      <w:proofErr w:type="spellStart"/>
+      <w:r>
+        <w:rPr>
+          <w:lang w:val="en-GB"/>
+        </w:rPr>
+        <w:t>Massoud</w:t>
+      </w:r>
+      <w:proofErr w:type="spellEnd"/>
+      <w:r>
+        <w:rPr>
+          <w:lang w:val="en-GB"/>
+        </w:rPr>
+        <w:t xml:space="preserve">. ‘Integrating County-Level Socioeconomic Data for COVID-19 Forecasting in the United States’. IEEE Open Journal of Engineering in Medicine and Biology 2 (2021): 235–48. </w:t>
       </w:r>
       <w:hyperlink r:id="rId28" w:history="1">
         <w:r>
@@ -5308,11 +5632,19 @@
         </w:rPr>
       </w:pPr>
       <w:bookmarkStart w:id="7" w:name="_Ref92555988"/>
-      <w:r>
-        <w:rPr>
-          <w:lang w:val="en-GB"/>
-        </w:rPr>
-        <w:t xml:space="preserve">Danon, Leon, Ellen Brooks-Pollock, Mick Bailey, and Matt Keeling. ‘A Spatial Model of CoVID-19 Transmission in England and Wales: Early Spread and Peak Timing’, 14 February 2020. </w:t>
+      <w:proofErr w:type="spellStart"/>
+      <w:r>
+        <w:rPr>
+          <w:lang w:val="en-GB"/>
+        </w:rPr>
+        <w:t>Danon</w:t>
+      </w:r>
+      <w:proofErr w:type="spellEnd"/>
+      <w:r>
+        <w:rPr>
+          <w:lang w:val="en-GB"/>
+        </w:rPr>
+        <w:t xml:space="preserve">, Leon, Ellen Brooks-Pollock, Mick Bailey, and Matt Keeling. ‘A Spatial Model of CoVID-19 Transmission in England and Wales: Early Spread and Peak Timing’, 14 February 2020. </w:t>
       </w:r>
       <w:hyperlink r:id="rId29" w:history="1">
         <w:r>
@@ -5416,7 +5748,21 @@
         <w:rPr>
           <w:lang w:val="en-GB"/>
         </w:rPr>
-        <w:t xml:space="preserve">Waskom, Michael. ‘Seaborn: Statistical Data Visualization’. Journal of Open Source Software 6, no. 60 (6 April 2021): 3021. </w:t>
+        <w:t xml:space="preserve">Waskom, Michael. ‘Seaborn: Statistical Data Visualization’. Journal of </w:t>
+      </w:r>
+      <w:proofErr w:type="gramStart"/>
+      <w:r>
+        <w:rPr>
+          <w:lang w:val="en-GB"/>
+        </w:rPr>
+        <w:t>Open Source</w:t>
+      </w:r>
+      <w:proofErr w:type="gramEnd"/>
+      <w:r>
+        <w:rPr>
+          <w:lang w:val="en-GB"/>
+        </w:rPr>
+        <w:t xml:space="preserve"> Software 6, no. 60 (6 April 2021): 3021. </w:t>
       </w:r>
       <w:hyperlink r:id="rId32" w:history="1">
         <w:r>
@@ -5450,7 +5796,63 @@
         <w:rPr>
           <w:lang w:val="en-GB"/>
         </w:rPr>
-        <w:t xml:space="preserve">scikit-yb developers. ‘Yellowbrick: Machine Learning Visualization — Yellowbrick v1.3.Post1 Documentation’, 2019. </w:t>
+        <w:t>scikit-</w:t>
+      </w:r>
+      <w:proofErr w:type="spellStart"/>
+      <w:r>
+        <w:rPr>
+          <w:lang w:val="en-GB"/>
+        </w:rPr>
+        <w:t>yb</w:t>
+      </w:r>
+      <w:proofErr w:type="spellEnd"/>
+      <w:r>
+        <w:rPr>
+          <w:lang w:val="en-GB"/>
+        </w:rPr>
+        <w:t xml:space="preserve"> developers. ‘</w:t>
+      </w:r>
+      <w:proofErr w:type="spellStart"/>
+      <w:r>
+        <w:rPr>
+          <w:lang w:val="en-GB"/>
+        </w:rPr>
+        <w:t>Yellowbrick</w:t>
+      </w:r>
+      <w:proofErr w:type="spellEnd"/>
+      <w:r>
+        <w:rPr>
+          <w:lang w:val="en-GB"/>
+        </w:rPr>
+        <w:t xml:space="preserve">: Machine Learning Visualization — </w:t>
+      </w:r>
+      <w:proofErr w:type="spellStart"/>
+      <w:r>
+        <w:rPr>
+          <w:lang w:val="en-GB"/>
+        </w:rPr>
+        <w:t>Yellowbrick</w:t>
+      </w:r>
+      <w:proofErr w:type="spellEnd"/>
+      <w:r>
+        <w:rPr>
+          <w:lang w:val="en-GB"/>
+        </w:rPr>
+        <w:t xml:space="preserve"> v1.</w:t>
+      </w:r>
+      <w:proofErr w:type="gramStart"/>
+      <w:r>
+        <w:rPr>
+          <w:lang w:val="en-GB"/>
+        </w:rPr>
+        <w:t>3.Post</w:t>
+      </w:r>
+      <w:proofErr w:type="gramEnd"/>
+      <w:r>
+        <w:rPr>
+          <w:lang w:val="en-GB"/>
+        </w:rPr>
+        <w:t xml:space="preserve">1 Documentation’, 2019. </w:t>
       </w:r>
       <w:hyperlink r:id="rId33" w:history="1">
         <w:r>
@@ -5481,11 +5883,47 @@
         </w:rPr>
       </w:pPr>
       <w:bookmarkStart w:id="11" w:name="_Ref92556107"/>
-      <w:r>
-        <w:rPr>
-          <w:lang w:val="en-GB"/>
-        </w:rPr>
-        <w:t xml:space="preserve">Perktold, Josef, Skipper Seabold, and Jonathon Taylor. ‘Introduction — Statsmodels’, 2019. </w:t>
+      <w:proofErr w:type="spellStart"/>
+      <w:r>
+        <w:rPr>
+          <w:lang w:val="en-GB"/>
+        </w:rPr>
+        <w:t>Perktold</w:t>
+      </w:r>
+      <w:proofErr w:type="spellEnd"/>
+      <w:r>
+        <w:rPr>
+          <w:lang w:val="en-GB"/>
+        </w:rPr>
+        <w:t xml:space="preserve">, Josef, Skipper </w:t>
+      </w:r>
+      <w:proofErr w:type="spellStart"/>
+      <w:r>
+        <w:rPr>
+          <w:lang w:val="en-GB"/>
+        </w:rPr>
+        <w:t>Seabold</w:t>
+      </w:r>
+      <w:proofErr w:type="spellEnd"/>
+      <w:r>
+        <w:rPr>
+          <w:lang w:val="en-GB"/>
+        </w:rPr>
+        <w:t xml:space="preserve">, and Jonathon Taylor. ‘Introduction — </w:t>
+      </w:r>
+      <w:proofErr w:type="spellStart"/>
+      <w:r>
+        <w:rPr>
+          <w:lang w:val="en-GB"/>
+        </w:rPr>
+        <w:t>Statsmodels</w:t>
+      </w:r>
+      <w:proofErr w:type="spellEnd"/>
+      <w:r>
+        <w:rPr>
+          <w:lang w:val="en-GB"/>
+        </w:rPr>
+        <w:t xml:space="preserve">’, 2019. </w:t>
       </w:r>
       <w:hyperlink r:id="rId34" w:history="1">
         <w:r>
@@ -5516,11 +5954,75 @@
         </w:rPr>
       </w:pPr>
       <w:bookmarkStart w:id="12" w:name="_Ref92556132"/>
-      <w:r>
-        <w:rPr>
-          <w:lang w:val="en-GB"/>
-        </w:rPr>
-        <w:t xml:space="preserve">Cournapeau, David, Matthieu Brucher, Fabian Pedregosa, Gael Varoquaux, Gramfort Alexandre, and Vincent Michel. ‘Scikit-Learn: Machine Learning in Python — Scikit-Learn 1.0.2 Documentation’, 2010. </w:t>
+      <w:proofErr w:type="spellStart"/>
+      <w:r>
+        <w:rPr>
+          <w:lang w:val="en-GB"/>
+        </w:rPr>
+        <w:t>Cournapeau</w:t>
+      </w:r>
+      <w:proofErr w:type="spellEnd"/>
+      <w:r>
+        <w:rPr>
+          <w:lang w:val="en-GB"/>
+        </w:rPr>
+        <w:t xml:space="preserve">, David, Matthieu </w:t>
+      </w:r>
+      <w:proofErr w:type="spellStart"/>
+      <w:r>
+        <w:rPr>
+          <w:lang w:val="en-GB"/>
+        </w:rPr>
+        <w:t>Brucher</w:t>
+      </w:r>
+      <w:proofErr w:type="spellEnd"/>
+      <w:r>
+        <w:rPr>
+          <w:lang w:val="en-GB"/>
+        </w:rPr>
+        <w:t xml:space="preserve">, Fabian </w:t>
+      </w:r>
+      <w:proofErr w:type="spellStart"/>
+      <w:r>
+        <w:rPr>
+          <w:lang w:val="en-GB"/>
+        </w:rPr>
+        <w:t>Pedregosa</w:t>
+      </w:r>
+      <w:proofErr w:type="spellEnd"/>
+      <w:r>
+        <w:rPr>
+          <w:lang w:val="en-GB"/>
+        </w:rPr>
+        <w:t xml:space="preserve">, Gael </w:t>
+      </w:r>
+      <w:proofErr w:type="spellStart"/>
+      <w:r>
+        <w:rPr>
+          <w:lang w:val="en-GB"/>
+        </w:rPr>
+        <w:t>Varoquaux</w:t>
+      </w:r>
+      <w:proofErr w:type="spellEnd"/>
+      <w:r>
+        <w:rPr>
+          <w:lang w:val="en-GB"/>
+        </w:rPr>
+        <w:t xml:space="preserve">, </w:t>
+      </w:r>
+      <w:proofErr w:type="spellStart"/>
+      <w:r>
+        <w:rPr>
+          <w:lang w:val="en-GB"/>
+        </w:rPr>
+        <w:t>Gramfort</w:t>
+      </w:r>
+      <w:proofErr w:type="spellEnd"/>
+      <w:r>
+        <w:rPr>
+          <w:lang w:val="en-GB"/>
+        </w:rPr>
+        <w:t xml:space="preserve"> Alexandre, and Vincent Michel. ‘Scikit-Learn: Machine Learning in Python — Scikit-Learn 1.0.2 Documentation’, 2010. </w:t>
       </w:r>
       <w:hyperlink r:id="rId35" w:history="1">
         <w:r>
@@ -5590,7 +6092,77 @@
         <w:rPr>
           <w:lang w:val="en-GB"/>
         </w:rPr>
-        <w:t xml:space="preserve">Van den Bossche, Joris, Nick Eubank, Kelsey Jordahl, Martin Fleischmann, James McBride, Chris Holdgraf, and Philipp Kats. ‘GeoPandas 0.8.2 — GeoPandas 0.8.2 Documentation’. Accessed 4 January 2022. </w:t>
+        <w:t xml:space="preserve">Van den </w:t>
+      </w:r>
+      <w:proofErr w:type="spellStart"/>
+      <w:r>
+        <w:rPr>
+          <w:lang w:val="en-GB"/>
+        </w:rPr>
+        <w:t>Bossche</w:t>
+      </w:r>
+      <w:proofErr w:type="spellEnd"/>
+      <w:r>
+        <w:rPr>
+          <w:lang w:val="en-GB"/>
+        </w:rPr>
+        <w:t xml:space="preserve">, Joris, Nick Eubank, Kelsey </w:t>
+      </w:r>
+      <w:proofErr w:type="spellStart"/>
+      <w:r>
+        <w:rPr>
+          <w:lang w:val="en-GB"/>
+        </w:rPr>
+        <w:t>Jordahl</w:t>
+      </w:r>
+      <w:proofErr w:type="spellEnd"/>
+      <w:r>
+        <w:rPr>
+          <w:lang w:val="en-GB"/>
+        </w:rPr>
+        <w:t xml:space="preserve">, Martin Fleischmann, James McBride, Chris </w:t>
+      </w:r>
+      <w:proofErr w:type="spellStart"/>
+      <w:r>
+        <w:rPr>
+          <w:lang w:val="en-GB"/>
+        </w:rPr>
+        <w:t>Holdgraf</w:t>
+      </w:r>
+      <w:proofErr w:type="spellEnd"/>
+      <w:r>
+        <w:rPr>
+          <w:lang w:val="en-GB"/>
+        </w:rPr>
+        <w:t>, and Philipp Kats. ‘</w:t>
+      </w:r>
+      <w:proofErr w:type="spellStart"/>
+      <w:r>
+        <w:rPr>
+          <w:lang w:val="en-GB"/>
+        </w:rPr>
+        <w:t>GeoPandas</w:t>
+      </w:r>
+      <w:proofErr w:type="spellEnd"/>
+      <w:r>
+        <w:rPr>
+          <w:lang w:val="en-GB"/>
+        </w:rPr>
+        <w:t xml:space="preserve"> 0.8.2 — </w:t>
+      </w:r>
+      <w:proofErr w:type="spellStart"/>
+      <w:r>
+        <w:rPr>
+          <w:lang w:val="en-GB"/>
+        </w:rPr>
+        <w:t>GeoPandas</w:t>
+      </w:r>
+      <w:proofErr w:type="spellEnd"/>
+      <w:r>
+        <w:rPr>
+          <w:lang w:val="en-GB"/>
+        </w:rPr>
+        <w:t xml:space="preserve"> 0.8.2 Documentation’. Accessed 4 January 2022. </w:t>
       </w:r>
       <w:hyperlink r:id="rId37" w:history="1">
         <w:r>
@@ -5625,7 +6197,57 @@
         <w:rPr>
           <w:lang w:val="en-GB"/>
         </w:rPr>
-        <w:t xml:space="preserve">Smith, Taylor. Pmdarima: Python’s Forecast::Auto.Arima Equivalent (version 1.8.4). MacOS, Microsoft :: Windows, POSIX, Unix, C, Python, 2017. </w:t>
+        <w:t xml:space="preserve">Smith, Taylor. </w:t>
+      </w:r>
+      <w:proofErr w:type="spellStart"/>
+      <w:r>
+        <w:rPr>
+          <w:lang w:val="en-GB"/>
+        </w:rPr>
+        <w:t>Pmdarima</w:t>
+      </w:r>
+      <w:proofErr w:type="spellEnd"/>
+      <w:r>
+        <w:rPr>
+          <w:lang w:val="en-GB"/>
+        </w:rPr>
+        <w:t xml:space="preserve">: Python’s </w:t>
+      </w:r>
+      <w:proofErr w:type="gramStart"/>
+      <w:r>
+        <w:rPr>
+          <w:lang w:val="en-GB"/>
+        </w:rPr>
+        <w:t>Forecast::</w:t>
+      </w:r>
+      <w:proofErr w:type="spellStart"/>
+      <w:proofErr w:type="gramEnd"/>
+      <w:r>
+        <w:rPr>
+          <w:lang w:val="en-GB"/>
+        </w:rPr>
+        <w:t>Auto.Arima</w:t>
+      </w:r>
+      <w:proofErr w:type="spellEnd"/>
+      <w:r>
+        <w:rPr>
+          <w:lang w:val="en-GB"/>
+        </w:rPr>
+        <w:t xml:space="preserve"> Equivalent (version 1.8.4). MacOS, </w:t>
+      </w:r>
+      <w:proofErr w:type="gramStart"/>
+      <w:r>
+        <w:rPr>
+          <w:lang w:val="en-GB"/>
+        </w:rPr>
+        <w:t>Microsoft :</w:t>
+      </w:r>
+      <w:proofErr w:type="gramEnd"/>
+      <w:r>
+        <w:rPr>
+          <w:lang w:val="en-GB"/>
+        </w:rPr>
+        <w:t xml:space="preserve">: Windows, POSIX, Unix, C, Python, 2017. </w:t>
       </w:r>
       <w:hyperlink r:id="rId38" w:history="1">
         <w:r>
@@ -5656,11 +6278,47 @@
         </w:rPr>
       </w:pPr>
       <w:bookmarkStart w:id="16" w:name="_Ref92556248"/>
-      <w:r>
-        <w:rPr>
-          <w:lang w:val="en-GB"/>
-        </w:rPr>
-        <w:t xml:space="preserve">xgboost developers. ‘XGBoost Documentation — Xgboost 1.5.1 Documentation’, 2021. </w:t>
+      <w:proofErr w:type="spellStart"/>
+      <w:r>
+        <w:rPr>
+          <w:lang w:val="en-GB"/>
+        </w:rPr>
+        <w:t>xgboost</w:t>
+      </w:r>
+      <w:proofErr w:type="spellEnd"/>
+      <w:r>
+        <w:rPr>
+          <w:lang w:val="en-GB"/>
+        </w:rPr>
+        <w:t xml:space="preserve"> developers. ‘</w:t>
+      </w:r>
+      <w:proofErr w:type="spellStart"/>
+      <w:r>
+        <w:rPr>
+          <w:lang w:val="en-GB"/>
+        </w:rPr>
+        <w:t>XGBoost</w:t>
+      </w:r>
+      <w:proofErr w:type="spellEnd"/>
+      <w:r>
+        <w:rPr>
+          <w:lang w:val="en-GB"/>
+        </w:rPr>
+        <w:t xml:space="preserve"> Documentation — </w:t>
+      </w:r>
+      <w:proofErr w:type="spellStart"/>
+      <w:r>
+        <w:rPr>
+          <w:lang w:val="en-GB"/>
+        </w:rPr>
+        <w:t>Xgboost</w:t>
+      </w:r>
+      <w:proofErr w:type="spellEnd"/>
+      <w:r>
+        <w:rPr>
+          <w:lang w:val="en-GB"/>
+        </w:rPr>
+        <w:t xml:space="preserve"> 1.5.1 Documentation’, 2021. </w:t>
       </w:r>
       <w:hyperlink r:id="rId39" w:history="1">
         <w:r>
@@ -5723,11 +6381,19 @@
           <w:lang w:val="en-GB"/>
         </w:rPr>
       </w:pPr>
-      <w:r>
-        <w:rPr>
-          <w:lang w:val="en-GB"/>
-        </w:rPr>
-        <w:t xml:space="preserve">Bitfuul. ‘Split Your Image Online for Free without Any Limits’, 2021. </w:t>
+      <w:proofErr w:type="spellStart"/>
+      <w:r>
+        <w:rPr>
+          <w:lang w:val="en-GB"/>
+        </w:rPr>
+        <w:t>Bitfuul</w:t>
+      </w:r>
+      <w:proofErr w:type="spellEnd"/>
+      <w:r>
+        <w:rPr>
+          <w:lang w:val="en-GB"/>
+        </w:rPr>
+        <w:t xml:space="preserve">. ‘Split Your Image Online for Free without Any Limits’, 2021. </w:t>
       </w:r>
       <w:hyperlink r:id="rId41" w:history="1">
         <w:r>
@@ -5756,11 +6422,33 @@
           <w:lang w:val="en-GB"/>
         </w:rPr>
       </w:pPr>
-      <w:r>
-        <w:rPr>
-          <w:lang w:val="en-GB"/>
-        </w:rPr>
-        <w:t xml:space="preserve">Imgflip. ‘Imgflip - Create and Share Awesome Images’, 2022. </w:t>
+      <w:proofErr w:type="spellStart"/>
+      <w:r>
+        <w:rPr>
+          <w:lang w:val="en-GB"/>
+        </w:rPr>
+        <w:t>Imgflip</w:t>
+      </w:r>
+      <w:proofErr w:type="spellEnd"/>
+      <w:r>
+        <w:rPr>
+          <w:lang w:val="en-GB"/>
+        </w:rPr>
+        <w:t>. ‘</w:t>
+      </w:r>
+      <w:proofErr w:type="spellStart"/>
+      <w:r>
+        <w:rPr>
+          <w:lang w:val="en-GB"/>
+        </w:rPr>
+        <w:t>Imgflip</w:t>
+      </w:r>
+      <w:proofErr w:type="spellEnd"/>
+      <w:r>
+        <w:rPr>
+          <w:lang w:val="en-GB"/>
+        </w:rPr>
+        <w:t xml:space="preserve"> - Create and Share Awesome Images’, 2022. </w:t>
       </w:r>
       <w:hyperlink r:id="rId42" w:history="1">
         <w:r>
@@ -5786,7 +6474,15 @@
         </w:rPr>
       </w:pPr>
       <w:r>
-        <w:t xml:space="preserve">Hunter, John, Darren Dale, Eric Firing, Michael Droettboom, and Matplotlib development team. ‘Matplotlib — Visualization with Python’, 2012. </w:t>
+        <w:t xml:space="preserve">Hunter, John, Darren Dale, Eric Firing, Michael </w:t>
+      </w:r>
+      <w:proofErr w:type="spellStart"/>
+      <w:r>
+        <w:t>Droettboom</w:t>
+      </w:r>
+      <w:proofErr w:type="spellEnd"/>
+      <w:r>
+        <w:t xml:space="preserve">, and Matplotlib development team. ‘Matplotlib — Visualization with Python’, 2012. </w:t>
       </w:r>
       <w:hyperlink r:id="rId43" w:history="1">
         <w:r>
@@ -5815,7 +6511,35 @@
         <w:rPr>
           <w:lang w:val="en-GB"/>
         </w:rPr>
-        <w:t xml:space="preserve">Project Jupyter. ‘Ipywidgets’, 2017. </w:t>
+        <w:t xml:space="preserve">Project </w:t>
+      </w:r>
+      <w:proofErr w:type="spellStart"/>
+      <w:r>
+        <w:rPr>
+          <w:lang w:val="en-GB"/>
+        </w:rPr>
+        <w:t>Jupyter</w:t>
+      </w:r>
+      <w:proofErr w:type="spellEnd"/>
+      <w:r>
+        <w:rPr>
+          <w:lang w:val="en-GB"/>
+        </w:rPr>
+        <w:t>. ‘</w:t>
+      </w:r>
+      <w:proofErr w:type="spellStart"/>
+      <w:r>
+        <w:rPr>
+          <w:lang w:val="en-GB"/>
+        </w:rPr>
+        <w:t>Ipywidgets</w:t>
+      </w:r>
+      <w:proofErr w:type="spellEnd"/>
+      <w:r>
+        <w:rPr>
+          <w:lang w:val="en-GB"/>
+        </w:rPr>
+        <w:t xml:space="preserve">’, 2017. </w:t>
       </w:r>
       <w:hyperlink r:id="rId44" w:history="1">
         <w:r>
@@ -5848,7 +6572,35 @@
         <w:rPr>
           <w:lang w:val="en-GB"/>
         </w:rPr>
-        <w:t xml:space="preserve">Project Jupyter. ‘Jupyter-Labs’, 2014. </w:t>
+        <w:t xml:space="preserve">Project </w:t>
+      </w:r>
+      <w:proofErr w:type="spellStart"/>
+      <w:r>
+        <w:rPr>
+          <w:lang w:val="en-GB"/>
+        </w:rPr>
+        <w:t>Jupyter</w:t>
+      </w:r>
+      <w:proofErr w:type="spellEnd"/>
+      <w:r>
+        <w:rPr>
+          <w:lang w:val="en-GB"/>
+        </w:rPr>
+        <w:t>. ‘</w:t>
+      </w:r>
+      <w:proofErr w:type="spellStart"/>
+      <w:r>
+        <w:rPr>
+          <w:lang w:val="en-GB"/>
+        </w:rPr>
+        <w:t>Jupyter</w:t>
+      </w:r>
+      <w:proofErr w:type="spellEnd"/>
+      <w:r>
+        <w:rPr>
+          <w:lang w:val="en-GB"/>
+        </w:rPr>
+        <w:t xml:space="preserve">-Labs’, 2014. </w:t>
       </w:r>
       <w:hyperlink r:id="rId45" w:history="1">
         <w:r>
@@ -5947,7 +6699,21 @@
         <w:rPr>
           <w:lang w:val="en-GB"/>
         </w:rPr>
-        <w:t xml:space="preserve">Wickham, Hadley, Romain François, Lionel Henry, and Kirill Müller. ‘Dplyr’, 2018. </w:t>
+        <w:t>Wickham, Hadley, Romain François, Lionel Henry, and Kirill Müller. ‘</w:t>
+      </w:r>
+      <w:proofErr w:type="spellStart"/>
+      <w:r>
+        <w:rPr>
+          <w:lang w:val="en-GB"/>
+        </w:rPr>
+        <w:t>Dplyr</w:t>
+      </w:r>
+      <w:proofErr w:type="spellEnd"/>
+      <w:r>
+        <w:rPr>
+          <w:lang w:val="en-GB"/>
+        </w:rPr>
+        <w:t xml:space="preserve">’, 2018. </w:t>
       </w:r>
       <w:hyperlink r:id="rId48" w:history="1">
         <w:r>
@@ -6081,12 +6847,14 @@
           <w:lang w:val="en-GB"/>
         </w:rPr>
       </w:pPr>
+      <w:proofErr w:type="spellStart"/>
       <w:r>
         <w:rPr>
           <w:lang w:val="en-GB"/>
         </w:rPr>
         <w:t>economic_activity_economically_active_unemployed</w:t>
       </w:r>
+      <w:proofErr w:type="spellEnd"/>
     </w:p>
     <w:p>
       <w:pPr>
@@ -6099,12 +6867,14 @@
           <w:lang w:val="en-GB"/>
         </w:rPr>
       </w:pPr>
+      <w:proofErr w:type="spellStart"/>
       <w:r>
         <w:rPr>
           <w:lang w:val="en-GB"/>
         </w:rPr>
         <w:t>economic_activity_economically_active_full-time_student</w:t>
       </w:r>
+      <w:proofErr w:type="spellEnd"/>
     </w:p>
     <w:p>
       <w:pPr>
@@ -6117,12 +6887,14 @@
           <w:lang w:val="en-GB"/>
         </w:rPr>
       </w:pPr>
+      <w:proofErr w:type="spellStart"/>
       <w:r>
         <w:rPr>
           <w:lang w:val="en-GB"/>
         </w:rPr>
         <w:t>economic_activity_economically_inactive_total</w:t>
       </w:r>
+      <w:proofErr w:type="spellEnd"/>
     </w:p>
     <w:p>
       <w:pPr>
@@ -6135,12 +6907,14 @@
           <w:lang w:val="en-GB"/>
         </w:rPr>
       </w:pPr>
+      <w:proofErr w:type="spellStart"/>
       <w:r>
         <w:rPr>
           <w:lang w:val="en-GB"/>
         </w:rPr>
         <w:t>general_health_bad_health</w:t>
       </w:r>
+      <w:proofErr w:type="spellEnd"/>
     </w:p>
     <w:p>
       <w:pPr>
@@ -6153,12 +6927,14 @@
           <w:lang w:val="en-GB"/>
         </w:rPr>
       </w:pPr>
+      <w:proofErr w:type="spellStart"/>
       <w:r>
         <w:rPr>
           <w:lang w:val="en-GB"/>
         </w:rPr>
         <w:t>general_health_very_bad_health</w:t>
       </w:r>
+      <w:proofErr w:type="spellEnd"/>
     </w:p>
     <w:p>
       <w:pPr>
@@ -6171,12 +6947,14 @@
           <w:lang w:val="en-GB"/>
         </w:rPr>
       </w:pPr>
+      <w:proofErr w:type="spellStart"/>
       <w:r>
         <w:rPr>
           <w:lang w:val="en-GB"/>
         </w:rPr>
         <w:t>qualification_no_qualifications</w:t>
       </w:r>
+      <w:proofErr w:type="spellEnd"/>
     </w:p>
     <w:p>
       <w:pPr>
@@ -6261,12 +7039,14 @@
           <w:lang w:val="en-GB"/>
         </w:rPr>
       </w:pPr>
+      <w:proofErr w:type="spellStart"/>
       <w:r>
         <w:rPr>
           <w:lang w:val="en-GB"/>
         </w:rPr>
         <w:t>method_of_travel_to_work_work_mainly_at_or_from_home</w:t>
       </w:r>
+      <w:proofErr w:type="spellEnd"/>
     </w:p>
     <w:p>
       <w:pPr>
@@ -6279,12 +7059,14 @@
           <w:lang w:val="en-GB"/>
         </w:rPr>
       </w:pPr>
+      <w:proofErr w:type="spellStart"/>
       <w:r>
         <w:rPr>
           <w:lang w:val="en-GB"/>
         </w:rPr>
         <w:t>method_of_travel_to_work_taxi</w:t>
       </w:r>
+      <w:proofErr w:type="spellEnd"/>
     </w:p>
     <w:p>
       <w:pPr>
@@ -6297,12 +7079,14 @@
           <w:lang w:val="en-GB"/>
         </w:rPr>
       </w:pPr>
+      <w:proofErr w:type="spellStart"/>
       <w:r>
         <w:rPr>
           <w:lang w:val="en-GB"/>
         </w:rPr>
         <w:t>method_of_travel_to_work_bus_minibus_or_coach</w:t>
       </w:r>
+      <w:proofErr w:type="spellEnd"/>
     </w:p>
     <w:p>
       <w:pPr>
@@ -6315,6 +7099,7 @@
           <w:lang w:val="en-GB"/>
         </w:rPr>
       </w:pPr>
+      <w:proofErr w:type="spellStart"/>
       <w:r>
         <w:rPr>
           <w:lang w:val="en-GB"/>
@@ -6322,6 +7107,7 @@
         <w:lastRenderedPageBreak/>
         <w:t>method_of_travel_to_work_motorcycle_scooter_or_moped</w:t>
       </w:r>
+      <w:proofErr w:type="spellEnd"/>
     </w:p>
     <w:p>
       <w:pPr>
@@ -6334,12 +7120,14 @@
           <w:lang w:val="en-GB"/>
         </w:rPr>
       </w:pPr>
+      <w:proofErr w:type="spellStart"/>
       <w:r>
         <w:rPr>
           <w:lang w:val="en-GB"/>
         </w:rPr>
         <w:t>method_of_travel_to_work_passenger_in_a_car_or_van</w:t>
       </w:r>
+      <w:proofErr w:type="spellEnd"/>
     </w:p>
     <w:p>
       <w:pPr>
@@ -6352,12 +7140,14 @@
           <w:lang w:val="en-GB"/>
         </w:rPr>
       </w:pPr>
+      <w:proofErr w:type="spellStart"/>
       <w:r>
         <w:rPr>
           <w:lang w:val="en-GB"/>
         </w:rPr>
         <w:t>method_of_travel_to_work_on_foot</w:t>
       </w:r>
+      <w:proofErr w:type="spellEnd"/>
     </w:p>
     <w:sectPr>
       <w:type w:val="continuous"/>

</xml_diff>

<commit_message>
Updated word counts and printed to PDF
</commit_message>
<xml_diff>
--- a/report.docx
+++ b/report.docx
@@ -84,24 +84,24 @@
       </w:r>
       <w:r>
         <w:rPr>
-          <w:b/>
+          <w:bCs/>
         </w:rPr>
         <w:t xml:space="preserve">In this report we look at the </w:t>
       </w:r>
       <w:r>
         <w:rPr>
-          <w:b/>
+          <w:bCs/>
         </w:rPr>
         <w:t xml:space="preserve">UK </w:t>
       </w:r>
       <w:r>
         <w:rPr>
-          <w:b/>
-        </w:rPr>
-        <w:t>COVID-</w:t>
-      </w:r>
-      <w:r>
-        <w:t xml:space="preserve">19 data at the local authority level and join it to the 2011 census data at the same level, along with geographic data at that level. We do this to see which, if any, factors influence COVID-19 cases, deaths and vaccine rates. We use a mixture of Seaborn plots in Python and Tableau graphs to analyse the data. We also try clustering the local authorities by the census data and then building ARIMA and XGB Regression models. Both models fail to map onto the underlying structure of the data, with ARIMA being worse. For the socio-economic factors which influence your COVID-19 infection likelihood we conclude that underlying health conditions, being younger and </w:t>
+          <w:bCs/>
+        </w:rPr>
+        <w:t>COVID-19</w:t>
+      </w:r>
+      <w:r>
+        <w:t xml:space="preserve"> data at the local authority level and join it to the 2011 census data at the same level, along with geographic data at that level. We do this to see which, if any, factors influence COVID-19 cases, deaths and vaccine rates. We use a mixture of Seaborn plots in Python and Tableau graphs to analyse the data. We also try clustering the local authorities by the census data and then building ARIMA and XGB Regression models. Both models fail to map onto the underlying structure of the data, with ARIMA being worse. For the socio-economic factors which influence your COVID-19 infection likelihood we conclude that underlying health conditions, being younger and </w:t>
       </w:r>
       <w:r>
         <w:t xml:space="preserve">being </w:t>
@@ -1398,19 +1398,7 @@
         <w:rPr>
           <w:iCs/>
         </w:rPr>
-        <w:t>[</w:t>
-      </w:r>
-      <w:r>
-        <w:rPr>
-          <w:iCs/>
-        </w:rPr>
-        <w:t>8</w:t>
-      </w:r>
-      <w:r>
-        <w:rPr>
-          <w:iCs/>
-        </w:rPr>
-        <w:t>]</w:t>
+        <w:t>[8]</w:t>
       </w:r>
       <w:r>
         <w:rPr>
@@ -4482,38 +4470,6 @@
     <w:p>
       <w:pPr>
         <w:pStyle w:val="Body"/>
-        <w:rPr>
-          <w:lang w:eastAsia="en-GB"/>
-        </w:rPr>
-      </w:pPr>
-      <w:r>
-        <w:rPr>
-          <w:lang w:eastAsia="en-GB"/>
-        </w:rPr>
-        <w:t>With</w:t>
-      </w:r>
-      <w:r>
-        <w:rPr>
-          <w:lang w:eastAsia="en-GB"/>
-        </w:rPr>
-        <w:t xml:space="preserve"> the vaccine statistics these are rather uniform across the board with most places having a rate between 60-80% and, apart from the cars/no cars in a household, very little </w:t>
-      </w:r>
-      <w:r>
-        <w:rPr>
-          <w:lang w:eastAsia="en-GB"/>
-        </w:rPr>
-        <w:t xml:space="preserve">in terms of </w:t>
-      </w:r>
-      <w:r>
-        <w:rPr>
-          <w:lang w:eastAsia="en-GB"/>
-        </w:rPr>
-        <w:t>relationships back to the census figures.</w:t>
-      </w:r>
-    </w:p>
-    <w:p>
-      <w:pPr>
-        <w:pStyle w:val="Body"/>
         <w:keepNext/>
       </w:pPr>
       <w:r>
@@ -4522,7 +4478,6 @@
           <w:noProof/>
           <w:lang w:eastAsia="en-GB"/>
         </w:rPr>
-        <w:lastRenderedPageBreak/>
         <w:drawing>
           <wp:inline distT="0" distB="0" distL="0" distR="0" wp14:anchorId="5369EF67" wp14:editId="5A9FB3CD">
             <wp:extent cx="3177540" cy="4115435"/>
@@ -4601,6 +4556,7 @@
         <w:rPr>
           <w:noProof/>
         </w:rPr>
+        <w:lastRenderedPageBreak/>
         <w:drawing>
           <wp:inline distT="0" distB="0" distL="0" distR="0" wp14:anchorId="45D884C9" wp14:editId="099C4C63">
             <wp:extent cx="3177540" cy="3973195"/>
@@ -4672,6 +4628,26 @@
     </w:p>
     <w:p>
       <w:pPr>
+        <w:pStyle w:val="Body"/>
+        <w:rPr>
+          <w:lang w:eastAsia="en-GB"/>
+        </w:rPr>
+      </w:pPr>
+      <w:r>
+        <w:rPr>
+          <w:lang w:eastAsia="en-GB"/>
+        </w:rPr>
+        <w:t>With</w:t>
+      </w:r>
+      <w:r>
+        <w:rPr>
+          <w:lang w:eastAsia="en-GB"/>
+        </w:rPr>
+        <w:t xml:space="preserve"> the vaccine statistics these are rather uniform across the board with most places having a rate between 60-80% and, apart from the cars/no cars in a household, very little in terms of relationships back to the census figures.</w:t>
+      </w:r>
+    </w:p>
+    <w:p>
+      <w:pPr>
         <w:pStyle w:val="Heading1"/>
         <w:rPr>
           <w:lang w:val="en-GB"/>
@@ -4813,7 +4789,13 @@
         <w:rPr>
           <w:lang w:eastAsia="en-GB"/>
         </w:rPr>
-        <w:t xml:space="preserve">Something that would have made the analysis easier and more efficient is if the COVID-19 data had been available in a way that was linked to the census (much as the paper in </w:t>
+        <w:t xml:space="preserve">Something that would have made the analysis easier and more efficient is if the COVID-19 data had been available in a </w:t>
+      </w:r>
+      <w:r>
+        <w:rPr>
+          <w:lang w:eastAsia="en-GB"/>
+        </w:rPr>
+        <w:t xml:space="preserve">way that was linked to the census (much as the paper in </w:t>
       </w:r>
       <w:r>
         <w:rPr>
@@ -4906,7 +4888,19 @@
         <w:rPr>
           <w:lang w:eastAsia="en-GB"/>
         </w:rPr>
-        <w:t>Software that would have made the task easier would have been something that could more easily work with space-time data. For the monthly geographic data, we ended up creating an animation to watch the time transition.</w:t>
+        <w:t>Software that would have made the task easier would have been something that could more easily work with space-time data. For the monthly geographic data, we ended up creating an animation to watch the time transition</w:t>
+      </w:r>
+      <w:r>
+        <w:rPr>
+          <w:lang w:eastAsia="en-GB"/>
+        </w:rPr>
+        <w:t xml:space="preserve"> (although we find the 3D plots hard to read)</w:t>
+      </w:r>
+      <w:r>
+        <w:rPr>
+          <w:lang w:eastAsia="en-GB"/>
+        </w:rPr>
+        <w:t>.</w:t>
       </w:r>
     </w:p>
     <w:p>
@@ -5089,13 +5083,7 @@
               <w:rPr>
                 <w:lang w:eastAsia="en-GB"/>
               </w:rPr>
-              <w:t>4</w:t>
-            </w:r>
-            <w:r>
-              <w:rPr>
-                <w:lang w:eastAsia="en-GB"/>
-              </w:rPr>
-              <w:t>73</w:t>
+              <w:t>498</w:t>
             </w:r>
           </w:p>
         </w:tc>
@@ -5250,7 +5238,6 @@
               <w:rPr>
                 <w:lang w:eastAsia="en-GB"/>
               </w:rPr>
-              <w:lastRenderedPageBreak/>
               <w:t>Critical reflection</w:t>
             </w:r>
           </w:p>
@@ -5276,7 +5263,7 @@
               <w:rPr>
                 <w:lang w:eastAsia="en-GB"/>
               </w:rPr>
-              <w:t>84</w:t>
+              <w:t>93</w:t>
             </w:r>
           </w:p>
         </w:tc>
@@ -5507,6 +5494,7 @@
         <w:rPr>
           <w:lang w:val="en-GB"/>
         </w:rPr>
+        <w:lastRenderedPageBreak/>
         <w:t xml:space="preserve">Hilton, Joe, and Matt J. Keeling. ‘Estimation of Country-Level Basic Reproductive Ratios for Novel Coronavirus (COVID-19) Using Synthetic Contact Matrices’, 27 February 2020. </w:t>
       </w:r>
       <w:hyperlink r:id="rId25" w:history="1">
@@ -7226,7 +7214,6 @@
         <w:rPr>
           <w:lang w:val="en-GB"/>
         </w:rPr>
-        <w:lastRenderedPageBreak/>
         <w:t>method_of_travel_to_work_motorcycle_scooter_or_moped</w:t>
       </w:r>
       <w:proofErr w:type="spellEnd"/>

</xml_diff>